<commit_message>
retrieving data from social auth table
</commit_message>
<xml_diff>
--- a/docu.docx
+++ b/docu.docx
@@ -3,9 +3,11 @@
 <w:document xmlns:wpc="http://schemas.microsoft.com/office/word/2010/wordprocessingCanvas" xmlns:cx="http://schemas.microsoft.com/office/drawing/2014/chartex" xmlns:mc="http://schemas.openxmlformats.org/markup-compatibility/2006" xmlns:o="urn:schemas-microsoft-com:office:office" xmlns:r="http://schemas.openxmlformats.org/officeDocument/2006/relationships" xmlns:m="http://schemas.openxmlformats.org/officeDocument/2006/math" xmlns:v="urn:schemas-microsoft-com:vml" xmlns:wp14="http://schemas.microsoft.com/office/word/2010/wordprocessingDrawing" xmlns:wp="http://schemas.openxmlformats.org/drawingml/2006/wordprocessingDrawing" xmlns:w10="urn:schemas-microsoft-com:office:word" xmlns:w="http://schemas.openxmlformats.org/wordprocessingml/2006/main" xmlns:w14="http://schemas.microsoft.com/office/word/2010/wordml" xmlns:w15="http://schemas.microsoft.com/office/word/2012/wordml" xmlns:w16se="http://schemas.microsoft.com/office/word/2015/wordml/symex" xmlns:wpg="http://schemas.microsoft.com/office/word/2010/wordprocessingGroup" xmlns:wpi="http://schemas.microsoft.com/office/word/2010/wordprocessingInk" xmlns:wne="http://schemas.microsoft.com/office/word/2006/wordml" xmlns:wps="http://schemas.microsoft.com/office/word/2010/wordprocessingShape" mc:Ignorable="w14 w15 w16se wp14">
   <w:body>
     <w:p>
+      <w:proofErr w:type="spellStart"/>
       <w:r>
         <w:t>Szakdoga</w:t>
       </w:r>
+      <w:proofErr w:type="spellEnd"/>
     </w:p>
     <w:p/>
     <w:p>
@@ -16,9 +18,11 @@
           <w:numId w:val="1"/>
         </w:numPr>
       </w:pPr>
+      <w:proofErr w:type="spellStart"/>
       <w:r>
         <w:t>planning</w:t>
       </w:r>
+      <w:proofErr w:type="spellEnd"/>
     </w:p>
     <w:p>
       <w:pPr>
@@ -28,9 +32,11 @@
           <w:numId w:val="1"/>
         </w:numPr>
       </w:pPr>
+      <w:proofErr w:type="spellStart"/>
       <w:r>
         <w:t>tools</w:t>
       </w:r>
+      <w:proofErr w:type="spellEnd"/>
     </w:p>
     <w:p>
       <w:pPr>
@@ -40,9 +46,19 @@
           <w:numId w:val="1"/>
         </w:numPr>
       </w:pPr>
-      <w:r>
-        <w:t>github desktop</w:t>
-      </w:r>
+      <w:proofErr w:type="spellStart"/>
+      <w:r>
+        <w:t>github</w:t>
+      </w:r>
+      <w:proofErr w:type="spellEnd"/>
+      <w:r>
+        <w:t xml:space="preserve"> </w:t>
+      </w:r>
+      <w:proofErr w:type="spellStart"/>
+      <w:r>
+        <w:t>desktop</w:t>
+      </w:r>
+      <w:proofErr w:type="spellEnd"/>
     </w:p>
     <w:p>
       <w:pPr>
@@ -52,6 +68,7 @@
           <w:numId w:val="1"/>
         </w:numPr>
       </w:pPr>
+      <w:proofErr w:type="spellStart"/>
       <w:r>
         <w:rPr>
           <w:rFonts w:ascii="Consolas" w:hAnsi="Consolas"/>
@@ -60,7 +77,62 @@
           <w:szCs w:val="20"/>
           <w:shd w:val="clear" w:color="auto" w:fill="EFF0F1"/>
         </w:rPr>
-        <w:t>git reset --hard 4a155e5</w:t>
+        <w:t>git</w:t>
+      </w:r>
+      <w:proofErr w:type="spellEnd"/>
+      <w:r>
+        <w:rPr>
+          <w:rFonts w:ascii="Consolas" w:hAnsi="Consolas"/>
+          <w:color w:val="242729"/>
+          <w:sz w:val="20"/>
+          <w:szCs w:val="20"/>
+          <w:shd w:val="clear" w:color="auto" w:fill="EFF0F1"/>
+        </w:rPr>
+        <w:t xml:space="preserve"> </w:t>
+      </w:r>
+      <w:proofErr w:type="spellStart"/>
+      <w:r>
+        <w:rPr>
+          <w:rFonts w:ascii="Consolas" w:hAnsi="Consolas"/>
+          <w:color w:val="242729"/>
+          <w:sz w:val="20"/>
+          <w:szCs w:val="20"/>
+          <w:shd w:val="clear" w:color="auto" w:fill="EFF0F1"/>
+        </w:rPr>
+        <w:t>reset</w:t>
+      </w:r>
+      <w:proofErr w:type="spellEnd"/>
+      <w:r>
+        <w:rPr>
+          <w:rFonts w:ascii="Consolas" w:hAnsi="Consolas"/>
+          <w:color w:val="242729"/>
+          <w:sz w:val="20"/>
+          <w:szCs w:val="20"/>
+          <w:shd w:val="clear" w:color="auto" w:fill="EFF0F1"/>
+        </w:rPr>
+        <w:t xml:space="preserve"> --</w:t>
+      </w:r>
+      <w:proofErr w:type="spellStart"/>
+      <w:r>
+        <w:rPr>
+          <w:rFonts w:ascii="Consolas" w:hAnsi="Consolas"/>
+          <w:color w:val="242729"/>
+          <w:sz w:val="20"/>
+          <w:szCs w:val="20"/>
+          <w:shd w:val="clear" w:color="auto" w:fill="EFF0F1"/>
+        </w:rPr>
+        <w:t>hard</w:t>
+      </w:r>
+      <w:proofErr w:type="spellEnd"/>
+      <w:r>
+        <w:rPr>
+          <w:rFonts w:ascii="Consolas" w:hAnsi="Consolas"/>
+          <w:color w:val="242729"/>
+          <w:sz w:val="20"/>
+          <w:szCs w:val="20"/>
+          <w:shd w:val="clear" w:color="auto" w:fill="EFF0F1"/>
+        </w:rPr>
+        <w:t xml:space="preserve"> 4a155e5</w:t>
       </w:r>
     </w:p>
     <w:p>
@@ -71,9 +143,27 @@
           <w:numId w:val="1"/>
         </w:numPr>
       </w:pPr>
-      <w:r>
-        <w:t>development fallback methods</w:t>
-      </w:r>
+      <w:proofErr w:type="spellStart"/>
+      <w:r>
+        <w:t>development</w:t>
+      </w:r>
+      <w:proofErr w:type="spellEnd"/>
+      <w:r>
+        <w:t xml:space="preserve"> </w:t>
+      </w:r>
+      <w:proofErr w:type="spellStart"/>
+      <w:r>
+        <w:t>fallback</w:t>
+      </w:r>
+      <w:proofErr w:type="spellEnd"/>
+      <w:r>
+        <w:t xml:space="preserve"> </w:t>
+      </w:r>
+      <w:proofErr w:type="spellStart"/>
+      <w:r>
+        <w:t>methods</w:t>
+      </w:r>
+      <w:proofErr w:type="spellEnd"/>
     </w:p>
     <w:p>
       <w:pPr>
@@ -83,9 +173,19 @@
           <w:numId w:val="1"/>
         </w:numPr>
       </w:pPr>
-      <w:r>
-        <w:t>core library</w:t>
-      </w:r>
+      <w:proofErr w:type="spellStart"/>
+      <w:r>
+        <w:t>core</w:t>
+      </w:r>
+      <w:proofErr w:type="spellEnd"/>
+      <w:r>
+        <w:t xml:space="preserve"> </w:t>
+      </w:r>
+      <w:proofErr w:type="spellStart"/>
+      <w:r>
+        <w:t>library</w:t>
+      </w:r>
+      <w:proofErr w:type="spellEnd"/>
     </w:p>
     <w:p>
       <w:pPr>
@@ -102,8 +202,13 @@
         <w:t>–</w:t>
       </w:r>
       <w:r>
-        <w:t xml:space="preserve"> commits</w:t>
-      </w:r>
+        <w:t xml:space="preserve"> </w:t>
+      </w:r>
+      <w:proofErr w:type="spellStart"/>
+      <w:r>
+        <w:t>commits</w:t>
+      </w:r>
+      <w:proofErr w:type="spellEnd"/>
     </w:p>
     <w:p>
       <w:pPr>
@@ -113,9 +218,16 @@
           <w:numId w:val="1"/>
         </w:numPr>
       </w:pPr>
-      <w:r>
-        <w:t>.env</w:t>
-      </w:r>
+      <w:proofErr w:type="gramStart"/>
+      <w:r>
+        <w:t>.</w:t>
+      </w:r>
+      <w:proofErr w:type="spellStart"/>
+      <w:proofErr w:type="gramEnd"/>
+      <w:r>
+        <w:t>env</w:t>
+      </w:r>
+      <w:proofErr w:type="spellEnd"/>
     </w:p>
     <w:p>
       <w:pPr>
@@ -125,8 +237,13 @@
           <w:numId w:val="1"/>
         </w:numPr>
       </w:pPr>
-      <w:r>
-        <w:t>dependency management</w:t>
+      <w:proofErr w:type="spellStart"/>
+      <w:r>
+        <w:t>dependency</w:t>
+      </w:r>
+      <w:proofErr w:type="spellEnd"/>
+      <w:r>
+        <w:t xml:space="preserve"> management</w:t>
       </w:r>
     </w:p>
     <w:p>
@@ -137,6 +254,7 @@
           <w:numId w:val="1"/>
         </w:numPr>
       </w:pPr>
+      <w:proofErr w:type="spellStart"/>
       <w:r>
         <w:t>djan</w:t>
       </w:r>
@@ -146,6 +264,7 @@
       <w:r>
         <w:t>o</w:t>
       </w:r>
+      <w:proofErr w:type="spellEnd"/>
     </w:p>
     <w:p>
       <w:pPr>
@@ -155,9 +274,11 @@
           <w:numId w:val="1"/>
         </w:numPr>
       </w:pPr>
+      <w:proofErr w:type="spellStart"/>
       <w:r>
         <w:t>why</w:t>
       </w:r>
+      <w:proofErr w:type="spellEnd"/>
     </w:p>
     <w:p>
       <w:pPr>
@@ -167,8 +288,29 @@
           <w:numId w:val="1"/>
         </w:numPr>
       </w:pPr>
-      <w:r>
-        <w:t xml:space="preserve">how does it work </w:t>
+      <w:proofErr w:type="spellStart"/>
+      <w:r>
+        <w:t>how</w:t>
+      </w:r>
+      <w:proofErr w:type="spellEnd"/>
+      <w:r>
+        <w:t xml:space="preserve"> </w:t>
+      </w:r>
+      <w:proofErr w:type="spellStart"/>
+      <w:r>
+        <w:t>does</w:t>
+      </w:r>
+      <w:proofErr w:type="spellEnd"/>
+      <w:r>
+        <w:t xml:space="preserve"> it </w:t>
+      </w:r>
+      <w:proofErr w:type="spellStart"/>
+      <w:r>
+        <w:t>work</w:t>
+      </w:r>
+      <w:proofErr w:type="spellEnd"/>
+      <w:r>
+        <w:t xml:space="preserve"> </w:t>
       </w:r>
     </w:p>
     <w:p>
@@ -179,8 +321,13 @@
           <w:numId w:val="1"/>
         </w:numPr>
       </w:pPr>
-      <w:r>
-        <w:t>user management</w:t>
+      <w:proofErr w:type="spellStart"/>
+      <w:r>
+        <w:t>user</w:t>
+      </w:r>
+      <w:proofErr w:type="spellEnd"/>
+      <w:r>
+        <w:t xml:space="preserve"> management</w:t>
       </w:r>
     </w:p>
     <w:p>
@@ -191,8 +338,29 @@
           <w:numId w:val="1"/>
         </w:numPr>
       </w:pPr>
-      <w:r>
-        <w:t>CUser – email based auth.</w:t>
+      <w:proofErr w:type="spellStart"/>
+      <w:r>
+        <w:t>CUser</w:t>
+      </w:r>
+      <w:proofErr w:type="spellEnd"/>
+      <w:r>
+        <w:t xml:space="preserve"> – email </w:t>
+      </w:r>
+      <w:proofErr w:type="spellStart"/>
+      <w:r>
+        <w:t>based</w:t>
+      </w:r>
+      <w:proofErr w:type="spellEnd"/>
+      <w:r>
+        <w:t xml:space="preserve"> </w:t>
+      </w:r>
+      <w:proofErr w:type="spellStart"/>
+      <w:r>
+        <w:t>auth</w:t>
+      </w:r>
+      <w:proofErr w:type="spellEnd"/>
+      <w:r>
+        <w:t>.</w:t>
       </w:r>
     </w:p>
     <w:p>
@@ -203,9 +371,27 @@
           <w:numId w:val="1"/>
         </w:numPr>
       </w:pPr>
-      <w:r>
-        <w:t>custom user field</w:t>
-      </w:r>
+      <w:proofErr w:type="spellStart"/>
+      <w:r>
+        <w:t>custom</w:t>
+      </w:r>
+      <w:proofErr w:type="spellEnd"/>
+      <w:r>
+        <w:t xml:space="preserve"> </w:t>
+      </w:r>
+      <w:proofErr w:type="spellStart"/>
+      <w:r>
+        <w:t>user</w:t>
+      </w:r>
+      <w:proofErr w:type="spellEnd"/>
+      <w:r>
+        <w:t xml:space="preserve"> </w:t>
+      </w:r>
+      <w:proofErr w:type="spellStart"/>
+      <w:r>
+        <w:t>field</w:t>
+      </w:r>
+      <w:proofErr w:type="spellEnd"/>
     </w:p>
     <w:p>
       <w:pPr>
@@ -215,9 +401,19 @@
           <w:numId w:val="1"/>
         </w:numPr>
       </w:pPr>
-      <w:r>
-        <w:t>user manager</w:t>
-      </w:r>
+      <w:proofErr w:type="spellStart"/>
+      <w:r>
+        <w:t>user</w:t>
+      </w:r>
+      <w:proofErr w:type="spellEnd"/>
+      <w:r>
+        <w:t xml:space="preserve"> </w:t>
+      </w:r>
+      <w:proofErr w:type="spellStart"/>
+      <w:r>
+        <w:t>manager</w:t>
+      </w:r>
+      <w:proofErr w:type="spellEnd"/>
     </w:p>
     <w:p>
       <w:pPr>
@@ -227,9 +423,11 @@
           <w:numId w:val="1"/>
         </w:numPr>
       </w:pPr>
+      <w:proofErr w:type="spellStart"/>
       <w:r>
         <w:t>contrib.aut</w:t>
       </w:r>
+      <w:proofErr w:type="spellEnd"/>
     </w:p>
     <w:p>
       <w:pPr>
@@ -240,8 +438,13 @@
         </w:numPr>
       </w:pPr>
       <w:r>
-        <w:t>+reg</w:t>
-      </w:r>
+        <w:t>+</w:t>
+      </w:r>
+      <w:proofErr w:type="spellStart"/>
+      <w:r>
+        <w:t>reg</w:t>
+      </w:r>
+      <w:proofErr w:type="spellEnd"/>
     </w:p>
     <w:p>
       <w:pPr>
@@ -251,9 +454,364 @@
           <w:numId w:val="1"/>
         </w:numPr>
       </w:pPr>
-      <w:r>
-        <w:t>url and worktree structure, hierarchy, project-app conceptions</w:t>
-      </w:r>
+      <w:proofErr w:type="spellStart"/>
+      <w:r>
+        <w:t>referenceing</w:t>
+      </w:r>
+      <w:proofErr w:type="spellEnd"/>
+      <w:r>
+        <w:t xml:space="preserve"> </w:t>
+      </w:r>
+      <w:proofErr w:type="spellStart"/>
+      <w:r>
+        <w:t>foreign</w:t>
+      </w:r>
+      <w:proofErr w:type="spellEnd"/>
+      <w:r>
+        <w:t xml:space="preserve"> </w:t>
+      </w:r>
+      <w:proofErr w:type="spellStart"/>
+      <w:r>
+        <w:t>key</w:t>
+      </w:r>
+      <w:proofErr w:type="spellEnd"/>
+      <w:r>
+        <w:t xml:space="preserve"> </w:t>
+      </w:r>
+      <w:proofErr w:type="spellStart"/>
+      <w:r>
+        <w:t>values</w:t>
+      </w:r>
+      <w:proofErr w:type="spellEnd"/>
+      <w:r>
+        <w:t xml:space="preserve"> - </w:t>
+      </w:r>
+      <w:hyperlink r:id="rId5" w:history="1">
+        <w:r>
+          <w:rPr>
+            <w:rStyle w:val="Hiperhivatkozs"/>
+          </w:rPr>
+          <w:t>https://stackoverflow.com/questions/1823880/relatedmanager-object-has-no-attribute/1823965</w:t>
+        </w:r>
+      </w:hyperlink>
+    </w:p>
+    <w:p>
+      <w:pPr>
+        <w:pStyle w:val="Listaszerbekezds"/>
+        <w:ind w:left="1440"/>
+      </w:pPr>
+      <w:r>
+        <w:t xml:space="preserve">it </w:t>
+      </w:r>
+      <w:proofErr w:type="spellStart"/>
+      <w:r>
+        <w:t>means</w:t>
+      </w:r>
+      <w:proofErr w:type="spellEnd"/>
+      <w:r>
+        <w:t xml:space="preserve"> </w:t>
+      </w:r>
+      <w:proofErr w:type="spellStart"/>
+      <w:r>
+        <w:t>that</w:t>
+      </w:r>
+      <w:proofErr w:type="spellEnd"/>
+      <w:r>
+        <w:t xml:space="preserve"> </w:t>
+      </w:r>
+      <w:proofErr w:type="spellStart"/>
+      <w:r>
+        <w:t>multiple</w:t>
+      </w:r>
+      <w:proofErr w:type="spellEnd"/>
+      <w:r>
+        <w:t xml:space="preserve"> </w:t>
+      </w:r>
+      <w:proofErr w:type="spellStart"/>
+      <w:r>
+        <w:t>foreign</w:t>
+      </w:r>
+      <w:proofErr w:type="spellEnd"/>
+      <w:r>
+        <w:t xml:space="preserve"> </w:t>
+      </w:r>
+      <w:proofErr w:type="spellStart"/>
+      <w:r>
+        <w:t>key</w:t>
+      </w:r>
+      <w:proofErr w:type="spellEnd"/>
+      <w:r>
+        <w:t xml:space="preserve"> </w:t>
+      </w:r>
+      <w:proofErr w:type="spellStart"/>
+      <w:r>
+        <w:t>can</w:t>
+      </w:r>
+      <w:proofErr w:type="spellEnd"/>
+      <w:r>
+        <w:t xml:space="preserve"> be </w:t>
+      </w:r>
+      <w:proofErr w:type="spellStart"/>
+      <w:r>
+        <w:t>available</w:t>
+      </w:r>
+      <w:proofErr w:type="spellEnd"/>
+      <w:r>
+        <w:t xml:space="preserve">. </w:t>
+      </w:r>
+      <w:proofErr w:type="spellStart"/>
+      <w:r>
+        <w:t>so</w:t>
+      </w:r>
+      <w:proofErr w:type="spellEnd"/>
+      <w:r>
+        <w:t xml:space="preserve"> </w:t>
+      </w:r>
+      <w:proofErr w:type="spellStart"/>
+      <w:r>
+        <w:t>you</w:t>
+      </w:r>
+      <w:proofErr w:type="spellEnd"/>
+      <w:r>
+        <w:t xml:space="preserve"> </w:t>
+      </w:r>
+      <w:proofErr w:type="spellStart"/>
+      <w:r>
+        <w:t>have</w:t>
+      </w:r>
+      <w:proofErr w:type="spellEnd"/>
+      <w:r>
+        <w:t xml:space="preserve"> </w:t>
+      </w:r>
+      <w:proofErr w:type="spellStart"/>
+      <w:r>
+        <w:t>to</w:t>
+      </w:r>
+      <w:proofErr w:type="spellEnd"/>
+      <w:r>
+        <w:t xml:space="preserve"> </w:t>
+      </w:r>
+      <w:proofErr w:type="spellStart"/>
+      <w:r>
+        <w:t>query</w:t>
+      </w:r>
+      <w:proofErr w:type="spellEnd"/>
+      <w:r>
+        <w:t xml:space="preserve"> </w:t>
+      </w:r>
+      <w:proofErr w:type="spellStart"/>
+      <w:r>
+        <w:t>or</w:t>
+      </w:r>
+      <w:proofErr w:type="spellEnd"/>
+      <w:r>
+        <w:t xml:space="preserve"> filter </w:t>
+      </w:r>
+      <w:proofErr w:type="spellStart"/>
+      <w:r>
+        <w:t>them</w:t>
+      </w:r>
+      <w:proofErr w:type="spellEnd"/>
+      <w:r>
+        <w:t xml:space="preserve"> </w:t>
+      </w:r>
+      <w:proofErr w:type="spellStart"/>
+      <w:r>
+        <w:t>with</w:t>
+      </w:r>
+      <w:proofErr w:type="spellEnd"/>
+      <w:r>
+        <w:t xml:space="preserve"> </w:t>
+      </w:r>
+      <w:proofErr w:type="spellStart"/>
+      <w:proofErr w:type="gramStart"/>
+      <w:r>
+        <w:t>user.rel_name.all</w:t>
+      </w:r>
+      <w:proofErr w:type="spellEnd"/>
+      <w:r>
+        <w:t>(</w:t>
+      </w:r>
+      <w:proofErr w:type="gramEnd"/>
+      <w:r>
+        <w:t xml:space="preserve">) </w:t>
+      </w:r>
+      <w:proofErr w:type="spellStart"/>
+      <w:r>
+        <w:t>or</w:t>
+      </w:r>
+      <w:proofErr w:type="spellEnd"/>
+      <w:r>
+        <w:t xml:space="preserve"> .filter()</w:t>
+      </w:r>
+    </w:p>
+    <w:p/>
+    <w:p>
+      <w:pPr>
+        <w:pStyle w:val="Listaszerbekezds"/>
+        <w:numPr>
+          <w:ilvl w:val="1"/>
+          <w:numId w:val="1"/>
+        </w:numPr>
+      </w:pPr>
+      <w:proofErr w:type="spellStart"/>
+      <w:r>
+        <w:t>not</w:t>
+      </w:r>
+      <w:proofErr w:type="spellEnd"/>
+      <w:r>
+        <w:t xml:space="preserve"> saving </w:t>
+      </w:r>
+      <w:proofErr w:type="spellStart"/>
+      <w:r>
+        <w:t>data</w:t>
+      </w:r>
+      <w:proofErr w:type="spellEnd"/>
+      <w:r>
+        <w:t xml:space="preserve"> in extra </w:t>
+      </w:r>
+      <w:proofErr w:type="spellStart"/>
+      <w:r>
+        <w:t>storage</w:t>
+      </w:r>
+      <w:proofErr w:type="spellEnd"/>
+      <w:r>
+        <w:t xml:space="preserve">, </w:t>
+      </w:r>
+      <w:proofErr w:type="spellStart"/>
+      <w:r>
+        <w:t>always</w:t>
+      </w:r>
+      <w:proofErr w:type="spellEnd"/>
+      <w:r>
+        <w:t xml:space="preserve"> </w:t>
+      </w:r>
+      <w:proofErr w:type="spellStart"/>
+      <w:r>
+        <w:t>accessing</w:t>
+      </w:r>
+      <w:proofErr w:type="spellEnd"/>
+      <w:r>
+        <w:t xml:space="preserve"> </w:t>
+      </w:r>
+      <w:proofErr w:type="spellStart"/>
+      <w:r>
+        <w:t>them</w:t>
+      </w:r>
+      <w:proofErr w:type="spellEnd"/>
+      <w:r>
+        <w:t xml:space="preserve"> </w:t>
+      </w:r>
+      <w:proofErr w:type="spellStart"/>
+      <w:r>
+        <w:t>via</w:t>
+      </w:r>
+      <w:proofErr w:type="spellEnd"/>
+      <w:r>
+        <w:t xml:space="preserve"> </w:t>
+      </w:r>
+      <w:proofErr w:type="spellStart"/>
+      <w:proofErr w:type="gramStart"/>
+      <w:r>
+        <w:t>userSocialAuth</w:t>
+      </w:r>
+      <w:proofErr w:type="spellEnd"/>
+      <w:r>
+        <w:t xml:space="preserve"> ,</w:t>
+      </w:r>
+      <w:proofErr w:type="gramEnd"/>
+      <w:r>
+        <w:t xml:space="preserve"> </w:t>
+      </w:r>
+      <w:proofErr w:type="spellStart"/>
+      <w:r>
+        <w:t>using</w:t>
+      </w:r>
+      <w:proofErr w:type="spellEnd"/>
+      <w:r>
+        <w:t xml:space="preserve"> </w:t>
+      </w:r>
+      <w:proofErr w:type="spellStart"/>
+      <w:r>
+        <w:t>img</w:t>
+      </w:r>
+      <w:proofErr w:type="spellEnd"/>
+      <w:r>
+        <w:t xml:space="preserve"> </w:t>
+      </w:r>
+      <w:proofErr w:type="spellStart"/>
+      <w:r>
+        <w:t>url</w:t>
+      </w:r>
+      <w:proofErr w:type="spellEnd"/>
+      <w:r>
+        <w:t xml:space="preserve"> </w:t>
+      </w:r>
+      <w:proofErr w:type="spellStart"/>
+      <w:r>
+        <w:t>as</w:t>
+      </w:r>
+      <w:proofErr w:type="spellEnd"/>
+      <w:r>
+        <w:t xml:space="preserve"> source</w:t>
+      </w:r>
+      <w:bookmarkStart w:id="0" w:name="_GoBack"/>
+      <w:bookmarkEnd w:id="0"/>
+    </w:p>
+    <w:p/>
+    <w:p>
+      <w:pPr>
+        <w:pStyle w:val="Listaszerbekezds"/>
+        <w:numPr>
+          <w:ilvl w:val="1"/>
+          <w:numId w:val="1"/>
+        </w:numPr>
+      </w:pPr>
+      <w:proofErr w:type="spellStart"/>
+      <w:r>
+        <w:t>url</w:t>
+      </w:r>
+      <w:proofErr w:type="spellEnd"/>
+      <w:r>
+        <w:t xml:space="preserve"> and </w:t>
+      </w:r>
+      <w:proofErr w:type="spellStart"/>
+      <w:r>
+        <w:t>worktree</w:t>
+      </w:r>
+      <w:proofErr w:type="spellEnd"/>
+      <w:r>
+        <w:t xml:space="preserve"> </w:t>
+      </w:r>
+      <w:proofErr w:type="spellStart"/>
+      <w:r>
+        <w:t>structure</w:t>
+      </w:r>
+      <w:proofErr w:type="spellEnd"/>
+      <w:r>
+        <w:t xml:space="preserve">, </w:t>
+      </w:r>
+      <w:proofErr w:type="spellStart"/>
+      <w:r>
+        <w:t>hierarchy</w:t>
+      </w:r>
+      <w:proofErr w:type="spellEnd"/>
+      <w:r>
+        <w:t>, project-</w:t>
+      </w:r>
+      <w:proofErr w:type="spellStart"/>
+      <w:r>
+        <w:t>app</w:t>
+      </w:r>
+      <w:proofErr w:type="spellEnd"/>
+      <w:r>
+        <w:t xml:space="preserve"> </w:t>
+      </w:r>
+      <w:proofErr w:type="spellStart"/>
+      <w:r>
+        <w:t>conceptions</w:t>
+      </w:r>
+      <w:proofErr w:type="spellEnd"/>
     </w:p>
     <w:p>
       <w:pPr>
@@ -264,8 +822,13 @@
         </w:numPr>
       </w:pPr>
       <w:r>
-        <w:t>test url</w:t>
-      </w:r>
+        <w:t xml:space="preserve">test </w:t>
+      </w:r>
+      <w:proofErr w:type="spellStart"/>
+      <w:r>
+        <w:t>url</w:t>
+      </w:r>
+      <w:proofErr w:type="spellEnd"/>
     </w:p>
     <w:p>
       <w:pPr>
@@ -275,9 +838,11 @@
           <w:numId w:val="1"/>
         </w:numPr>
       </w:pPr>
+      <w:proofErr w:type="spellStart"/>
       <w:r>
         <w:t>templating</w:t>
       </w:r>
+      <w:proofErr w:type="spellEnd"/>
     </w:p>
     <w:p>
       <w:pPr>
@@ -287,9 +852,27 @@
           <w:numId w:val="1"/>
         </w:numPr>
       </w:pPr>
-      <w:r>
-        <w:t>class-based vs. function based</w:t>
-      </w:r>
+      <w:proofErr w:type="spellStart"/>
+      <w:r>
+        <w:t>class-based</w:t>
+      </w:r>
+      <w:proofErr w:type="spellEnd"/>
+      <w:r>
+        <w:t xml:space="preserve"> vs. </w:t>
+      </w:r>
+      <w:proofErr w:type="spellStart"/>
+      <w:r>
+        <w:t>function</w:t>
+      </w:r>
+      <w:proofErr w:type="spellEnd"/>
+      <w:r>
+        <w:t xml:space="preserve"> </w:t>
+      </w:r>
+      <w:proofErr w:type="spellStart"/>
+      <w:r>
+        <w:t>based</w:t>
+      </w:r>
+      <w:proofErr w:type="spellEnd"/>
     </w:p>
     <w:p>
       <w:pPr>
@@ -311,9 +894,11 @@
           <w:numId w:val="1"/>
         </w:numPr>
       </w:pPr>
+      <w:proofErr w:type="spellStart"/>
       <w:r>
         <w:t>notifcations</w:t>
       </w:r>
+      <w:proofErr w:type="spellEnd"/>
     </w:p>
     <w:p>
       <w:pPr>
@@ -323,9 +908,11 @@
           <w:numId w:val="1"/>
         </w:numPr>
       </w:pPr>
+      <w:proofErr w:type="spellStart"/>
       <w:r>
         <w:t>verification</w:t>
       </w:r>
+      <w:proofErr w:type="spellEnd"/>
       <w:r>
         <w:t xml:space="preserve"> </w:t>
       </w:r>
@@ -338,9 +925,11 @@
           <w:numId w:val="1"/>
         </w:numPr>
       </w:pPr>
+      <w:proofErr w:type="spellStart"/>
       <w:r>
         <w:t>tokens</w:t>
       </w:r>
+      <w:proofErr w:type="spellEnd"/>
     </w:p>
     <w:p>
       <w:pPr>
@@ -350,9 +939,19 @@
           <w:numId w:val="1"/>
         </w:numPr>
       </w:pPr>
-      <w:r>
-        <w:t>base 64 encoding</w:t>
-      </w:r>
+      <w:proofErr w:type="spellStart"/>
+      <w:r>
+        <w:t>base</w:t>
+      </w:r>
+      <w:proofErr w:type="spellEnd"/>
+      <w:r>
+        <w:t xml:space="preserve"> 64 </w:t>
+      </w:r>
+      <w:proofErr w:type="spellStart"/>
+      <w:r>
+        <w:t>encoding</w:t>
+      </w:r>
+      <w:proofErr w:type="spellEnd"/>
     </w:p>
     <w:p>
       <w:pPr>
@@ -362,9 +961,19 @@
           <w:numId w:val="1"/>
         </w:numPr>
       </w:pPr>
-      <w:r>
-        <w:t>security of mails</w:t>
-      </w:r>
+      <w:proofErr w:type="spellStart"/>
+      <w:r>
+        <w:t>security</w:t>
+      </w:r>
+      <w:proofErr w:type="spellEnd"/>
+      <w:r>
+        <w:t xml:space="preserve"> of </w:t>
+      </w:r>
+      <w:proofErr w:type="spellStart"/>
+      <w:r>
+        <w:t>mails</w:t>
+      </w:r>
+      <w:proofErr w:type="spellEnd"/>
     </w:p>
     <w:p>
       <w:pPr>
@@ -374,9 +983,19 @@
           <w:numId w:val="1"/>
         </w:numPr>
       </w:pPr>
-      <w:r>
-        <w:t>signals, recievers</w:t>
-      </w:r>
+      <w:proofErr w:type="spellStart"/>
+      <w:r>
+        <w:t>signals</w:t>
+      </w:r>
+      <w:proofErr w:type="spellEnd"/>
+      <w:r>
+        <w:t xml:space="preserve">, </w:t>
+      </w:r>
+      <w:proofErr w:type="spellStart"/>
+      <w:r>
+        <w:t>recievers</w:t>
+      </w:r>
+      <w:proofErr w:type="spellEnd"/>
     </w:p>
     <w:p>
       <w:pPr>
@@ -386,9 +1005,19 @@
           <w:numId w:val="1"/>
         </w:numPr>
       </w:pPr>
-      <w:r>
-        <w:t>define in signals.py, apps.py, __init__.py</w:t>
-      </w:r>
+      <w:proofErr w:type="spellStart"/>
+      <w:r>
+        <w:t>define</w:t>
+      </w:r>
+      <w:proofErr w:type="spellEnd"/>
+      <w:r>
+        <w:t xml:space="preserve"> in signals.py, apps.py, __init__</w:t>
+      </w:r>
+      <w:proofErr w:type="gramStart"/>
+      <w:r>
+        <w:t>.py</w:t>
+      </w:r>
+      <w:proofErr w:type="gramEnd"/>
     </w:p>
     <w:p>
       <w:pPr>
@@ -398,9 +1027,59 @@
           <w:numId w:val="1"/>
         </w:numPr>
       </w:pPr>
-      <w:r>
-        <w:t>usage 1: as custom signal – place dispatch in code</w:t>
-      </w:r>
+      <w:proofErr w:type="spellStart"/>
+      <w:r>
+        <w:t>usage</w:t>
+      </w:r>
+      <w:proofErr w:type="spellEnd"/>
+      <w:r>
+        <w:t xml:space="preserve"> 1: </w:t>
+      </w:r>
+      <w:proofErr w:type="spellStart"/>
+      <w:r>
+        <w:t>as</w:t>
+      </w:r>
+      <w:proofErr w:type="spellEnd"/>
+      <w:r>
+        <w:t xml:space="preserve"> </w:t>
+      </w:r>
+      <w:proofErr w:type="spellStart"/>
+      <w:r>
+        <w:t>custom</w:t>
+      </w:r>
+      <w:proofErr w:type="spellEnd"/>
+      <w:r>
+        <w:t xml:space="preserve"> </w:t>
+      </w:r>
+      <w:proofErr w:type="spellStart"/>
+      <w:r>
+        <w:t>signal</w:t>
+      </w:r>
+      <w:proofErr w:type="spellEnd"/>
+      <w:r>
+        <w:t xml:space="preserve"> – </w:t>
+      </w:r>
+      <w:proofErr w:type="spellStart"/>
+      <w:r>
+        <w:t>place</w:t>
+      </w:r>
+      <w:proofErr w:type="spellEnd"/>
+      <w:r>
+        <w:t xml:space="preserve"> </w:t>
+      </w:r>
+      <w:proofErr w:type="spellStart"/>
+      <w:r>
+        <w:t>dispatch</w:t>
+      </w:r>
+      <w:proofErr w:type="spellEnd"/>
+      <w:r>
+        <w:t xml:space="preserve"> in </w:t>
+      </w:r>
+      <w:proofErr w:type="spellStart"/>
+      <w:r>
+        <w:t>code</w:t>
+      </w:r>
+      <w:proofErr w:type="spellEnd"/>
     </w:p>
     <w:p>
       <w:pPr>
@@ -410,9 +1089,35 @@
           <w:numId w:val="1"/>
         </w:numPr>
       </w:pPr>
-      <w:r>
-        <w:t>usage 2: default model signals</w:t>
-      </w:r>
+      <w:proofErr w:type="spellStart"/>
+      <w:r>
+        <w:t>usage</w:t>
+      </w:r>
+      <w:proofErr w:type="spellEnd"/>
+      <w:r>
+        <w:t xml:space="preserve"> 2: </w:t>
+      </w:r>
+      <w:proofErr w:type="spellStart"/>
+      <w:r>
+        <w:t>default</w:t>
+      </w:r>
+      <w:proofErr w:type="spellEnd"/>
+      <w:r>
+        <w:t xml:space="preserve"> </w:t>
+      </w:r>
+      <w:proofErr w:type="spellStart"/>
+      <w:r>
+        <w:t>model</w:t>
+      </w:r>
+      <w:proofErr w:type="spellEnd"/>
+      <w:r>
+        <w:t xml:space="preserve"> </w:t>
+      </w:r>
+      <w:proofErr w:type="spellStart"/>
+      <w:r>
+        <w:t>signals</w:t>
+      </w:r>
+      <w:proofErr w:type="spellEnd"/>
     </w:p>
     <w:p>
       <w:pPr>
@@ -422,9 +1127,19 @@
           <w:numId w:val="1"/>
         </w:numPr>
       </w:pPr>
-      <w:r>
-        <w:t>social auth</w:t>
-      </w:r>
+      <w:proofErr w:type="spellStart"/>
+      <w:r>
+        <w:t>social</w:t>
+      </w:r>
+      <w:proofErr w:type="spellEnd"/>
+      <w:r>
+        <w:t xml:space="preserve"> </w:t>
+      </w:r>
+      <w:proofErr w:type="spellStart"/>
+      <w:r>
+        <w:t>auth</w:t>
+      </w:r>
+      <w:proofErr w:type="spellEnd"/>
     </w:p>
     <w:p>
       <w:pPr>
@@ -434,9 +1149,19 @@
           <w:numId w:val="1"/>
         </w:numPr>
       </w:pPr>
-      <w:r>
-        <w:t>facebook developers</w:t>
-      </w:r>
+      <w:proofErr w:type="spellStart"/>
+      <w:r>
+        <w:t>facebook</w:t>
+      </w:r>
+      <w:proofErr w:type="spellEnd"/>
+      <w:r>
+        <w:t xml:space="preserve"> </w:t>
+      </w:r>
+      <w:proofErr w:type="spellStart"/>
+      <w:r>
+        <w:t>developers</w:t>
+      </w:r>
+      <w:proofErr w:type="spellEnd"/>
     </w:p>
     <w:p>
       <w:pPr>
@@ -446,9 +1171,20 @@
           <w:numId w:val="1"/>
         </w:numPr>
       </w:pPr>
-      <w:r>
-        <w:t>registering apps</w:t>
-      </w:r>
+      <w:proofErr w:type="spellStart"/>
+      <w:r>
+        <w:lastRenderedPageBreak/>
+        <w:t>registering</w:t>
+      </w:r>
+      <w:proofErr w:type="spellEnd"/>
+      <w:r>
+        <w:t xml:space="preserve"> </w:t>
+      </w:r>
+      <w:proofErr w:type="spellStart"/>
+      <w:r>
+        <w:t>apps</w:t>
+      </w:r>
+      <w:proofErr w:type="spellEnd"/>
     </w:p>
     <w:p>
       <w:pPr>
@@ -459,8 +1195,13 @@
         </w:numPr>
       </w:pPr>
       <w:r>
-        <w:t>test apps</w:t>
-      </w:r>
+        <w:t xml:space="preserve">test </w:t>
+      </w:r>
+      <w:proofErr w:type="spellStart"/>
+      <w:r>
+        <w:t>apps</w:t>
+      </w:r>
+      <w:proofErr w:type="spellEnd"/>
     </w:p>
     <w:p>
       <w:pPr>
@@ -470,8 +1211,37 @@
           <w:numId w:val="1"/>
         </w:numPr>
       </w:pPr>
-      <w:r>
-        <w:t>limitations (domain, app validation)</w:t>
+      <w:proofErr w:type="spellStart"/>
+      <w:r>
+        <w:t>limitations</w:t>
+      </w:r>
+      <w:proofErr w:type="spellEnd"/>
+      <w:r>
+        <w:t xml:space="preserve"> (</w:t>
+      </w:r>
+      <w:proofErr w:type="spellStart"/>
+      <w:r>
+        <w:t>domain</w:t>
+      </w:r>
+      <w:proofErr w:type="spellEnd"/>
+      <w:r>
+        <w:t xml:space="preserve">, </w:t>
+      </w:r>
+      <w:proofErr w:type="spellStart"/>
+      <w:r>
+        <w:t>app</w:t>
+      </w:r>
+      <w:proofErr w:type="spellEnd"/>
+      <w:r>
+        <w:t xml:space="preserve"> </w:t>
+      </w:r>
+      <w:proofErr w:type="spellStart"/>
+      <w:r>
+        <w:t>validation</w:t>
+      </w:r>
+      <w:proofErr w:type="spellEnd"/>
+      <w:r>
+        <w:t>)</w:t>
       </w:r>
     </w:p>
     <w:p>
@@ -482,8 +1252,13 @@
           <w:numId w:val="1"/>
         </w:numPr>
       </w:pPr>
-      <w:r>
-        <w:t>implementation in settings.py</w:t>
+      <w:proofErr w:type="spellStart"/>
+      <w:r>
+        <w:t>implementation</w:t>
+      </w:r>
+      <w:proofErr w:type="spellEnd"/>
+      <w:r>
+        <w:t xml:space="preserve"> in settings.py</w:t>
       </w:r>
     </w:p>
     <w:p>
@@ -495,8 +1270,13 @@
         </w:numPr>
       </w:pPr>
       <w:r>
-        <w:t>extra fields</w:t>
-      </w:r>
+        <w:t xml:space="preserve">extra </w:t>
+      </w:r>
+      <w:proofErr w:type="spellStart"/>
+      <w:r>
+        <w:t>fields</w:t>
+      </w:r>
+      <w:proofErr w:type="spellEnd"/>
     </w:p>
     <w:p>
       <w:pPr>
@@ -507,8 +1287,69 @@
         </w:numPr>
       </w:pPr>
       <w:r>
-        <w:t>„extra_data” field – how to make it work – db field type</w:t>
-      </w:r>
+        <w:t>„</w:t>
+      </w:r>
+      <w:proofErr w:type="spellStart"/>
+      <w:r>
+        <w:t>extra_data</w:t>
+      </w:r>
+      <w:proofErr w:type="spellEnd"/>
+      <w:r>
+        <w:t xml:space="preserve">” </w:t>
+      </w:r>
+      <w:proofErr w:type="spellStart"/>
+      <w:r>
+        <w:t>field</w:t>
+      </w:r>
+      <w:proofErr w:type="spellEnd"/>
+      <w:r>
+        <w:t xml:space="preserve"> – </w:t>
+      </w:r>
+      <w:proofErr w:type="spellStart"/>
+      <w:r>
+        <w:t>how</w:t>
+      </w:r>
+      <w:proofErr w:type="spellEnd"/>
+      <w:r>
+        <w:t xml:space="preserve"> </w:t>
+      </w:r>
+      <w:proofErr w:type="spellStart"/>
+      <w:r>
+        <w:t>to</w:t>
+      </w:r>
+      <w:proofErr w:type="spellEnd"/>
+      <w:r>
+        <w:t xml:space="preserve"> </w:t>
+      </w:r>
+      <w:proofErr w:type="spellStart"/>
+      <w:r>
+        <w:t>make</w:t>
+      </w:r>
+      <w:proofErr w:type="spellEnd"/>
+      <w:r>
+        <w:t xml:space="preserve"> it </w:t>
+      </w:r>
+      <w:proofErr w:type="spellStart"/>
+      <w:r>
+        <w:t>work</w:t>
+      </w:r>
+      <w:proofErr w:type="spellEnd"/>
+      <w:r>
+        <w:t xml:space="preserve"> – db </w:t>
+      </w:r>
+      <w:proofErr w:type="spellStart"/>
+      <w:r>
+        <w:t>field</w:t>
+      </w:r>
+      <w:proofErr w:type="spellEnd"/>
+      <w:r>
+        <w:t xml:space="preserve"> </w:t>
+      </w:r>
+      <w:proofErr w:type="spellStart"/>
+      <w:r>
+        <w:t>type</w:t>
+      </w:r>
+      <w:proofErr w:type="spellEnd"/>
     </w:p>
     <w:p>
       <w:pPr>
@@ -519,8 +1360,13 @@
         </w:numPr>
       </w:pPr>
       <w:r>
-        <w:t>parsing json</w:t>
-      </w:r>
+        <w:t xml:space="preserve">parsing </w:t>
+      </w:r>
+      <w:proofErr w:type="spellStart"/>
+      <w:r>
+        <w:t>json</w:t>
+      </w:r>
+      <w:proofErr w:type="spellEnd"/>
     </w:p>
     <w:p>
       <w:pPr>
@@ -530,9 +1376,27 @@
           <w:numId w:val="1"/>
         </w:numPr>
       </w:pPr>
-      <w:r>
-        <w:t>extracting and using data</w:t>
-      </w:r>
+      <w:proofErr w:type="spellStart"/>
+      <w:r>
+        <w:t>extracting</w:t>
+      </w:r>
+      <w:proofErr w:type="spellEnd"/>
+      <w:r>
+        <w:t xml:space="preserve"> and </w:t>
+      </w:r>
+      <w:proofErr w:type="spellStart"/>
+      <w:r>
+        <w:t>using</w:t>
+      </w:r>
+      <w:proofErr w:type="spellEnd"/>
+      <w:r>
+        <w:t xml:space="preserve"> </w:t>
+      </w:r>
+      <w:proofErr w:type="spellStart"/>
+      <w:r>
+        <w:t>data</w:t>
+      </w:r>
+      <w:proofErr w:type="spellEnd"/>
     </w:p>
     <w:p>
       <w:pPr>
@@ -542,9 +1406,11 @@
           <w:numId w:val="1"/>
         </w:numPr>
       </w:pPr>
+      <w:proofErr w:type="spellStart"/>
       <w:r>
         <w:t>rating</w:t>
       </w:r>
+      <w:proofErr w:type="spellEnd"/>
     </w:p>
     <w:p>
       <w:pPr>
@@ -555,8 +1421,77 @@
         </w:numPr>
       </w:pPr>
       <w:r>
-        <w:t>saving querys with storing num_ratings and current_avg, and refreshing them with signals</w:t>
-      </w:r>
+        <w:t xml:space="preserve">saving </w:t>
+      </w:r>
+      <w:proofErr w:type="spellStart"/>
+      <w:r>
+        <w:t>querys</w:t>
+      </w:r>
+      <w:proofErr w:type="spellEnd"/>
+      <w:r>
+        <w:t xml:space="preserve"> </w:t>
+      </w:r>
+      <w:proofErr w:type="spellStart"/>
+      <w:r>
+        <w:t>with</w:t>
+      </w:r>
+      <w:proofErr w:type="spellEnd"/>
+      <w:r>
+        <w:t xml:space="preserve"> </w:t>
+      </w:r>
+      <w:proofErr w:type="spellStart"/>
+      <w:r>
+        <w:t>storing</w:t>
+      </w:r>
+      <w:proofErr w:type="spellEnd"/>
+      <w:r>
+        <w:t xml:space="preserve"> </w:t>
+      </w:r>
+      <w:proofErr w:type="spellStart"/>
+      <w:r>
+        <w:t>num_ratings</w:t>
+      </w:r>
+      <w:proofErr w:type="spellEnd"/>
+      <w:r>
+        <w:t xml:space="preserve"> and </w:t>
+      </w:r>
+      <w:proofErr w:type="spellStart"/>
+      <w:r>
+        <w:t>current_avg</w:t>
+      </w:r>
+      <w:proofErr w:type="spellEnd"/>
+      <w:r>
+        <w:t xml:space="preserve">, and </w:t>
+      </w:r>
+      <w:proofErr w:type="spellStart"/>
+      <w:r>
+        <w:t>refreshing</w:t>
+      </w:r>
+      <w:proofErr w:type="spellEnd"/>
+      <w:r>
+        <w:t xml:space="preserve"> </w:t>
+      </w:r>
+      <w:proofErr w:type="spellStart"/>
+      <w:r>
+        <w:t>them</w:t>
+      </w:r>
+      <w:proofErr w:type="spellEnd"/>
+      <w:r>
+        <w:t xml:space="preserve"> </w:t>
+      </w:r>
+      <w:proofErr w:type="spellStart"/>
+      <w:r>
+        <w:t>with</w:t>
+      </w:r>
+      <w:proofErr w:type="spellEnd"/>
+      <w:r>
+        <w:t xml:space="preserve"> </w:t>
+      </w:r>
+      <w:proofErr w:type="spellStart"/>
+      <w:r>
+        <w:t>signals</w:t>
+      </w:r>
+      <w:proofErr w:type="spellEnd"/>
     </w:p>
     <w:p>
       <w:pPr>
@@ -566,10 +1501,83 @@
           <w:numId w:val="1"/>
         </w:numPr>
       </w:pPr>
-      <w:r>
-        <w:lastRenderedPageBreak/>
-        <w:t>also using many-to-many fields for storing ratings to avoid re-rateing</w:t>
-      </w:r>
+      <w:proofErr w:type="spellStart"/>
+      <w:r>
+        <w:t>also</w:t>
+      </w:r>
+      <w:proofErr w:type="spellEnd"/>
+      <w:r>
+        <w:t xml:space="preserve"> </w:t>
+      </w:r>
+      <w:proofErr w:type="spellStart"/>
+      <w:r>
+        <w:t>using</w:t>
+      </w:r>
+      <w:proofErr w:type="spellEnd"/>
+      <w:r>
+        <w:t xml:space="preserve"> </w:t>
+      </w:r>
+      <w:proofErr w:type="spellStart"/>
+      <w:r>
+        <w:t>many-to-many</w:t>
+      </w:r>
+      <w:proofErr w:type="spellEnd"/>
+      <w:r>
+        <w:t xml:space="preserve"> </w:t>
+      </w:r>
+      <w:proofErr w:type="spellStart"/>
+      <w:r>
+        <w:t>fields</w:t>
+      </w:r>
+      <w:proofErr w:type="spellEnd"/>
+      <w:r>
+        <w:t xml:space="preserve"> </w:t>
+      </w:r>
+      <w:proofErr w:type="spellStart"/>
+      <w:r>
+        <w:t>for</w:t>
+      </w:r>
+      <w:proofErr w:type="spellEnd"/>
+      <w:r>
+        <w:t xml:space="preserve"> </w:t>
+      </w:r>
+      <w:proofErr w:type="spellStart"/>
+      <w:r>
+        <w:t>storing</w:t>
+      </w:r>
+      <w:proofErr w:type="spellEnd"/>
+      <w:r>
+        <w:t xml:space="preserve"> </w:t>
+      </w:r>
+      <w:proofErr w:type="spellStart"/>
+      <w:r>
+        <w:t>ratings</w:t>
+      </w:r>
+      <w:proofErr w:type="spellEnd"/>
+      <w:r>
+        <w:t xml:space="preserve"> </w:t>
+      </w:r>
+      <w:proofErr w:type="spellStart"/>
+      <w:r>
+        <w:t>to</w:t>
+      </w:r>
+      <w:proofErr w:type="spellEnd"/>
+      <w:r>
+        <w:t xml:space="preserve"> </w:t>
+      </w:r>
+      <w:proofErr w:type="spellStart"/>
+      <w:r>
+        <w:t>avoid</w:t>
+      </w:r>
+      <w:proofErr w:type="spellEnd"/>
+      <w:r>
+        <w:t xml:space="preserve"> re-</w:t>
+      </w:r>
+      <w:proofErr w:type="spellStart"/>
+      <w:r>
+        <w:t>rateing</w:t>
+      </w:r>
+      <w:proofErr w:type="spellEnd"/>
     </w:p>
     <w:p>
       <w:pPr>
@@ -579,8 +1587,13 @@
           <w:numId w:val="1"/>
         </w:numPr>
       </w:pPr>
-      <w:r>
-        <w:t xml:space="preserve">admin </w:t>
+      <w:proofErr w:type="spellStart"/>
+      <w:r>
+        <w:t>admin</w:t>
+      </w:r>
+      <w:proofErr w:type="spellEnd"/>
+      <w:r>
+        <w:t xml:space="preserve"> </w:t>
       </w:r>
     </w:p>
     <w:p>
@@ -591,9 +1604,11 @@
           <w:numId w:val="1"/>
         </w:numPr>
       </w:pPr>
+      <w:proofErr w:type="spellStart"/>
       <w:r>
         <w:t>costumization</w:t>
       </w:r>
+      <w:proofErr w:type="spellEnd"/>
     </w:p>
     <w:p>
       <w:pPr>
@@ -603,9 +1618,27 @@
           <w:numId w:val="1"/>
         </w:numPr>
       </w:pPr>
-      <w:r>
-        <w:t>users and static fields</w:t>
-      </w:r>
+      <w:proofErr w:type="spellStart"/>
+      <w:r>
+        <w:t>users</w:t>
+      </w:r>
+      <w:proofErr w:type="spellEnd"/>
+      <w:r>
+        <w:t xml:space="preserve"> and </w:t>
+      </w:r>
+      <w:proofErr w:type="spellStart"/>
+      <w:r>
+        <w:t>static</w:t>
+      </w:r>
+      <w:proofErr w:type="spellEnd"/>
+      <w:r>
+        <w:t xml:space="preserve"> </w:t>
+      </w:r>
+      <w:proofErr w:type="spellStart"/>
+      <w:r>
+        <w:t>fields</w:t>
+      </w:r>
+      <w:proofErr w:type="spellEnd"/>
     </w:p>
     <w:p>
       <w:pPr>
@@ -615,9 +1648,19 @@
           <w:numId w:val="1"/>
         </w:numPr>
       </w:pPr>
-      <w:r>
-        <w:t>social users</w:t>
-      </w:r>
+      <w:proofErr w:type="spellStart"/>
+      <w:r>
+        <w:t>social</w:t>
+      </w:r>
+      <w:proofErr w:type="spellEnd"/>
+      <w:r>
+        <w:t xml:space="preserve"> </w:t>
+      </w:r>
+      <w:proofErr w:type="spellStart"/>
+      <w:r>
+        <w:t>users</w:t>
+      </w:r>
+      <w:proofErr w:type="spellEnd"/>
     </w:p>
     <w:p>
       <w:pPr>
@@ -627,9 +1670,11 @@
           <w:numId w:val="1"/>
         </w:numPr>
       </w:pPr>
+      <w:proofErr w:type="spellStart"/>
       <w:r>
         <w:t>forntend</w:t>
       </w:r>
+      <w:proofErr w:type="spellEnd"/>
     </w:p>
     <w:p>
       <w:pPr>
@@ -639,9 +1684,19 @@
           <w:numId w:val="1"/>
         </w:numPr>
       </w:pPr>
-      <w:r>
-        <w:t>Django templating</w:t>
-      </w:r>
+      <w:proofErr w:type="spellStart"/>
+      <w:r>
+        <w:t>Django</w:t>
+      </w:r>
+      <w:proofErr w:type="spellEnd"/>
+      <w:r>
+        <w:t xml:space="preserve"> </w:t>
+      </w:r>
+      <w:proofErr w:type="spellStart"/>
+      <w:r>
+        <w:t>templating</w:t>
+      </w:r>
+      <w:proofErr w:type="spellEnd"/>
     </w:p>
     <w:p>
       <w:pPr>
@@ -652,8 +1707,13 @@
         </w:numPr>
       </w:pPr>
       <w:r>
-        <w:t>file structure</w:t>
-      </w:r>
+        <w:t xml:space="preserve">file </w:t>
+      </w:r>
+      <w:proofErr w:type="spellStart"/>
+      <w:r>
+        <w:t>structure</w:t>
+      </w:r>
+      <w:proofErr w:type="spellEnd"/>
     </w:p>
     <w:p>
       <w:pPr>
@@ -663,9 +1723,11 @@
           <w:numId w:val="1"/>
         </w:numPr>
       </w:pPr>
+      <w:proofErr w:type="spellStart"/>
       <w:r>
         <w:t>workflow</w:t>
       </w:r>
+      <w:proofErr w:type="spellEnd"/>
     </w:p>
     <w:p>
       <w:pPr>
@@ -675,9 +1737,19 @@
           <w:numId w:val="1"/>
         </w:numPr>
       </w:pPr>
-      <w:r>
-        <w:t>automation tools</w:t>
-      </w:r>
+      <w:proofErr w:type="spellStart"/>
+      <w:r>
+        <w:t>automation</w:t>
+      </w:r>
+      <w:proofErr w:type="spellEnd"/>
+      <w:r>
+        <w:t xml:space="preserve"> </w:t>
+      </w:r>
+      <w:proofErr w:type="spellStart"/>
+      <w:r>
+        <w:t>tools</w:t>
+      </w:r>
+      <w:proofErr w:type="spellEnd"/>
     </w:p>
     <w:p>
       <w:pPr>
@@ -687,10 +1759,23 @@
           <w:numId w:val="1"/>
         </w:numPr>
       </w:pPr>
-      <w:r>
-        <w:t xml:space="preserve">using svg </w:t>
-      </w:r>
-      <w:hyperlink r:id="rId5" w:history="1">
+      <w:proofErr w:type="spellStart"/>
+      <w:r>
+        <w:t>using</w:t>
+      </w:r>
+      <w:proofErr w:type="spellEnd"/>
+      <w:r>
+        <w:t xml:space="preserve"> </w:t>
+      </w:r>
+      <w:proofErr w:type="spellStart"/>
+      <w:r>
+        <w:t>svg</w:t>
+      </w:r>
+      <w:proofErr w:type="spellEnd"/>
+      <w:r>
+        <w:t xml:space="preserve"> </w:t>
+      </w:r>
+      <w:hyperlink r:id="rId6" w:history="1">
         <w:r>
           <w:rPr>
             <w:rStyle w:val="Hiperhivatkozs"/>
@@ -707,9 +1792,19 @@
           <w:numId w:val="1"/>
         </w:numPr>
       </w:pPr>
-      <w:r>
-        <w:t>svg optimizing</w:t>
-      </w:r>
+      <w:proofErr w:type="spellStart"/>
+      <w:r>
+        <w:t>svg</w:t>
+      </w:r>
+      <w:proofErr w:type="spellEnd"/>
+      <w:r>
+        <w:t xml:space="preserve"> </w:t>
+      </w:r>
+      <w:proofErr w:type="spellStart"/>
+      <w:r>
+        <w:t>optimizing</w:t>
+      </w:r>
+      <w:proofErr w:type="spellEnd"/>
     </w:p>
     <w:p>
       <w:pPr>
@@ -719,9 +1814,19 @@
           <w:numId w:val="1"/>
         </w:numPr>
       </w:pPr>
-      <w:r>
-        <w:t>svg encoding</w:t>
-      </w:r>
+      <w:proofErr w:type="spellStart"/>
+      <w:r>
+        <w:t>svg</w:t>
+      </w:r>
+      <w:proofErr w:type="spellEnd"/>
+      <w:r>
+        <w:t xml:space="preserve"> </w:t>
+      </w:r>
+      <w:proofErr w:type="spellStart"/>
+      <w:r>
+        <w:t>encoding</w:t>
+      </w:r>
+      <w:proofErr w:type="spellEnd"/>
     </w:p>
     <w:p>
       <w:pPr>
@@ -740,9 +1845,11 @@
           <w:numId w:val="4"/>
         </w:numPr>
       </w:pPr>
+      <w:proofErr w:type="spellStart"/>
       <w:r>
         <w:t>deployment</w:t>
       </w:r>
+      <w:proofErr w:type="spellEnd"/>
     </w:p>
     <w:p>
       <w:pPr>
@@ -752,9 +1859,11 @@
           <w:numId w:val="4"/>
         </w:numPr>
       </w:pPr>
+      <w:proofErr w:type="spellStart"/>
       <w:r>
         <w:t>hosting</w:t>
       </w:r>
+      <w:proofErr w:type="spellEnd"/>
     </w:p>
     <w:p>
       <w:pPr>
@@ -764,9 +1873,19 @@
           <w:numId w:val="4"/>
         </w:numPr>
       </w:pPr>
-      <w:r>
-        <w:t>google cloud</w:t>
-      </w:r>
+      <w:proofErr w:type="spellStart"/>
+      <w:r>
+        <w:t>google</w:t>
+      </w:r>
+      <w:proofErr w:type="spellEnd"/>
+      <w:r>
+        <w:t xml:space="preserve"> </w:t>
+      </w:r>
+      <w:proofErr w:type="spellStart"/>
+      <w:r>
+        <w:t>cloud</w:t>
+      </w:r>
+      <w:proofErr w:type="spellEnd"/>
     </w:p>
     <w:p>
       <w:pPr>
@@ -788,9 +1907,19 @@
           <w:numId w:val="4"/>
         </w:numPr>
       </w:pPr>
-      <w:r>
-        <w:t>digital ocean</w:t>
-      </w:r>
+      <w:proofErr w:type="spellStart"/>
+      <w:r>
+        <w:t>digital</w:t>
+      </w:r>
+      <w:proofErr w:type="spellEnd"/>
+      <w:r>
+        <w:t xml:space="preserve"> </w:t>
+      </w:r>
+      <w:proofErr w:type="spellStart"/>
+      <w:r>
+        <w:t>ocean</w:t>
+      </w:r>
+      <w:proofErr w:type="spellEnd"/>
     </w:p>
     <w:p>
       <w:pPr>
@@ -800,9 +1929,11 @@
           <w:numId w:val="4"/>
         </w:numPr>
       </w:pPr>
+      <w:proofErr w:type="spellStart"/>
       <w:r>
         <w:t>heroku</w:t>
       </w:r>
+      <w:proofErr w:type="spellEnd"/>
     </w:p>
     <w:p>
       <w:pPr>
@@ -812,9 +1943,11 @@
           <w:numId w:val="4"/>
         </w:numPr>
       </w:pPr>
+      <w:proofErr w:type="spellStart"/>
       <w:r>
         <w:t>pythonanywhere</w:t>
       </w:r>
+      <w:proofErr w:type="spellEnd"/>
     </w:p>
     <w:p>
       <w:pPr>
@@ -824,9 +1957,11 @@
           <w:numId w:val="4"/>
         </w:numPr>
       </w:pPr>
+      <w:proofErr w:type="spellStart"/>
       <w:r>
         <w:t>linode</w:t>
       </w:r>
+      <w:proofErr w:type="spellEnd"/>
     </w:p>
     <w:p>
       <w:pPr>
@@ -836,9 +1971,11 @@
           <w:numId w:val="4"/>
         </w:numPr>
       </w:pPr>
+      <w:proofErr w:type="spellStart"/>
       <w:r>
         <w:t>domain</w:t>
       </w:r>
+      <w:proofErr w:type="spellEnd"/>
     </w:p>
     <w:p>
       <w:pPr>
@@ -848,9 +1985,11 @@
           <w:numId w:val="4"/>
         </w:numPr>
       </w:pPr>
+      <w:proofErr w:type="spellStart"/>
       <w:r>
         <w:t>setup</w:t>
       </w:r>
+      <w:proofErr w:type="spellEnd"/>
     </w:p>
     <w:p>
       <w:pPr>
@@ -861,10 +2000,7 @@
         </w:numPr>
       </w:pPr>
     </w:p>
-    <w:p>
-      <w:bookmarkStart w:id="0" w:name="_GoBack"/>
-      <w:bookmarkEnd w:id="0"/>
-    </w:p>
+    <w:p/>
     <w:p>
       <w:pPr>
         <w:rPr>
@@ -883,13 +2019,34 @@
       </w:r>
     </w:p>
     <w:p>
-      <w:r>
-        <w:t>ezt és ezt várjuk tőle</w:t>
-      </w:r>
-    </w:p>
-    <w:p>
-      <w:r>
-        <w:t xml:space="preserve">Mindennek fényében látható, hogy az alkalmazás lelke az authetntikációs rendszer és a kialakított felhasználói profil. </w:t>
+      <w:proofErr w:type="gramStart"/>
+      <w:r>
+        <w:t>ezt</w:t>
+      </w:r>
+      <w:proofErr w:type="gramEnd"/>
+      <w:r>
+        <w:t xml:space="preserve"> és ezt várjuk tőle</w:t>
+      </w:r>
+    </w:p>
+    <w:p>
+      <w:r>
+        <w:t xml:space="preserve">Mindennek fényében látható, hogy az alkalmazás </w:t>
+      </w:r>
+      <w:proofErr w:type="spellStart"/>
+      <w:r>
+        <w:t>lelke</w:t>
+      </w:r>
+      <w:proofErr w:type="spellEnd"/>
+      <w:r>
+        <w:t xml:space="preserve"> az </w:t>
+      </w:r>
+      <w:proofErr w:type="spellStart"/>
+      <w:r>
+        <w:t>authetntikációs</w:t>
+      </w:r>
+      <w:proofErr w:type="spellEnd"/>
+      <w:r>
+        <w:t xml:space="preserve"> rendszer és a kialakított felhasználói profil. </w:t>
       </w:r>
       <w:r>
         <w:t>H</w:t>
@@ -904,7 +2061,31 @@
         <w:t xml:space="preserve">, akkor onnantól </w:t>
       </w:r>
       <w:r>
-        <w:t xml:space="preserve">arra ráépíthetünk mindenféle funkciót, amit megtervezünk az oldalhoz. Mindezeket Django appokban implementálva hozzáadhatjuk, kivehetjük szabadon, és újra fel is használhatjuk más webalkalmazásokban. </w:t>
+        <w:t xml:space="preserve">arra ráépíthetünk mindenféle funkciót, amit megtervezünk az oldalhoz. Mindezeket </w:t>
+      </w:r>
+      <w:proofErr w:type="spellStart"/>
+      <w:r>
+        <w:t>Django</w:t>
+      </w:r>
+      <w:proofErr w:type="spellEnd"/>
+      <w:r>
+        <w:t xml:space="preserve"> </w:t>
+      </w:r>
+      <w:proofErr w:type="spellStart"/>
+      <w:r>
+        <w:t>appokban</w:t>
+      </w:r>
+      <w:proofErr w:type="spellEnd"/>
+      <w:r>
+        <w:t xml:space="preserve"> implementálva hozzáadhatjuk, </w:t>
+      </w:r>
+      <w:proofErr w:type="spellStart"/>
+      <w:r>
+        <w:t>kivehetjük</w:t>
+      </w:r>
+      <w:proofErr w:type="spellEnd"/>
+      <w:r>
+        <w:t xml:space="preserve"> szabadon, és újra fel is használhatjuk más webalkalmazásokban. </w:t>
       </w:r>
     </w:p>
     <w:p/>
@@ -916,144 +2097,29 @@
           <w:numId w:val="4"/>
         </w:numPr>
       </w:pPr>
-      <w:r>
-        <w:t xml:space="preserve">django-allauth    </w:t>
-      </w:r>
-      <w:hyperlink r:id="rId6" w:history="1">
-        <w:r>
-          <w:rPr>
-            <w:rStyle w:val="Hiperhivatkozs"/>
-          </w:rPr>
-          <w:t>https://django-allauth.readthedocs.io/en/latest/overview.html</w:t>
-        </w:r>
-      </w:hyperlink>
-    </w:p>
-    <w:p>
-      <w:pPr>
-        <w:pStyle w:val="Listaszerbekezds"/>
-        <w:numPr>
-          <w:ilvl w:val="0"/>
-          <w:numId w:val="4"/>
-        </w:numPr>
-      </w:pPr>
-      <w:r>
-        <w:t>default backend</w:t>
-      </w:r>
-      <w:r>
-        <w:t xml:space="preserve"> – what for, when necessary?</w:t>
-      </w:r>
-      <w:r>
-        <w:t xml:space="preserve"> Defaultként be van állítva. Ha mi a settingsben hozzáteszünk, akkor azzal felülírjuk a backendek listáját, így oda ezt a defaultot is fel kell tűntetnünk ha használni szeretnénk. Social loginnál pl. szeretnénk, ha nem CSAK social login lenne, hanem mellette a saját loginunk is.</w:t>
-      </w:r>
-    </w:p>
-    <w:p>
-      <w:pPr>
-        <w:pStyle w:val="Listaszerbekezds"/>
-        <w:numPr>
-          <w:ilvl w:val="0"/>
-          <w:numId w:val="4"/>
-        </w:numPr>
-      </w:pPr>
-      <w:r>
-        <w:t>social login – app, test app</w:t>
-      </w:r>
-    </w:p>
-    <w:p>
-      <w:pPr>
-        <w:pStyle w:val="Listaszerbekezds"/>
-        <w:numPr>
-          <w:ilvl w:val="0"/>
-          <w:numId w:val="4"/>
-        </w:numPr>
-      </w:pPr>
-      <w:r>
-        <w:t xml:space="preserve">allauth socialaccount </w:t>
-      </w:r>
-      <w:r>
-        <w:t xml:space="preserve">- </w:t>
-      </w:r>
-      <w:r>
-        <w:t>with js_sdk or oauth2</w:t>
-      </w:r>
-    </w:p>
-    <w:p>
-      <w:pPr>
-        <w:pStyle w:val="Listaszerbekezds"/>
-        <w:numPr>
-          <w:ilvl w:val="0"/>
-          <w:numId w:val="4"/>
-        </w:numPr>
-      </w:pPr>
-      <w:r>
-        <w:t>reverse url</w:t>
-      </w:r>
-    </w:p>
-    <w:p>
-      <w:pPr>
-        <w:pStyle w:val="Listaszerbekezds"/>
-        <w:numPr>
-          <w:ilvl w:val="0"/>
-          <w:numId w:val="4"/>
-        </w:numPr>
-      </w:pPr>
-      <w:r>
-        <w:t>LAMP stack, stacks</w:t>
-      </w:r>
-    </w:p>
-    <w:p>
-      <w:pPr>
-        <w:pStyle w:val="Listaszerbekezds"/>
-        <w:numPr>
-          <w:ilvl w:val="0"/>
-          <w:numId w:val="4"/>
-        </w:numPr>
-      </w:pPr>
-      <w:r>
-        <w:t>server os</w:t>
-      </w:r>
-    </w:p>
-    <w:p>
-      <w:pPr>
-        <w:pStyle w:val="Listaszerbekezds"/>
-        <w:numPr>
-          <w:ilvl w:val="0"/>
-          <w:numId w:val="4"/>
-        </w:numPr>
-      </w:pPr>
-      <w:r>
-        <w:t>linux distributions</w:t>
-      </w:r>
-    </w:p>
-    <w:p>
-      <w:pPr>
-        <w:pStyle w:val="Listaszerbekezds"/>
-        <w:numPr>
-          <w:ilvl w:val="0"/>
-          <w:numId w:val="4"/>
-        </w:numPr>
-      </w:pPr>
+      <w:proofErr w:type="spellStart"/>
+      <w:proofErr w:type="gramStart"/>
       <w:r>
         <w:lastRenderedPageBreak/>
-        <w:t>container platform – open shift, kubernetes</w:t>
-      </w:r>
-    </w:p>
-    <w:p>
-      <w:pPr>
-        <w:pStyle w:val="Listaszerbekezds"/>
-        <w:numPr>
-          <w:ilvl w:val="0"/>
-          <w:numId w:val="4"/>
-        </w:numPr>
-      </w:pPr>
-      <w:r>
-        <w:t xml:space="preserve">deployment methodology -&gt; blue green deployment, canary  </w:t>
+        <w:t>django-allauth</w:t>
+      </w:r>
+      <w:proofErr w:type="spellEnd"/>
+      <w:r>
+        <w:t xml:space="preserve">    </w:t>
       </w:r>
       <w:hyperlink r:id="rId7" w:history="1">
         <w:r>
           <w:rPr>
             <w:rStyle w:val="Hiperhivatkozs"/>
           </w:rPr>
-          <w:t>https://docs.openshift.com/container-platform/3.3/dev_guide/deployments/deployment_strategies.html</w:t>
+          <w:t>https</w:t>
+        </w:r>
+        <w:proofErr w:type="gramEnd"/>
+        <w:r>
+          <w:rPr>
+            <w:rStyle w:val="Hiperhivatkozs"/>
+          </w:rPr>
+          <w:t>://django-allauth.readthedocs.io/en/latest/overview.html</w:t>
         </w:r>
       </w:hyperlink>
     </w:p>
@@ -1065,10 +2131,392 @@
           <w:numId w:val="4"/>
         </w:numPr>
       </w:pPr>
-      <w:r>
-        <w:t xml:space="preserve">CICD tools - </w:t>
+      <w:proofErr w:type="spellStart"/>
+      <w:r>
+        <w:t>default</w:t>
+      </w:r>
+      <w:proofErr w:type="spellEnd"/>
+      <w:r>
+        <w:t xml:space="preserve"> backend</w:t>
+      </w:r>
+      <w:r>
+        <w:t xml:space="preserve"> – </w:t>
+      </w:r>
+      <w:proofErr w:type="spellStart"/>
+      <w:r>
+        <w:t>what</w:t>
+      </w:r>
+      <w:proofErr w:type="spellEnd"/>
+      <w:r>
+        <w:t xml:space="preserve"> </w:t>
+      </w:r>
+      <w:proofErr w:type="spellStart"/>
+      <w:r>
+        <w:t>for</w:t>
+      </w:r>
+      <w:proofErr w:type="spellEnd"/>
+      <w:r>
+        <w:t xml:space="preserve">, </w:t>
+      </w:r>
+      <w:proofErr w:type="spellStart"/>
+      <w:r>
+        <w:t>when</w:t>
+      </w:r>
+      <w:proofErr w:type="spellEnd"/>
+      <w:r>
+        <w:t xml:space="preserve"> </w:t>
+      </w:r>
+      <w:proofErr w:type="spellStart"/>
+      <w:r>
+        <w:t>necessary</w:t>
+      </w:r>
+      <w:proofErr w:type="spellEnd"/>
+      <w:r>
+        <w:t>?</w:t>
+      </w:r>
+      <w:r>
+        <w:t xml:space="preserve"> </w:t>
+      </w:r>
+      <w:proofErr w:type="spellStart"/>
+      <w:r>
+        <w:t>Defaultként</w:t>
+      </w:r>
+      <w:proofErr w:type="spellEnd"/>
+      <w:r>
+        <w:t xml:space="preserve"> be van állítva. Ha mi a </w:t>
+      </w:r>
+      <w:proofErr w:type="spellStart"/>
+      <w:r>
+        <w:t>settingsben</w:t>
+      </w:r>
+      <w:proofErr w:type="spellEnd"/>
+      <w:r>
+        <w:t xml:space="preserve"> hozzáteszünk, akkor azzal felülírjuk a backendek listáját, így oda ezt a </w:t>
+      </w:r>
+      <w:proofErr w:type="spellStart"/>
+      <w:r>
+        <w:t>defaultot</w:t>
+      </w:r>
+      <w:proofErr w:type="spellEnd"/>
+      <w:r>
+        <w:t xml:space="preserve"> is fel kell tűntetnünk ha </w:t>
+      </w:r>
+      <w:proofErr w:type="gramStart"/>
+      <w:r>
+        <w:t>használni</w:t>
+      </w:r>
+      <w:proofErr w:type="gramEnd"/>
+      <w:r>
+        <w:t xml:space="preserve"> szeretnénk. </w:t>
+      </w:r>
+      <w:proofErr w:type="spellStart"/>
+      <w:r>
+        <w:t>Social</w:t>
+      </w:r>
+      <w:proofErr w:type="spellEnd"/>
+      <w:r>
+        <w:t xml:space="preserve"> loginnál pl. szeretnénk, ha nem CSAK </w:t>
+      </w:r>
+      <w:proofErr w:type="spellStart"/>
+      <w:r>
+        <w:t>social</w:t>
+      </w:r>
+      <w:proofErr w:type="spellEnd"/>
+      <w:r>
+        <w:t xml:space="preserve"> login lenne, hanem mellette a saját loginunk is.</w:t>
+      </w:r>
+    </w:p>
+    <w:p>
+      <w:pPr>
+        <w:pStyle w:val="Listaszerbekezds"/>
+        <w:numPr>
+          <w:ilvl w:val="0"/>
+          <w:numId w:val="4"/>
+        </w:numPr>
+      </w:pPr>
+      <w:proofErr w:type="spellStart"/>
+      <w:r>
+        <w:t>social</w:t>
+      </w:r>
+      <w:proofErr w:type="spellEnd"/>
+      <w:r>
+        <w:t xml:space="preserve"> login – </w:t>
+      </w:r>
+      <w:proofErr w:type="spellStart"/>
+      <w:r>
+        <w:t>app</w:t>
+      </w:r>
+      <w:proofErr w:type="spellEnd"/>
+      <w:r>
+        <w:t xml:space="preserve">, test </w:t>
+      </w:r>
+      <w:proofErr w:type="spellStart"/>
+      <w:r>
+        <w:t>app</w:t>
+      </w:r>
+      <w:proofErr w:type="spellEnd"/>
+    </w:p>
+    <w:p>
+      <w:pPr>
+        <w:pStyle w:val="Listaszerbekezds"/>
+        <w:numPr>
+          <w:ilvl w:val="0"/>
+          <w:numId w:val="4"/>
+        </w:numPr>
+      </w:pPr>
+      <w:proofErr w:type="spellStart"/>
+      <w:r>
+        <w:t>allauth</w:t>
+      </w:r>
+      <w:proofErr w:type="spellEnd"/>
+      <w:r>
+        <w:t xml:space="preserve"> </w:t>
+      </w:r>
+      <w:proofErr w:type="spellStart"/>
+      <w:r>
+        <w:t>socialaccount</w:t>
+      </w:r>
+      <w:proofErr w:type="spellEnd"/>
+      <w:r>
+        <w:t xml:space="preserve"> </w:t>
+      </w:r>
+      <w:r>
+        <w:t xml:space="preserve">- </w:t>
+      </w:r>
+      <w:proofErr w:type="spellStart"/>
+      <w:r>
+        <w:t>with</w:t>
+      </w:r>
+      <w:proofErr w:type="spellEnd"/>
+      <w:r>
+        <w:t xml:space="preserve"> </w:t>
+      </w:r>
+      <w:proofErr w:type="spellStart"/>
+      <w:r>
+        <w:t>js_sdk</w:t>
+      </w:r>
+      <w:proofErr w:type="spellEnd"/>
+      <w:r>
+        <w:t xml:space="preserve"> </w:t>
+      </w:r>
+      <w:proofErr w:type="spellStart"/>
+      <w:r>
+        <w:t>or</w:t>
+      </w:r>
+      <w:proofErr w:type="spellEnd"/>
+      <w:r>
+        <w:t xml:space="preserve"> oauth2</w:t>
+      </w:r>
+    </w:p>
+    <w:p>
+      <w:pPr>
+        <w:pStyle w:val="Listaszerbekezds"/>
+        <w:numPr>
+          <w:ilvl w:val="0"/>
+          <w:numId w:val="4"/>
+        </w:numPr>
+      </w:pPr>
+      <w:proofErr w:type="spellStart"/>
+      <w:r>
+        <w:t>reverse</w:t>
+      </w:r>
+      <w:proofErr w:type="spellEnd"/>
+      <w:r>
+        <w:t xml:space="preserve"> </w:t>
+      </w:r>
+      <w:proofErr w:type="spellStart"/>
+      <w:r>
+        <w:t>url</w:t>
+      </w:r>
+      <w:proofErr w:type="spellEnd"/>
+    </w:p>
+    <w:p>
+      <w:pPr>
+        <w:pStyle w:val="Listaszerbekezds"/>
+        <w:numPr>
+          <w:ilvl w:val="0"/>
+          <w:numId w:val="4"/>
+        </w:numPr>
+      </w:pPr>
+      <w:r>
+        <w:t xml:space="preserve">LAMP </w:t>
+      </w:r>
+      <w:proofErr w:type="spellStart"/>
+      <w:r>
+        <w:t>stack</w:t>
+      </w:r>
+      <w:proofErr w:type="spellEnd"/>
+      <w:r>
+        <w:t xml:space="preserve">, </w:t>
+      </w:r>
+      <w:proofErr w:type="spellStart"/>
+      <w:r>
+        <w:t>stacks</w:t>
+      </w:r>
+      <w:proofErr w:type="spellEnd"/>
+    </w:p>
+    <w:p>
+      <w:pPr>
+        <w:pStyle w:val="Listaszerbekezds"/>
+        <w:numPr>
+          <w:ilvl w:val="0"/>
+          <w:numId w:val="4"/>
+        </w:numPr>
+      </w:pPr>
+      <w:r>
+        <w:t xml:space="preserve">server </w:t>
+      </w:r>
+      <w:proofErr w:type="spellStart"/>
+      <w:r>
+        <w:t>os</w:t>
+      </w:r>
+      <w:proofErr w:type="spellEnd"/>
+    </w:p>
+    <w:p>
+      <w:pPr>
+        <w:pStyle w:val="Listaszerbekezds"/>
+        <w:numPr>
+          <w:ilvl w:val="0"/>
+          <w:numId w:val="4"/>
+        </w:numPr>
+      </w:pPr>
+      <w:proofErr w:type="spellStart"/>
+      <w:r>
+        <w:t>linux</w:t>
+      </w:r>
+      <w:proofErr w:type="spellEnd"/>
+      <w:r>
+        <w:t xml:space="preserve"> </w:t>
+      </w:r>
+      <w:proofErr w:type="spellStart"/>
+      <w:r>
+        <w:t>distributions</w:t>
+      </w:r>
+      <w:proofErr w:type="spellEnd"/>
+    </w:p>
+    <w:p>
+      <w:pPr>
+        <w:pStyle w:val="Listaszerbekezds"/>
+        <w:numPr>
+          <w:ilvl w:val="0"/>
+          <w:numId w:val="4"/>
+        </w:numPr>
+      </w:pPr>
+      <w:proofErr w:type="spellStart"/>
+      <w:r>
+        <w:t>container</w:t>
+      </w:r>
+      <w:proofErr w:type="spellEnd"/>
+      <w:r>
+        <w:t xml:space="preserve"> platform – </w:t>
+      </w:r>
+      <w:proofErr w:type="spellStart"/>
+      <w:r>
+        <w:t>open</w:t>
+      </w:r>
+      <w:proofErr w:type="spellEnd"/>
+      <w:r>
+        <w:t xml:space="preserve"> shift, </w:t>
+      </w:r>
+      <w:proofErr w:type="spellStart"/>
+      <w:r>
+        <w:t>kubernetes</w:t>
+      </w:r>
+      <w:proofErr w:type="spellEnd"/>
+    </w:p>
+    <w:p>
+      <w:pPr>
+        <w:pStyle w:val="Listaszerbekezds"/>
+        <w:numPr>
+          <w:ilvl w:val="0"/>
+          <w:numId w:val="4"/>
+        </w:numPr>
+      </w:pPr>
+      <w:proofErr w:type="spellStart"/>
+      <w:r>
+        <w:t>deployment</w:t>
+      </w:r>
+      <w:proofErr w:type="spellEnd"/>
+      <w:r>
+        <w:t xml:space="preserve"> </w:t>
+      </w:r>
+      <w:proofErr w:type="spellStart"/>
+      <w:r>
+        <w:t>methodology</w:t>
+      </w:r>
+      <w:proofErr w:type="spellEnd"/>
+      <w:r>
+        <w:t xml:space="preserve"> -&gt; </w:t>
+      </w:r>
+      <w:proofErr w:type="spellStart"/>
+      <w:r>
+        <w:t>blue</w:t>
+      </w:r>
+      <w:proofErr w:type="spellEnd"/>
+      <w:r>
+        <w:t xml:space="preserve"> </w:t>
+      </w:r>
+      <w:proofErr w:type="spellStart"/>
+      <w:r>
+        <w:t>green</w:t>
+      </w:r>
+      <w:proofErr w:type="spellEnd"/>
+      <w:r>
+        <w:t xml:space="preserve"> </w:t>
+      </w:r>
+      <w:proofErr w:type="spellStart"/>
+      <w:r>
+        <w:t>deployment</w:t>
+      </w:r>
+      <w:proofErr w:type="spellEnd"/>
+      <w:r>
+        <w:t xml:space="preserve">, </w:t>
+      </w:r>
+      <w:proofErr w:type="spellStart"/>
+      <w:proofErr w:type="gramStart"/>
+      <w:r>
+        <w:t>canary</w:t>
+      </w:r>
+      <w:proofErr w:type="spellEnd"/>
+      <w:r>
+        <w:t xml:space="preserve">  </w:t>
       </w:r>
       <w:hyperlink r:id="rId8" w:history="1">
+        <w:r>
+          <w:rPr>
+            <w:rStyle w:val="Hiperhivatkozs"/>
+          </w:rPr>
+          <w:t>https</w:t>
+        </w:r>
+        <w:proofErr w:type="gramEnd"/>
+        <w:r>
+          <w:rPr>
+            <w:rStyle w:val="Hiperhivatkozs"/>
+          </w:rPr>
+          <w:t>://docs.openshift.com/container-platform/3.3/dev_guide/deployments/deployment_strategies.html</w:t>
+        </w:r>
+      </w:hyperlink>
+    </w:p>
+    <w:p>
+      <w:pPr>
+        <w:pStyle w:val="Listaszerbekezds"/>
+        <w:numPr>
+          <w:ilvl w:val="0"/>
+          <w:numId w:val="4"/>
+        </w:numPr>
+      </w:pPr>
+      <w:r>
+        <w:t xml:space="preserve">CICD </w:t>
+      </w:r>
+      <w:proofErr w:type="spellStart"/>
+      <w:r>
+        <w:t>tools</w:t>
+      </w:r>
+      <w:proofErr w:type="spellEnd"/>
+      <w:r>
+        <w:t xml:space="preserve"> - </w:t>
+      </w:r>
+      <w:hyperlink r:id="rId9" w:history="1">
         <w:r>
           <w:rPr>
             <w:rStyle w:val="Hiperhivatkozs"/>
@@ -1100,18 +2548,50 @@
         <w:rPr>
           <w:b/>
         </w:rPr>
-        <w:t>Szerver os</w:t>
-      </w:r>
-    </w:p>
-    <w:p>
-      <w:r>
-        <w:t xml:space="preserve">Bár a Windows ma a legelterjedtebb operációs rendszere pc-re, a legelterjedtebb szerver OS viszont a linux. Köztudottan nagyon sok disztribúciója (változata) él, és érdemes megfontolni melyiket választjuk. </w:t>
+        <w:t xml:space="preserve">Szerver </w:t>
+      </w:r>
+      <w:proofErr w:type="spellStart"/>
+      <w:r>
+        <w:rPr>
+          <w:b/>
+        </w:rPr>
+        <w:t>os</w:t>
+      </w:r>
+      <w:proofErr w:type="spellEnd"/>
+    </w:p>
+    <w:p>
+      <w:r>
+        <w:t xml:space="preserve">Bár a Windows ma a legelterjedtebb operációs rendszere </w:t>
+      </w:r>
+      <w:proofErr w:type="spellStart"/>
+      <w:r>
+        <w:t>pc-re</w:t>
+      </w:r>
+      <w:proofErr w:type="spellEnd"/>
+      <w:r>
+        <w:t xml:space="preserve">, a legelterjedtebb szerver OS viszont a </w:t>
+      </w:r>
+      <w:proofErr w:type="spellStart"/>
+      <w:r>
+        <w:t>linux</w:t>
+      </w:r>
+      <w:proofErr w:type="spellEnd"/>
+      <w:r>
+        <w:t xml:space="preserve">. Köztudottan nagyon sok disztribúciója (változata) él, és érdemes megfontolni melyiket választjuk. </w:t>
       </w:r>
     </w:p>
     <w:p>
       <w:r>
         <w:tab/>
-        <w:t xml:space="preserve">Van egy kifejezés, „LAMP stack” – </w:t>
+        <w:t xml:space="preserve">Van egy kifejezés, „LAMP </w:t>
+      </w:r>
+      <w:proofErr w:type="spellStart"/>
+      <w:r>
+        <w:t>stack</w:t>
+      </w:r>
+      <w:proofErr w:type="spellEnd"/>
+      <w:r>
+        <w:t xml:space="preserve">” – </w:t>
       </w:r>
       <w:r>
         <w:t xml:space="preserve">ami a weboldal backendjének </w:t>
@@ -1120,7 +2600,39 @@
         <w:t>Linux,</w:t>
       </w:r>
       <w:r>
-        <w:t xml:space="preserve"> Apache, MySQL, PHP felépítésére utal. Ez a nagyon sok lehetséges felépítés közül egy, egy népszerű. A mi esetünkben eleve nem PHP-val dolgozunk, hanem Python a backend, viszont azért vetem fel mégis, mert ilyen klasszikus összeállítások útján olvasgatva sokat megtudhatunk, hogy a ma népszerű, jól működő stack-eknek mi az erőssége, és </w:t>
+        <w:t xml:space="preserve"> </w:t>
+      </w:r>
+      <w:proofErr w:type="spellStart"/>
+      <w:r>
+        <w:t>Apache</w:t>
+      </w:r>
+      <w:proofErr w:type="spellEnd"/>
+      <w:r>
+        <w:t xml:space="preserve">, </w:t>
+      </w:r>
+      <w:proofErr w:type="spellStart"/>
+      <w:r>
+        <w:t>MySQL</w:t>
+      </w:r>
+      <w:proofErr w:type="spellEnd"/>
+      <w:r>
+        <w:t>, PHP felépítésére utal. Ez a nagyon sok lehetséges felépítés közül egy, egy népszerű. A mi esetünkben eleve nem PHP-</w:t>
+      </w:r>
+      <w:proofErr w:type="spellStart"/>
+      <w:r>
+        <w:t>val</w:t>
+      </w:r>
+      <w:proofErr w:type="spellEnd"/>
+      <w:r>
+        <w:t xml:space="preserve"> dolgozunk, hanem Python a backend, viszont azért vetem fel mégis, mert ilyen klasszikus összeállítások útján olvasgatva sokat megtudhatunk, hogy a ma népszerű, jól működő </w:t>
+      </w:r>
+      <w:proofErr w:type="spellStart"/>
+      <w:r>
+        <w:t>stack-eknek</w:t>
+      </w:r>
+      <w:proofErr w:type="spellEnd"/>
+      <w:r>
+        <w:t xml:space="preserve"> mi az erőssége, és </w:t>
       </w:r>
       <w:r>
         <w:t xml:space="preserve">miket használnak gyakran és </w:t>
@@ -1134,7 +2646,23 @@
         <w:tab/>
       </w:r>
       <w:r>
-        <w:t xml:space="preserve">Amikor dontöttünk, hogy linux alapú szervert szeretnénk használni, akkor ki kell választanunk, milyen disztribúcióját használjuk. </w:t>
+        <w:t xml:space="preserve">Amikor </w:t>
+      </w:r>
+      <w:proofErr w:type="spellStart"/>
+      <w:r>
+        <w:t>dontöttünk</w:t>
+      </w:r>
+      <w:proofErr w:type="spellEnd"/>
+      <w:r>
+        <w:t xml:space="preserve">, hogy </w:t>
+      </w:r>
+      <w:proofErr w:type="spellStart"/>
+      <w:r>
+        <w:t>linux</w:t>
+      </w:r>
+      <w:proofErr w:type="spellEnd"/>
+      <w:r>
+        <w:t xml:space="preserve"> alapú szervert szeretnénk használni, akkor ki kell választanunk, milyen disztribúcióját használjuk. </w:t>
       </w:r>
       <w:r>
         <w:t>(</w:t>
@@ -1143,17 +2671,75 @@
         <w:t>Még egyszer f</w:t>
       </w:r>
       <w:r>
-        <w:t xml:space="preserve">ontos kiemelni, hogy itt szerverhez keresünk operációs rendszert, más szempontok fognak szóbajönni, mintha asztali megoldást keresnénk.) </w:t>
+        <w:t xml:space="preserve">ontos kiemelni, hogy itt szerverhez keresünk operációs rendszert, más szempontok fognak </w:t>
+      </w:r>
+      <w:proofErr w:type="spellStart"/>
+      <w:r>
+        <w:t>szóbajönni</w:t>
+      </w:r>
+      <w:proofErr w:type="spellEnd"/>
+      <w:r>
+        <w:t xml:space="preserve">, mintha asztali megoldást keresnénk.) </w:t>
       </w:r>
       <w:r>
         <w:t xml:space="preserve">A </w:t>
       </w:r>
       <w:r>
-        <w:t>leggyakrabban felmerülők a Debian, Ubuntu, Fedora, OpenSUSE, CentOS</w:t>
-      </w:r>
-      <w:r>
-        <w:t>, Arch, Slackware</w:t>
-      </w:r>
+        <w:t xml:space="preserve">leggyakrabban felmerülők a </w:t>
+      </w:r>
+      <w:proofErr w:type="spellStart"/>
+      <w:r>
+        <w:t>Debian</w:t>
+      </w:r>
+      <w:proofErr w:type="spellEnd"/>
+      <w:r>
+        <w:t xml:space="preserve">, </w:t>
+      </w:r>
+      <w:proofErr w:type="spellStart"/>
+      <w:r>
+        <w:t>Ubuntu</w:t>
+      </w:r>
+      <w:proofErr w:type="spellEnd"/>
+      <w:r>
+        <w:t xml:space="preserve">, </w:t>
+      </w:r>
+      <w:proofErr w:type="spellStart"/>
+      <w:r>
+        <w:t>Fedora</w:t>
+      </w:r>
+      <w:proofErr w:type="spellEnd"/>
+      <w:r>
+        <w:t xml:space="preserve">, </w:t>
+      </w:r>
+      <w:proofErr w:type="spellStart"/>
+      <w:r>
+        <w:t>OpenSUSE</w:t>
+      </w:r>
+      <w:proofErr w:type="spellEnd"/>
+      <w:r>
+        <w:t xml:space="preserve">, </w:t>
+      </w:r>
+      <w:proofErr w:type="spellStart"/>
+      <w:r>
+        <w:t>CentOS</w:t>
+      </w:r>
+      <w:proofErr w:type="spellEnd"/>
+      <w:r>
+        <w:t xml:space="preserve">, </w:t>
+      </w:r>
+      <w:proofErr w:type="spellStart"/>
+      <w:r>
+        <w:t>Arch</w:t>
+      </w:r>
+      <w:proofErr w:type="spellEnd"/>
+      <w:r>
+        <w:t xml:space="preserve">, </w:t>
+      </w:r>
+      <w:proofErr w:type="spellStart"/>
+      <w:r>
+        <w:t>Slackware</w:t>
+      </w:r>
+      <w:proofErr w:type="spellEnd"/>
       <w:r>
         <w:t xml:space="preserve">. Sokan személyes preferenciából választanak, </w:t>
       </w:r>
@@ -1170,7 +2756,15 @@
     <w:p>
       <w:r>
         <w:tab/>
-        <w:t>Az OpenSUSE (korábban SUSE Linux) könnyen telepíthető, telepítéskor az alapvető csomagokat tartalmazza csak, minden mást szabadon rendezhetünk, felkonfigurálhatunk - olyan fejlesztőknek és rendszergazdáknak lett kitalálva</w:t>
+        <w:t xml:space="preserve">Az </w:t>
+      </w:r>
+      <w:proofErr w:type="spellStart"/>
+      <w:r>
+        <w:t>OpenSUSE</w:t>
+      </w:r>
+      <w:proofErr w:type="spellEnd"/>
+      <w:r>
+        <w:t xml:space="preserve"> (korábban SUSE Linux) könnyen telepíthető, telepítéskor az alapvető csomagokat tartalmazza csak, minden mást szabadon rendezhetünk, felkonfigurálhatunk - olyan fejlesztőknek és rendszergazdáknak lett kitalálva</w:t>
       </w:r>
       <w:r>
         <w:t xml:space="preserve"> leginkább</w:t>
@@ -1185,13 +2779,57 @@
     <w:p>
       <w:r>
         <w:tab/>
-        <w:t xml:space="preserve">A Fedora disztribúcióban ún. rolekit tool-al menedzselhetjük a szerverünket. </w:t>
+        <w:t xml:space="preserve">A </w:t>
+      </w:r>
+      <w:proofErr w:type="spellStart"/>
+      <w:r>
+        <w:t>Fedora</w:t>
+      </w:r>
+      <w:proofErr w:type="spellEnd"/>
+      <w:r>
+        <w:t xml:space="preserve"> disztribúcióban ún. </w:t>
+      </w:r>
+      <w:proofErr w:type="spellStart"/>
+      <w:r>
+        <w:t>rolekit</w:t>
+      </w:r>
+      <w:proofErr w:type="spellEnd"/>
+      <w:r>
+        <w:t xml:space="preserve"> </w:t>
+      </w:r>
+      <w:proofErr w:type="spellStart"/>
+      <w:r>
+        <w:t>tool-al</w:t>
+      </w:r>
+      <w:proofErr w:type="spellEnd"/>
+      <w:r>
+        <w:t xml:space="preserve"> menedzselhetjük a szerverünket. </w:t>
       </w:r>
       <w:r>
         <w:t>Szép letisztult felhasználói felület készült hozzá, t</w:t>
       </w:r>
       <w:r>
-        <w:t>artalmaz egy erősnek számító PostgreSQL adatbázis szervert, és kialakításánál fogva az authentikációs folyamatok is igen jól kezelhetők vele.</w:t>
+        <w:t xml:space="preserve">artalmaz egy erősnek számító </w:t>
+      </w:r>
+      <w:proofErr w:type="spellStart"/>
+      <w:r>
+        <w:t>PostgreSQL</w:t>
+      </w:r>
+      <w:proofErr w:type="spellEnd"/>
+      <w:r>
+        <w:t xml:space="preserve"> adatbázis szervert, és </w:t>
+      </w:r>
+      <w:r>
+        <w:lastRenderedPageBreak/>
+        <w:t xml:space="preserve">kialakításánál fogva az </w:t>
+      </w:r>
+      <w:proofErr w:type="spellStart"/>
+      <w:r>
+        <w:t>authentikációs</w:t>
+      </w:r>
+      <w:proofErr w:type="spellEnd"/>
+      <w:r>
+        <w:t xml:space="preserve"> folyamatok is igen jól kezelhetők vele.</w:t>
       </w:r>
       <w:r>
         <w:t xml:space="preserve"> Azonban valamivel haladóbb szintű ismereteket igényel a hatékony működtetése, nem biztos, hogy ezzel érdemes kezdeni.</w:t>
@@ -1200,13 +2838,101 @@
     <w:p>
       <w:r>
         <w:tab/>
-        <w:t>A mai legnépszerűbb linux szerver disztribúció a debian stable. Az ubuntu is debian alapokra épít.</w:t>
+        <w:t xml:space="preserve">A mai legnépszerűbb </w:t>
+      </w:r>
+      <w:proofErr w:type="spellStart"/>
+      <w:r>
+        <w:t>linux</w:t>
+      </w:r>
+      <w:proofErr w:type="spellEnd"/>
+      <w:r>
+        <w:t xml:space="preserve"> szerver disztribúció a </w:t>
+      </w:r>
+      <w:proofErr w:type="spellStart"/>
+      <w:r>
+        <w:t>debian</w:t>
+      </w:r>
+      <w:proofErr w:type="spellEnd"/>
+      <w:r>
+        <w:t xml:space="preserve"> </w:t>
+      </w:r>
+      <w:proofErr w:type="spellStart"/>
+      <w:r>
+        <w:t>stable</w:t>
+      </w:r>
+      <w:proofErr w:type="spellEnd"/>
+      <w:r>
+        <w:t xml:space="preserve">. Az </w:t>
+      </w:r>
+      <w:proofErr w:type="spellStart"/>
+      <w:r>
+        <w:t>ubuntu</w:t>
+      </w:r>
+      <w:proofErr w:type="spellEnd"/>
+      <w:r>
+        <w:t xml:space="preserve"> is </w:t>
+      </w:r>
+      <w:proofErr w:type="spellStart"/>
+      <w:r>
+        <w:t>debian</w:t>
+      </w:r>
+      <w:proofErr w:type="spellEnd"/>
+      <w:r>
+        <w:t xml:space="preserve"> alapokra épít.</w:t>
       </w:r>
     </w:p>
     <w:p>
       <w:r>
         <w:tab/>
-        <w:t xml:space="preserve">Az ubuntu szerver egyik kiemelkedő tulajdonsága a felhasználói felülete. Ha mi leggyakrabban ssh kapcslaton, ftp-n, másegyeben keresztül használjuk csak, akkor ennek a tulajdonságnak nem sok hasznát vesszük. Ám ettől függetlenül is nagyon erős és népszerű szerver op.  rendszer, akár média szervernek, e-mail szervernek,  játék szervernek. Kifejezetten ajánlott azoknak akik újak még a linux világban. </w:t>
+        <w:t xml:space="preserve">Az </w:t>
+      </w:r>
+      <w:proofErr w:type="spellStart"/>
+      <w:r>
+        <w:t>ubuntu</w:t>
+      </w:r>
+      <w:proofErr w:type="spellEnd"/>
+      <w:r>
+        <w:t xml:space="preserve"> szerver egyik kiemelkedő tulajdonsága a felhasználói felülete. Ha mi leggyakrabban </w:t>
+      </w:r>
+      <w:proofErr w:type="spellStart"/>
+      <w:r>
+        <w:t>ssh</w:t>
+      </w:r>
+      <w:proofErr w:type="spellEnd"/>
+      <w:r>
+        <w:t xml:space="preserve"> </w:t>
+      </w:r>
+      <w:proofErr w:type="spellStart"/>
+      <w:r>
+        <w:t>kapcslaton</w:t>
+      </w:r>
+      <w:proofErr w:type="spellEnd"/>
+      <w:r>
+        <w:t xml:space="preserve">, ftp-n, másegyeben keresztül használjuk csak, akkor ennek a tulajdonságnak nem sok hasznát vesszük. Ám ettől függetlenül is nagyon erős és népszerű szerver </w:t>
+      </w:r>
+      <w:proofErr w:type="gramStart"/>
+      <w:r>
+        <w:t>op.  rendszer</w:t>
+      </w:r>
+      <w:proofErr w:type="gramEnd"/>
+      <w:r>
+        <w:t xml:space="preserve">, akár média szervernek, e-mail szervernek,  játék szervernek. Kifejezetten ajánlott </w:t>
+      </w:r>
+      <w:proofErr w:type="gramStart"/>
+      <w:r>
+        <w:t>azoknak</w:t>
+      </w:r>
+      <w:proofErr w:type="gramEnd"/>
+      <w:r>
+        <w:t xml:space="preserve"> akik újak még a </w:t>
+      </w:r>
+      <w:proofErr w:type="spellStart"/>
+      <w:r>
+        <w:t>linux</w:t>
+      </w:r>
+      <w:proofErr w:type="spellEnd"/>
+      <w:r>
+        <w:t xml:space="preserve"> világban. </w:t>
       </w:r>
     </w:p>
     <w:p>
@@ -1214,8 +2940,15 @@
         <w:ind w:firstLine="708"/>
       </w:pPr>
       <w:r>
-        <w:lastRenderedPageBreak/>
-        <w:t>Hasznos lehet ha a tanulásunk elején egy ilyen jól bejáratott, nagy fejlesztői közösséggel rendelkező összeállításon tanuljuk meg a weboldalak üzembehelyezésének</w:t>
+        <w:t xml:space="preserve">Hasznos </w:t>
+      </w:r>
+      <w:proofErr w:type="gramStart"/>
+      <w:r>
+        <w:t>lehet</w:t>
+      </w:r>
+      <w:proofErr w:type="gramEnd"/>
+      <w:r>
+        <w:t xml:space="preserve"> ha a tanulásunk elején egy ilyen jól bejáratott, nagy fejlesztői közösséggel rendelkező összeállításon tanuljuk meg a weboldalak üzembehelyezésének</w:t>
       </w:r>
       <w:r>
         <w:t xml:space="preserve"> folyamatát, ezeket ismerve egyre speciálisabb és komplexebb rendszereket tudunk már majd bátran használni.</w:t>
@@ -1227,7 +2960,7 @@
       </w:r>
     </w:p>
     <w:p>
-      <w:hyperlink r:id="rId9" w:history="1">
+      <w:hyperlink r:id="rId10" w:history="1">
         <w:r>
           <w:rPr>
             <w:rStyle w:val="Hiperhivatkozs"/>
@@ -1240,8 +2973,37 @@
       <w:r>
         <w:t>///„</w:t>
       </w:r>
-      <w:r>
-        <w:t>which linux distribution for servers</w:t>
+      <w:proofErr w:type="spellStart"/>
+      <w:r>
+        <w:t>which</w:t>
+      </w:r>
+      <w:proofErr w:type="spellEnd"/>
+      <w:r>
+        <w:t xml:space="preserve"> </w:t>
+      </w:r>
+      <w:proofErr w:type="spellStart"/>
+      <w:r>
+        <w:t>linux</w:t>
+      </w:r>
+      <w:proofErr w:type="spellEnd"/>
+      <w:r>
+        <w:t xml:space="preserve"> </w:t>
+      </w:r>
+      <w:proofErr w:type="spellStart"/>
+      <w:r>
+        <w:t>distribution</w:t>
+      </w:r>
+      <w:proofErr w:type="spellEnd"/>
+      <w:r>
+        <w:t xml:space="preserve"> </w:t>
+      </w:r>
+      <w:proofErr w:type="spellStart"/>
+      <w:r>
+        <w:t>for</w:t>
+      </w:r>
+      <w:proofErr w:type="spellEnd"/>
+      <w:r>
+        <w:t xml:space="preserve"> servers</w:t>
       </w:r>
       <w:r>
         <w:t>”</w:t>
@@ -1412,7 +3174,7 @@
         <w:rFonts w:ascii="Wingdings" w:hAnsi="Wingdings" w:hint="default"/>
       </w:rPr>
     </w:lvl>
-    <w:lvl w:ilvl="3" w:tplc="040E0001" w:tentative="1">
+    <w:lvl w:ilvl="3" w:tplc="040E0001">
       <w:start w:val="1"/>
       <w:numFmt w:val="bullet"/>
       <w:lvlText w:val=""/>

</xml_diff>

<commit_message>
email and doc update
</commit_message>
<xml_diff>
--- a/docu.docx
+++ b/docu.docx
@@ -876,6 +876,35 @@
         <w:t>based</w:t>
       </w:r>
       <w:proofErr w:type="spellEnd"/>
+      <w:r>
+        <w:t xml:space="preserve"> – </w:t>
+      </w:r>
+      <w:proofErr w:type="spellStart"/>
+      <w:r>
+        <w:t>class</w:t>
+      </w:r>
+      <w:proofErr w:type="spellEnd"/>
+      <w:r>
+        <w:t xml:space="preserve"> </w:t>
+      </w:r>
+      <w:proofErr w:type="spellStart"/>
+      <w:r>
+        <w:t>based</w:t>
+      </w:r>
+      <w:proofErr w:type="spellEnd"/>
+      <w:r>
+        <w:t xml:space="preserve"> </w:t>
+      </w:r>
+      <w:proofErr w:type="spellStart"/>
+      <w:r>
+        <w:t>views</w:t>
+      </w:r>
+      <w:proofErr w:type="spellEnd"/>
+      <w:r>
+        <w:t xml:space="preserve"> extensibility</w:t>
+      </w:r>
+      <w:bookmarkStart w:id="0" w:name="_GoBack"/>
+      <w:bookmarkEnd w:id="0"/>
     </w:p>
     <w:p>
       <w:pPr>
@@ -1538,31 +1567,19 @@
         <w:t xml:space="preserve"> objects</w:t>
       </w:r>
     </w:p>
-    <w:bookmarkStart w:id="0" w:name="_GoBack"/>
-    <w:bookmarkEnd w:id="0"/>
     <w:p>
       <w:pPr>
         <w:pStyle w:val="Listaszerbekezds"/>
         <w:ind w:left="2160"/>
       </w:pPr>
-      <w:r>
-        <w:fldChar w:fldCharType="begin"/>
-      </w:r>
-      <w:r>
-        <w:instrText xml:space="preserve"> HYPERLINK "https://stackoverflow.com/questions/51828667/class-has-no-objects-member-in-django/51828724" \l "51828724" </w:instrText>
-      </w:r>
-      <w:r>
-        <w:fldChar w:fldCharType="separate"/>
-      </w:r>
-      <w:r>
-        <w:rPr>
-          <w:rStyle w:val="Hiperhivatkozs"/>
-        </w:rPr>
-        <w:t>https://stackoverflow.com/questions/51828667/class-has-no-objects-member-in-django/51828724#51828724</w:t>
-      </w:r>
-      <w:r>
-        <w:fldChar w:fldCharType="end"/>
-      </w:r>
+      <w:hyperlink r:id="rId6" w:anchor="51828724" w:history="1">
+        <w:r>
+          <w:rPr>
+            <w:rStyle w:val="Hiperhivatkozs"/>
+          </w:rPr>
+          <w:t>https://stackoverflow.com/questions/51828667/class-has-no-objects-member-in-django/51828724#51828724</w:t>
+        </w:r>
+      </w:hyperlink>
     </w:p>
     <w:p>
       <w:pPr>
@@ -1941,7 +1958,7 @@
       <w:r>
         <w:t xml:space="preserve"> </w:t>
       </w:r>
-      <w:hyperlink r:id="rId6" w:history="1">
+      <w:hyperlink r:id="rId7" w:history="1">
         <w:r>
           <w:rPr>
             <w:rStyle w:val="Hiperhivatkozs"/>
@@ -2273,7 +2290,7 @@
       <w:r>
         <w:t xml:space="preserve">    </w:t>
       </w:r>
-      <w:hyperlink r:id="rId7" w:history="1">
+      <w:hyperlink r:id="rId8" w:history="1">
         <w:r>
           <w:rPr>
             <w:rStyle w:val="Hiperhivatkozs"/>
@@ -2647,7 +2664,7 @@
       <w:r>
         <w:t xml:space="preserve">  </w:t>
       </w:r>
-      <w:hyperlink r:id="rId8" w:history="1">
+      <w:hyperlink r:id="rId9" w:history="1">
         <w:r>
           <w:rPr>
             <w:rStyle w:val="Hiperhivatkozs"/>
@@ -2682,7 +2699,7 @@
       <w:r>
         <w:t xml:space="preserve"> - </w:t>
       </w:r>
-      <w:hyperlink r:id="rId9" w:history="1">
+      <w:hyperlink r:id="rId10" w:history="1">
         <w:r>
           <w:rPr>
             <w:rStyle w:val="Hiperhivatkozs"/>
@@ -3123,7 +3140,7 @@
       </w:r>
     </w:p>
     <w:p>
-      <w:hyperlink r:id="rId10" w:history="1">
+      <w:hyperlink r:id="rId11" w:history="1">
         <w:r>
           <w:rPr>
             <w:rStyle w:val="Hiperhivatkozs"/>

</xml_diff>

<commit_message>
heroku added to context
</commit_message>
<xml_diff>
--- a/docu.docx
+++ b/docu.docx
@@ -901,10 +901,13 @@
       </w:r>
       <w:proofErr w:type="spellEnd"/>
       <w:r>
-        <w:t xml:space="preserve"> extensibility</w:t>
-      </w:r>
-      <w:bookmarkStart w:id="0" w:name="_GoBack"/>
-      <w:bookmarkEnd w:id="0"/>
+        <w:t xml:space="preserve"> </w:t>
+      </w:r>
+      <w:proofErr w:type="spellStart"/>
+      <w:r>
+        <w:t>extensibility</w:t>
+      </w:r>
+      <w:proofErr w:type="spellEnd"/>
     </w:p>
     <w:p>
       <w:pPr>
@@ -2042,6 +2045,49 @@
           <w:numId w:val="4"/>
         </w:numPr>
       </w:pPr>
+      <w:r>
+        <w:t>HEROKU</w:t>
+      </w:r>
+    </w:p>
+    <w:p>
+      <w:pPr>
+        <w:pStyle w:val="Listaszerbekezds"/>
+        <w:numPr>
+          <w:ilvl w:val="2"/>
+          <w:numId w:val="4"/>
+        </w:numPr>
+      </w:pPr>
+      <w:proofErr w:type="spellStart"/>
+      <w:r>
+        <w:t>process</w:t>
+      </w:r>
+      <w:proofErr w:type="spellEnd"/>
+    </w:p>
+    <w:p>
+      <w:pPr>
+        <w:pStyle w:val="Listaszerbekezds"/>
+        <w:numPr>
+          <w:ilvl w:val="2"/>
+          <w:numId w:val="4"/>
+        </w:numPr>
+      </w:pPr>
+      <w:r>
+        <w:t>&lt;link</w:t>
+      </w:r>
+      <w:bookmarkStart w:id="0" w:name="_GoBack"/>
+      <w:bookmarkEnd w:id="0"/>
+      <w:r>
+        <w:t>&gt;</w:t>
+      </w:r>
+    </w:p>
+    <w:p>
+      <w:pPr>
+        <w:pStyle w:val="Listaszerbekezds"/>
+        <w:numPr>
+          <w:ilvl w:val="1"/>
+          <w:numId w:val="4"/>
+        </w:numPr>
+      </w:pPr>
       <w:proofErr w:type="spellStart"/>
       <w:r>
         <w:t>hosting</w:t>
@@ -2198,6 +2244,7 @@
           <w:sz w:val="28"/>
           <w:u w:val="single"/>
         </w:rPr>
+        <w:lastRenderedPageBreak/>
         <w:t>Az alkalmazás</w:t>
       </w:r>
     </w:p>
@@ -2213,7 +2260,6 @@
     </w:p>
     <w:p>
       <w:r>
-        <w:lastRenderedPageBreak/>
         <w:t xml:space="preserve">Mindennek fényében látható, hogy az alkalmazás </w:t>
       </w:r>
       <w:proofErr w:type="spellStart"/>
@@ -2933,12 +2979,15 @@
         <w:t xml:space="preserve"> adott, hogy mi</w:t>
       </w:r>
       <w:r>
-        <w:t>n kell majd dolgozni, de alapvetően az alkalmazásunk tulajdonságaihoz, rendelkezésünkre álló forrásokhoz érdemes mérni.</w:t>
-      </w:r>
-    </w:p>
-    <w:p>
+        <w:t xml:space="preserve">n kell majd dolgozni, </w:t>
+      </w:r>
       <w:r>
         <w:lastRenderedPageBreak/>
+        <w:t>de alapvetően az alkalmazásunk tulajdonságaihoz, rendelkezésünkre álló forrásokhoz érdemes mérni.</w:t>
+      </w:r>
+    </w:p>
+    <w:p>
+      <w:r>
         <w:tab/>
         <w:t xml:space="preserve">Az </w:t>
       </w:r>

</xml_diff>

<commit_message>
CHECKPOINT - before calendar
</commit_message>
<xml_diff>
--- a/docu.docx
+++ b/docu.docx
@@ -287,6 +287,27 @@
           <w:numId w:val="1"/>
         </w:numPr>
       </w:pPr>
+      <w:r>
+        <w:rPr>
+          <w:rFonts w:ascii="Consolas" w:hAnsi="Consolas"/>
+          <w:color w:val="242729"/>
+          <w:sz w:val="20"/>
+          <w:szCs w:val="20"/>
+          <w:shd w:val="clear" w:color="auto" w:fill="EFF0F1"/>
+        </w:rPr>
+        <w:t>gitnore</w:t>
+      </w:r>
+      <w:bookmarkStart w:id="0" w:name="_GoBack"/>
+      <w:bookmarkEnd w:id="0"/>
+    </w:p>
+    <w:p>
+      <w:pPr>
+        <w:pStyle w:val="Listaszerbekezds"/>
+        <w:numPr>
+          <w:ilvl w:val="1"/>
+          <w:numId w:val="1"/>
+        </w:numPr>
+      </w:pPr>
       <w:proofErr w:type="spellStart"/>
       <w:r>
         <w:t>development</w:t>
@@ -1170,6 +1191,7 @@
       </w:pPr>
       <w:proofErr w:type="spellStart"/>
       <w:r>
+        <w:lastRenderedPageBreak/>
         <w:t>implementation</w:t>
       </w:r>
       <w:proofErr w:type="spellEnd"/>
@@ -1186,7 +1208,6 @@
         </w:numPr>
       </w:pPr>
       <w:r>
-        <w:lastRenderedPageBreak/>
         <w:t xml:space="preserve">extra </w:t>
       </w:r>
       <w:proofErr w:type="spellStart"/>
@@ -2426,6 +2447,7 @@
       </w:pPr>
       <w:proofErr w:type="spellStart"/>
       <w:r>
+        <w:lastRenderedPageBreak/>
         <w:t>get</w:t>
       </w:r>
       <w:proofErr w:type="spellEnd"/>
@@ -2456,7 +2478,6 @@
       </w:pPr>
       <w:proofErr w:type="spellStart"/>
       <w:r>
-        <w:lastRenderedPageBreak/>
         <w:t>check</w:t>
       </w:r>
       <w:proofErr w:type="spellEnd"/>
@@ -3362,6 +3383,7 @@
       </w:pPr>
       <w:proofErr w:type="spellStart"/>
       <w:r>
+        <w:lastRenderedPageBreak/>
         <w:t>default</w:t>
       </w:r>
       <w:proofErr w:type="spellEnd"/>
@@ -3428,11 +3450,7 @@
       </w:r>
       <w:proofErr w:type="spellEnd"/>
       <w:r>
-        <w:t xml:space="preserve"> is fel kell </w:t>
-      </w:r>
-      <w:r>
-        <w:lastRenderedPageBreak/>
-        <w:t xml:space="preserve">tűntetnünk ha </w:t>
+        <w:t xml:space="preserve"> is fel kell tűntetnünk ha </w:t>
       </w:r>
       <w:proofErr w:type="gramStart"/>
       <w:r>
@@ -4080,7 +4098,11 @@
       </w:r>
       <w:proofErr w:type="spellEnd"/>
       <w:r>
-        <w:t xml:space="preserve"> adatbázis szervert, és kialakításánál fogva az </w:t>
+        <w:t xml:space="preserve"> adatbázis szervert, és </w:t>
+      </w:r>
+      <w:r>
+        <w:lastRenderedPageBreak/>
+        <w:t xml:space="preserve">kialakításánál fogva az </w:t>
       </w:r>
       <w:proofErr w:type="spellStart"/>
       <w:r>
@@ -4091,11 +4113,7 @@
         <w:t xml:space="preserve"> folyamatok is igen jól kezelhetők vele.</w:t>
       </w:r>
       <w:r>
-        <w:t xml:space="preserve"> Azonban valamivel </w:t>
-      </w:r>
-      <w:r>
-        <w:lastRenderedPageBreak/>
-        <w:t>haladóbb szintű ismereteket igényel a hatékony működtetése, nem biztos, hogy ezzel érdemes kezdeni.</w:t>
+        <w:t xml:space="preserve"> Azonban valamivel haladóbb szintű ismereteket igényel a hatékony működtetése, nem biztos, hogy ezzel érdemes kezdeni.</w:t>
       </w:r>
     </w:p>
     <w:p>
@@ -4314,10 +4332,13 @@
       </w:r>
       <w:proofErr w:type="spellEnd"/>
       <w:r>
-        <w:t xml:space="preserve"> time</w:t>
-      </w:r>
-      <w:bookmarkStart w:id="0" w:name="_GoBack"/>
-      <w:bookmarkEnd w:id="0"/>
+        <w:t xml:space="preserve"> </w:t>
+      </w:r>
+      <w:proofErr w:type="spellStart"/>
+      <w:r>
+        <w:t>time</w:t>
+      </w:r>
+      <w:proofErr w:type="spellEnd"/>
     </w:p>
     <w:sectPr>
       <w:pgSz w:w="11906" w:h="16838"/>

</xml_diff>

<commit_message>
Revert "CHECKPOINT - before calendar"
This reverts commit e4538bac7fe7fe467de30749688d52b66ef045e1.
</commit_message>
<xml_diff>
--- a/docu.docx
+++ b/docu.docx
@@ -287,18 +287,72 @@
           <w:numId w:val="1"/>
         </w:numPr>
       </w:pPr>
-      <w:r>
-        <w:rPr>
-          <w:rFonts w:ascii="Consolas" w:hAnsi="Consolas"/>
-          <w:color w:val="242729"/>
-          <w:sz w:val="20"/>
-          <w:szCs w:val="20"/>
-          <w:shd w:val="clear" w:color="auto" w:fill="EFF0F1"/>
-        </w:rPr>
-        <w:t>gitnore</w:t>
-      </w:r>
-      <w:bookmarkStart w:id="0" w:name="_GoBack"/>
-      <w:bookmarkEnd w:id="0"/>
+      <w:proofErr w:type="spellStart"/>
+      <w:r>
+        <w:t>development</w:t>
+      </w:r>
+      <w:proofErr w:type="spellEnd"/>
+      <w:r>
+        <w:t xml:space="preserve"> </w:t>
+      </w:r>
+      <w:proofErr w:type="spellStart"/>
+      <w:r>
+        <w:t>fallback</w:t>
+      </w:r>
+      <w:proofErr w:type="spellEnd"/>
+      <w:r>
+        <w:t xml:space="preserve"> </w:t>
+      </w:r>
+      <w:proofErr w:type="spellStart"/>
+      <w:r>
+        <w:t>methods</w:t>
+      </w:r>
+      <w:proofErr w:type="spellEnd"/>
+    </w:p>
+    <w:p>
+      <w:pPr>
+        <w:pStyle w:val="Listaszerbekezds"/>
+        <w:numPr>
+          <w:ilvl w:val="2"/>
+          <w:numId w:val="1"/>
+        </w:numPr>
+      </w:pPr>
+      <w:proofErr w:type="spellStart"/>
+      <w:r>
+        <w:t>core</w:t>
+      </w:r>
+      <w:proofErr w:type="spellEnd"/>
+      <w:r>
+        <w:t xml:space="preserve"> </w:t>
+      </w:r>
+      <w:proofErr w:type="spellStart"/>
+      <w:r>
+        <w:t>library</w:t>
+      </w:r>
+      <w:proofErr w:type="spellEnd"/>
+    </w:p>
+    <w:p>
+      <w:pPr>
+        <w:pStyle w:val="Listaszerbekezds"/>
+        <w:numPr>
+          <w:ilvl w:val="2"/>
+          <w:numId w:val="1"/>
+        </w:numPr>
+      </w:pPr>
+      <w:r>
+        <w:t xml:space="preserve">STATE </w:t>
+      </w:r>
+      <w:r>
+        <w:t>–</w:t>
+      </w:r>
+      <w:r>
+        <w:t xml:space="preserve"> </w:t>
+      </w:r>
+      <w:proofErr w:type="spellStart"/>
+      <w:r>
+        <w:t>commits</w:t>
+      </w:r>
+      <w:proofErr w:type="spellEnd"/>
     </w:p>
     <w:p>
       <w:pPr>
@@ -308,27 +362,33 @@
           <w:numId w:val="1"/>
         </w:numPr>
       </w:pPr>
-      <w:proofErr w:type="spellStart"/>
-      <w:r>
-        <w:t>development</w:t>
-      </w:r>
-      <w:proofErr w:type="spellEnd"/>
-      <w:r>
-        <w:t xml:space="preserve"> </w:t>
-      </w:r>
-      <w:proofErr w:type="spellStart"/>
-      <w:r>
-        <w:t>fallback</w:t>
-      </w:r>
-      <w:proofErr w:type="spellEnd"/>
-      <w:r>
-        <w:t xml:space="preserve"> </w:t>
-      </w:r>
-      <w:proofErr w:type="spellStart"/>
-      <w:r>
-        <w:t>methods</w:t>
-      </w:r>
-      <w:proofErr w:type="spellEnd"/>
+      <w:proofErr w:type="gramStart"/>
+      <w:r>
+        <w:t>.</w:t>
+      </w:r>
+      <w:proofErr w:type="spellStart"/>
+      <w:proofErr w:type="gramEnd"/>
+      <w:r>
+        <w:t>env</w:t>
+      </w:r>
+      <w:proofErr w:type="spellEnd"/>
+    </w:p>
+    <w:p>
+      <w:pPr>
+        <w:pStyle w:val="Listaszerbekezds"/>
+        <w:numPr>
+          <w:ilvl w:val="1"/>
+          <w:numId w:val="1"/>
+        </w:numPr>
+      </w:pPr>
+      <w:proofErr w:type="spellStart"/>
+      <w:r>
+        <w:t>dependency</w:t>
+      </w:r>
+      <w:proofErr w:type="spellEnd"/>
+      <w:r>
+        <w:t xml:space="preserve"> management</w:t>
+      </w:r>
     </w:p>
     <w:p>
       <w:pPr>
@@ -338,19 +398,109 @@
           <w:numId w:val="1"/>
         </w:numPr>
       </w:pPr>
-      <w:proofErr w:type="spellStart"/>
-      <w:r>
-        <w:t>core</w:t>
-      </w:r>
-      <w:proofErr w:type="spellEnd"/>
-      <w:r>
-        <w:t xml:space="preserve"> </w:t>
-      </w:r>
-      <w:proofErr w:type="spellStart"/>
-      <w:r>
-        <w:t>library</w:t>
-      </w:r>
-      <w:proofErr w:type="spellEnd"/>
+      <w:r>
+        <w:t xml:space="preserve">requirements.txt vs. </w:t>
+      </w:r>
+      <w:proofErr w:type="spellStart"/>
+      <w:r>
+        <w:t>Pipfile</w:t>
+      </w:r>
+      <w:proofErr w:type="spellEnd"/>
+      <w:r>
+        <w:t xml:space="preserve">  | </w:t>
+      </w:r>
+      <w:proofErr w:type="spellStart"/>
+      <w:r>
+        <w:t>pip</w:t>
+      </w:r>
+      <w:proofErr w:type="spellEnd"/>
+      <w:r>
+        <w:t xml:space="preserve"> </w:t>
+      </w:r>
+      <w:proofErr w:type="spellStart"/>
+      <w:r>
+        <w:t>vs</w:t>
+      </w:r>
+      <w:proofErr w:type="spellEnd"/>
+      <w:r>
+        <w:t xml:space="preserve"> </w:t>
+      </w:r>
+      <w:proofErr w:type="spellStart"/>
+      <w:r>
+        <w:t>pipenv</w:t>
+      </w:r>
+      <w:proofErr w:type="spellEnd"/>
+      <w:r>
+        <w:t xml:space="preserve"> | </w:t>
+      </w:r>
+      <w:proofErr w:type="spellStart"/>
+      <w:r>
+        <w:t>Docker</w:t>
+      </w:r>
+      <w:proofErr w:type="spellEnd"/>
+    </w:p>
+    <w:p>
+      <w:pPr>
+        <w:pStyle w:val="Listaszerbekezds"/>
+        <w:numPr>
+          <w:ilvl w:val="0"/>
+          <w:numId w:val="1"/>
+        </w:numPr>
+      </w:pPr>
+      <w:proofErr w:type="spellStart"/>
+      <w:r>
+        <w:t>djan</w:t>
+      </w:r>
+      <w:r>
+        <w:t>g</w:t>
+      </w:r>
+      <w:r>
+        <w:t>o</w:t>
+      </w:r>
+      <w:proofErr w:type="spellEnd"/>
+    </w:p>
+    <w:p>
+      <w:pPr>
+        <w:pStyle w:val="Listaszerbekezds"/>
+        <w:numPr>
+          <w:ilvl w:val="1"/>
+          <w:numId w:val="1"/>
+        </w:numPr>
+      </w:pPr>
+      <w:proofErr w:type="spellStart"/>
+      <w:r>
+        <w:t>why</w:t>
+      </w:r>
+      <w:proofErr w:type="spellEnd"/>
+    </w:p>
+    <w:p>
+      <w:pPr>
+        <w:pStyle w:val="Listaszerbekezds"/>
+        <w:numPr>
+          <w:ilvl w:val="1"/>
+          <w:numId w:val="1"/>
+        </w:numPr>
+      </w:pPr>
+      <w:r>
+        <w:t>felépítése</w:t>
+      </w:r>
+    </w:p>
+    <w:p>
+      <w:pPr>
+        <w:pStyle w:val="Listaszerbekezds"/>
+        <w:numPr>
+          <w:ilvl w:val="1"/>
+          <w:numId w:val="1"/>
+        </w:numPr>
+      </w:pPr>
+      <w:proofErr w:type="spellStart"/>
+      <w:r>
+        <w:t>user</w:t>
+      </w:r>
+      <w:proofErr w:type="spellEnd"/>
+      <w:r>
+        <w:t xml:space="preserve"> management</w:t>
+      </w:r>
     </w:p>
     <w:p>
       <w:pPr>
@@ -360,20 +510,249 @@
           <w:numId w:val="1"/>
         </w:numPr>
       </w:pPr>
-      <w:r>
-        <w:t xml:space="preserve">STATE </w:t>
-      </w:r>
-      <w:r>
-        <w:t>–</w:t>
-      </w:r>
-      <w:r>
-        <w:t xml:space="preserve"> </w:t>
-      </w:r>
-      <w:proofErr w:type="spellStart"/>
-      <w:r>
-        <w:t>commits</w:t>
-      </w:r>
-      <w:proofErr w:type="spellEnd"/>
+      <w:proofErr w:type="spellStart"/>
+      <w:r>
+        <w:t>django</w:t>
+      </w:r>
+      <w:proofErr w:type="spellEnd"/>
+      <w:r>
+        <w:t xml:space="preserve"> alap </w:t>
+      </w:r>
+      <w:proofErr w:type="spellStart"/>
+      <w:r>
+        <w:t>user</w:t>
+      </w:r>
+      <w:proofErr w:type="spellEnd"/>
+      <w:r>
+        <w:t xml:space="preserve"> kezelés bemutatása, </w:t>
+      </w:r>
+      <w:proofErr w:type="spellStart"/>
+      <w:r>
+        <w:t>official</w:t>
+      </w:r>
+      <w:proofErr w:type="spellEnd"/>
+      <w:r>
+        <w:t xml:space="preserve"> ajánlások</w:t>
+      </w:r>
+      <w:r>
+        <w:t xml:space="preserve"> </w:t>
+      </w:r>
+    </w:p>
+    <w:p>
+      <w:pPr>
+        <w:pStyle w:val="Listaszerbekezds"/>
+        <w:numPr>
+          <w:ilvl w:val="2"/>
+          <w:numId w:val="1"/>
+        </w:numPr>
+      </w:pPr>
+      <w:proofErr w:type="spellStart"/>
+      <w:r>
+        <w:t>python</w:t>
+      </w:r>
+      <w:proofErr w:type="spellEnd"/>
+      <w:r>
+        <w:t xml:space="preserve"> csomagok használata, </w:t>
+      </w:r>
+      <w:proofErr w:type="spellStart"/>
+      <w:r>
+        <w:t>django</w:t>
+      </w:r>
+      <w:proofErr w:type="spellEnd"/>
+      <w:r>
+        <w:t xml:space="preserve"> </w:t>
+      </w:r>
+      <w:proofErr w:type="spellStart"/>
+      <w:r>
+        <w:t>app</w:t>
+      </w:r>
+      <w:proofErr w:type="spellEnd"/>
+      <w:r>
+        <w:t xml:space="preserve"> felépítés - </w:t>
+      </w:r>
+      <w:proofErr w:type="spellStart"/>
+      <w:r>
+        <w:t>CUser</w:t>
+      </w:r>
+      <w:proofErr w:type="spellEnd"/>
+      <w:r>
+        <w:t xml:space="preserve"> – email </w:t>
+      </w:r>
+      <w:proofErr w:type="spellStart"/>
+      <w:r>
+        <w:t>based</w:t>
+      </w:r>
+      <w:proofErr w:type="spellEnd"/>
+      <w:r>
+        <w:t xml:space="preserve"> </w:t>
+      </w:r>
+      <w:proofErr w:type="spellStart"/>
+      <w:r>
+        <w:t>auth</w:t>
+      </w:r>
+      <w:proofErr w:type="spellEnd"/>
+      <w:r>
+        <w:t>.</w:t>
+      </w:r>
+    </w:p>
+    <w:p>
+      <w:pPr>
+        <w:pStyle w:val="Listaszerbekezds"/>
+        <w:numPr>
+          <w:ilvl w:val="2"/>
+          <w:numId w:val="1"/>
+        </w:numPr>
+      </w:pPr>
+      <w:r>
+        <w:t xml:space="preserve">opciók </w:t>
+      </w:r>
+      <w:proofErr w:type="gramStart"/>
+      <w:r>
+        <w:t>a</w:t>
+      </w:r>
+      <w:proofErr w:type="gramEnd"/>
+      <w:r>
+        <w:t xml:space="preserve"> </w:t>
+      </w:r>
+      <w:proofErr w:type="spellStart"/>
+      <w:r>
+        <w:t>user</w:t>
+      </w:r>
+      <w:proofErr w:type="spellEnd"/>
+      <w:r>
+        <w:t xml:space="preserve"> modell bővítésére</w:t>
+      </w:r>
+    </w:p>
+    <w:p>
+      <w:pPr>
+        <w:pStyle w:val="Listaszerbekezds"/>
+        <w:numPr>
+          <w:ilvl w:val="2"/>
+          <w:numId w:val="1"/>
+        </w:numPr>
+      </w:pPr>
+      <w:proofErr w:type="spellStart"/>
+      <w:r>
+        <w:t>custom</w:t>
+      </w:r>
+      <w:proofErr w:type="spellEnd"/>
+      <w:r>
+        <w:t xml:space="preserve"> </w:t>
+      </w:r>
+      <w:proofErr w:type="spellStart"/>
+      <w:r>
+        <w:t>user</w:t>
+      </w:r>
+      <w:proofErr w:type="spellEnd"/>
+      <w:r>
+        <w:t xml:space="preserve"> </w:t>
+      </w:r>
+      <w:proofErr w:type="spellStart"/>
+      <w:r>
+        <w:t>model</w:t>
+      </w:r>
+      <w:proofErr w:type="spellEnd"/>
+    </w:p>
+    <w:p>
+      <w:pPr>
+        <w:pStyle w:val="Listaszerbekezds"/>
+        <w:numPr>
+          <w:ilvl w:val="2"/>
+          <w:numId w:val="1"/>
+        </w:numPr>
+      </w:pPr>
+      <w:r>
+        <w:t xml:space="preserve">ehhez </w:t>
+      </w:r>
+      <w:proofErr w:type="spellStart"/>
+      <w:r>
+        <w:t>user</w:t>
+      </w:r>
+      <w:proofErr w:type="spellEnd"/>
+      <w:r>
+        <w:t xml:space="preserve"> </w:t>
+      </w:r>
+      <w:proofErr w:type="spellStart"/>
+      <w:r>
+        <w:t>manager</w:t>
+      </w:r>
+      <w:proofErr w:type="spellEnd"/>
+      <w:r>
+        <w:t>, célja</w:t>
+      </w:r>
+    </w:p>
+    <w:p>
+      <w:pPr>
+        <w:pStyle w:val="Listaszerbekezds"/>
+        <w:numPr>
+          <w:ilvl w:val="2"/>
+          <w:numId w:val="1"/>
+        </w:numPr>
+      </w:pPr>
+      <w:proofErr w:type="spellStart"/>
+      <w:r>
+        <w:t>formok</w:t>
+      </w:r>
+      <w:proofErr w:type="spellEnd"/>
+      <w:r>
+        <w:t xml:space="preserve">, </w:t>
+      </w:r>
+      <w:proofErr w:type="spellStart"/>
+      <w:r>
+        <w:t>model</w:t>
+      </w:r>
+      <w:proofErr w:type="spellEnd"/>
+      <w:r>
+        <w:t xml:space="preserve"> </w:t>
+      </w:r>
+      <w:proofErr w:type="spellStart"/>
+      <w:r>
+        <w:t>formok</w:t>
+      </w:r>
+      <w:proofErr w:type="spellEnd"/>
+    </w:p>
+    <w:p>
+      <w:pPr>
+        <w:pStyle w:val="Listaszerbekezds"/>
+        <w:numPr>
+          <w:ilvl w:val="2"/>
+          <w:numId w:val="1"/>
+        </w:numPr>
+      </w:pPr>
+      <w:proofErr w:type="spellStart"/>
+      <w:r>
+        <w:t>contrib.aut</w:t>
+      </w:r>
+      <w:proofErr w:type="spellEnd"/>
+    </w:p>
+    <w:p>
+      <w:pPr>
+        <w:pStyle w:val="Listaszerbekezds"/>
+        <w:numPr>
+          <w:ilvl w:val="2"/>
+          <w:numId w:val="1"/>
+        </w:numPr>
+      </w:pPr>
+      <w:r>
+        <w:t>+</w:t>
+      </w:r>
+      <w:proofErr w:type="spellStart"/>
+      <w:r>
+        <w:t>reg</w:t>
+      </w:r>
+      <w:proofErr w:type="spellEnd"/>
+    </w:p>
+    <w:p>
+      <w:pPr>
+        <w:pStyle w:val="Listaszerbekezds"/>
+        <w:numPr>
+          <w:ilvl w:val="0"/>
+          <w:numId w:val="1"/>
+        </w:numPr>
+      </w:pPr>
+      <w:r>
+        <w:t>Facebook bevonása</w:t>
+      </w:r>
     </w:p>
     <w:p>
       <w:pPr>
@@ -383,14 +762,277 @@
           <w:numId w:val="1"/>
         </w:numPr>
       </w:pPr>
+      <w:proofErr w:type="spellStart"/>
+      <w:r>
+        <w:t>facebook</w:t>
+      </w:r>
+      <w:proofErr w:type="spellEnd"/>
+      <w:r>
+        <w:t xml:space="preserve"> </w:t>
+      </w:r>
+      <w:proofErr w:type="spellStart"/>
+      <w:r>
+        <w:t>deveopers</w:t>
+      </w:r>
+      <w:proofErr w:type="spellEnd"/>
+    </w:p>
+    <w:p>
+      <w:pPr>
+        <w:pStyle w:val="Listaszerbekezds"/>
+        <w:numPr>
+          <w:ilvl w:val="1"/>
+          <w:numId w:val="1"/>
+        </w:numPr>
+      </w:pPr>
+      <w:r>
+        <w:t xml:space="preserve">csatlakozási pontja a projecthez, a </w:t>
+      </w:r>
+      <w:proofErr w:type="spellStart"/>
+      <w:r>
+        <w:t>django</w:t>
+      </w:r>
+      <w:proofErr w:type="spellEnd"/>
+      <w:r>
+        <w:t xml:space="preserve"> </w:t>
+      </w:r>
+      <w:proofErr w:type="spellStart"/>
+      <w:r>
+        <w:t>social</w:t>
+      </w:r>
+      <w:proofErr w:type="spellEnd"/>
+      <w:r>
+        <w:t xml:space="preserve"> </w:t>
+      </w:r>
+      <w:proofErr w:type="spellStart"/>
+      <w:r>
+        <w:t>app</w:t>
+      </w:r>
+      <w:proofErr w:type="spellEnd"/>
+    </w:p>
+    <w:p>
+      <w:pPr>
+        <w:pStyle w:val="Listaszerbekezds"/>
+        <w:numPr>
+          <w:ilvl w:val="1"/>
+          <w:numId w:val="1"/>
+        </w:numPr>
+      </w:pPr>
+      <w:proofErr w:type="spellStart"/>
+      <w:r>
+        <w:t>facebook</w:t>
+      </w:r>
+      <w:proofErr w:type="spellEnd"/>
+      <w:r>
+        <w:t xml:space="preserve"> </w:t>
+      </w:r>
+      <w:proofErr w:type="spellStart"/>
+      <w:r>
+        <w:t>permissions</w:t>
+      </w:r>
+      <w:proofErr w:type="spellEnd"/>
+      <w:r>
+        <w:t xml:space="preserve">, milyen </w:t>
+      </w:r>
+      <w:proofErr w:type="spellStart"/>
+      <w:r>
+        <w:t>feature-hez</w:t>
+      </w:r>
+      <w:proofErr w:type="spellEnd"/>
+      <w:r>
+        <w:t xml:space="preserve"> mi kell</w:t>
+      </w:r>
+    </w:p>
+    <w:p>
+      <w:pPr>
+        <w:pStyle w:val="Listaszerbekezds"/>
+        <w:numPr>
+          <w:ilvl w:val="1"/>
+          <w:numId w:val="1"/>
+        </w:numPr>
+      </w:pPr>
+      <w:proofErr w:type="spellStart"/>
+      <w:r>
+        <w:t>appok</w:t>
+      </w:r>
+      <w:proofErr w:type="spellEnd"/>
+      <w:r>
+        <w:t xml:space="preserve"> és teszt </w:t>
+      </w:r>
+      <w:proofErr w:type="spellStart"/>
+      <w:r>
+        <w:t>appok</w:t>
+      </w:r>
+      <w:proofErr w:type="spellEnd"/>
+      <w:r>
+        <w:t xml:space="preserve"> a </w:t>
+      </w:r>
+      <w:proofErr w:type="spellStart"/>
+      <w:r>
+        <w:t>fb</w:t>
+      </w:r>
+      <w:proofErr w:type="spellEnd"/>
+      <w:r>
+        <w:t xml:space="preserve"> </w:t>
+      </w:r>
+      <w:proofErr w:type="spellStart"/>
+      <w:r>
+        <w:t>dev-ben</w:t>
+      </w:r>
+      <w:proofErr w:type="spellEnd"/>
+    </w:p>
+    <w:p>
+      <w:pPr>
+        <w:pStyle w:val="Listaszerbekezds"/>
+        <w:numPr>
+          <w:ilvl w:val="1"/>
+          <w:numId w:val="1"/>
+        </w:numPr>
+      </w:pPr>
+      <w:proofErr w:type="spellStart"/>
+      <w:r>
+        <w:t>django</w:t>
+      </w:r>
+      <w:proofErr w:type="spellEnd"/>
+      <w:r>
+        <w:t xml:space="preserve"> </w:t>
+      </w:r>
+      <w:proofErr w:type="spellStart"/>
+      <w:r>
+        <w:t>social</w:t>
+      </w:r>
+      <w:proofErr w:type="spellEnd"/>
+      <w:r>
+        <w:t xml:space="preserve"> </w:t>
+      </w:r>
+      <w:proofErr w:type="spellStart"/>
+      <w:r>
+        <w:t>app</w:t>
+      </w:r>
+      <w:proofErr w:type="spellEnd"/>
+      <w:r>
+        <w:t xml:space="preserve"> működési folyamatának leírása</w:t>
+      </w:r>
+    </w:p>
+    <w:p>
+      <w:pPr>
+        <w:pStyle w:val="Listaszerbekezds"/>
+        <w:numPr>
+          <w:ilvl w:val="1"/>
+          <w:numId w:val="1"/>
+        </w:numPr>
+      </w:pPr>
+      <w:proofErr w:type="spellStart"/>
+      <w:r>
+        <w:t>not</w:t>
+      </w:r>
+      <w:proofErr w:type="spellEnd"/>
+      <w:r>
+        <w:t xml:space="preserve"> saving </w:t>
+      </w:r>
+      <w:proofErr w:type="spellStart"/>
+      <w:r>
+        <w:t>data</w:t>
+      </w:r>
+      <w:proofErr w:type="spellEnd"/>
+      <w:r>
+        <w:t xml:space="preserve"> in extra </w:t>
+      </w:r>
+      <w:proofErr w:type="spellStart"/>
+      <w:r>
+        <w:t>tables</w:t>
+      </w:r>
+      <w:proofErr w:type="spellEnd"/>
+      <w:r>
+        <w:t xml:space="preserve">, </w:t>
+      </w:r>
+      <w:proofErr w:type="spellStart"/>
+      <w:r>
+        <w:t>always</w:t>
+      </w:r>
+      <w:proofErr w:type="spellEnd"/>
+      <w:r>
+        <w:t xml:space="preserve"> </w:t>
+      </w:r>
+      <w:proofErr w:type="spellStart"/>
+      <w:r>
+        <w:t>accessing</w:t>
+      </w:r>
+      <w:proofErr w:type="spellEnd"/>
+      <w:r>
+        <w:t xml:space="preserve"> </w:t>
+      </w:r>
+      <w:proofErr w:type="spellStart"/>
+      <w:r>
+        <w:t>them</w:t>
+      </w:r>
+      <w:proofErr w:type="spellEnd"/>
+      <w:r>
+        <w:t xml:space="preserve"> </w:t>
+      </w:r>
+      <w:proofErr w:type="spellStart"/>
+      <w:r>
+        <w:t>via</w:t>
+      </w:r>
+      <w:proofErr w:type="spellEnd"/>
+      <w:r>
+        <w:t xml:space="preserve"> </w:t>
+      </w:r>
+      <w:proofErr w:type="spellStart"/>
+      <w:r>
+        <w:t>userSocialAuth</w:t>
+      </w:r>
+      <w:proofErr w:type="spellEnd"/>
+      <w:r>
+        <w:t xml:space="preserve"> </w:t>
+      </w:r>
+      <w:proofErr w:type="spellStart"/>
       <w:proofErr w:type="gramStart"/>
       <w:r>
-        <w:t>.</w:t>
-      </w:r>
-      <w:proofErr w:type="spellStart"/>
+        <w:t>table</w:t>
+      </w:r>
+      <w:proofErr w:type="spellEnd"/>
+      <w:r>
+        <w:t xml:space="preserve"> ,</w:t>
+      </w:r>
       <w:proofErr w:type="gramEnd"/>
       <w:r>
-        <w:t>env</w:t>
+        <w:t xml:space="preserve"> </w:t>
+      </w:r>
+      <w:proofErr w:type="spellStart"/>
+      <w:r>
+        <w:t>using</w:t>
+      </w:r>
+      <w:proofErr w:type="spellEnd"/>
+      <w:r>
+        <w:t xml:space="preserve"> </w:t>
+      </w:r>
+      <w:proofErr w:type="spellStart"/>
+      <w:r>
+        <w:t>img</w:t>
+      </w:r>
+      <w:proofErr w:type="spellEnd"/>
+      <w:r>
+        <w:t xml:space="preserve"> </w:t>
+      </w:r>
+      <w:proofErr w:type="spellStart"/>
+      <w:r>
+        <w:t>url</w:t>
+      </w:r>
+      <w:proofErr w:type="spellEnd"/>
+      <w:r>
+        <w:t xml:space="preserve"> </w:t>
+      </w:r>
+      <w:proofErr w:type="spellStart"/>
+      <w:r>
+        <w:t>as</w:t>
+      </w:r>
+      <w:proofErr w:type="spellEnd"/>
+      <w:r>
+        <w:t xml:space="preserve"> </w:t>
+      </w:r>
+      <w:proofErr w:type="spellStart"/>
+      <w:r>
+        <w:t>source</w:t>
       </w:r>
       <w:proofErr w:type="spellEnd"/>
     </w:p>
@@ -404,12 +1046,17 @@
       </w:pPr>
       <w:proofErr w:type="spellStart"/>
       <w:r>
-        <w:t>dependency</w:t>
-      </w:r>
-      <w:proofErr w:type="spellEnd"/>
-      <w:r>
-        <w:t xml:space="preserve"> management</w:t>
-      </w:r>
+        <w:t>social</w:t>
+      </w:r>
+      <w:proofErr w:type="spellEnd"/>
+      <w:r>
+        <w:t xml:space="preserve"> </w:t>
+      </w:r>
+      <w:proofErr w:type="spellStart"/>
+      <w:r>
+        <w:t>auth</w:t>
+      </w:r>
+      <w:proofErr w:type="spellEnd"/>
     </w:p>
     <w:p>
       <w:pPr>
@@ -419,109 +1066,19 @@
           <w:numId w:val="1"/>
         </w:numPr>
       </w:pPr>
-      <w:r>
-        <w:t xml:space="preserve">requirements.txt vs. </w:t>
-      </w:r>
-      <w:proofErr w:type="spellStart"/>
-      <w:r>
-        <w:t>Pipfile</w:t>
-      </w:r>
-      <w:proofErr w:type="spellEnd"/>
-      <w:r>
-        <w:t xml:space="preserve">  | </w:t>
-      </w:r>
-      <w:proofErr w:type="spellStart"/>
-      <w:r>
-        <w:t>pip</w:t>
-      </w:r>
-      <w:proofErr w:type="spellEnd"/>
-      <w:r>
-        <w:t xml:space="preserve"> </w:t>
-      </w:r>
-      <w:proofErr w:type="spellStart"/>
-      <w:r>
-        <w:t>vs</w:t>
-      </w:r>
-      <w:proofErr w:type="spellEnd"/>
-      <w:r>
-        <w:t xml:space="preserve"> </w:t>
-      </w:r>
-      <w:proofErr w:type="spellStart"/>
-      <w:r>
-        <w:t>pipenv</w:t>
-      </w:r>
-      <w:proofErr w:type="spellEnd"/>
-      <w:r>
-        <w:t xml:space="preserve"> | </w:t>
-      </w:r>
-      <w:proofErr w:type="spellStart"/>
-      <w:r>
-        <w:t>Docker</w:t>
-      </w:r>
-      <w:proofErr w:type="spellEnd"/>
-    </w:p>
-    <w:p>
-      <w:pPr>
-        <w:pStyle w:val="Listaszerbekezds"/>
-        <w:numPr>
-          <w:ilvl w:val="0"/>
-          <w:numId w:val="1"/>
-        </w:numPr>
-      </w:pPr>
-      <w:proofErr w:type="spellStart"/>
-      <w:r>
-        <w:t>djan</w:t>
-      </w:r>
-      <w:r>
-        <w:t>g</w:t>
-      </w:r>
-      <w:r>
-        <w:t>o</w:t>
-      </w:r>
-      <w:proofErr w:type="spellEnd"/>
-    </w:p>
-    <w:p>
-      <w:pPr>
-        <w:pStyle w:val="Listaszerbekezds"/>
-        <w:numPr>
-          <w:ilvl w:val="1"/>
-          <w:numId w:val="1"/>
-        </w:numPr>
-      </w:pPr>
-      <w:proofErr w:type="spellStart"/>
-      <w:r>
-        <w:t>why</w:t>
-      </w:r>
-      <w:proofErr w:type="spellEnd"/>
-    </w:p>
-    <w:p>
-      <w:pPr>
-        <w:pStyle w:val="Listaszerbekezds"/>
-        <w:numPr>
-          <w:ilvl w:val="1"/>
-          <w:numId w:val="1"/>
-        </w:numPr>
-      </w:pPr>
-      <w:r>
-        <w:t>felépítése</w:t>
-      </w:r>
-    </w:p>
-    <w:p>
-      <w:pPr>
-        <w:pStyle w:val="Listaszerbekezds"/>
-        <w:numPr>
-          <w:ilvl w:val="1"/>
-          <w:numId w:val="1"/>
-        </w:numPr>
-      </w:pPr>
-      <w:proofErr w:type="spellStart"/>
-      <w:r>
-        <w:t>user</w:t>
-      </w:r>
-      <w:proofErr w:type="spellEnd"/>
-      <w:r>
-        <w:t xml:space="preserve"> management</w:t>
-      </w:r>
+      <w:proofErr w:type="spellStart"/>
+      <w:r>
+        <w:t>facebook</w:t>
+      </w:r>
+      <w:proofErr w:type="spellEnd"/>
+      <w:r>
+        <w:t xml:space="preserve"> </w:t>
+      </w:r>
+      <w:proofErr w:type="spellStart"/>
+      <w:r>
+        <w:t>developers</w:t>
+      </w:r>
+      <w:proofErr w:type="spellEnd"/>
     </w:p>
     <w:p>
       <w:pPr>
@@ -533,31 +1090,17 @@
       </w:pPr>
       <w:proofErr w:type="spellStart"/>
       <w:r>
-        <w:t>django</w:t>
-      </w:r>
-      <w:proofErr w:type="spellEnd"/>
-      <w:r>
-        <w:t xml:space="preserve"> alap </w:t>
-      </w:r>
-      <w:proofErr w:type="spellStart"/>
-      <w:r>
-        <w:t>user</w:t>
-      </w:r>
-      <w:proofErr w:type="spellEnd"/>
-      <w:r>
-        <w:t xml:space="preserve"> kezelés bemutatása, </w:t>
-      </w:r>
-      <w:proofErr w:type="spellStart"/>
-      <w:r>
-        <w:t>official</w:t>
-      </w:r>
-      <w:proofErr w:type="spellEnd"/>
-      <w:r>
-        <w:t xml:space="preserve"> ajánlások</w:t>
-      </w:r>
-      <w:r>
-        <w:t xml:space="preserve"> </w:t>
-      </w:r>
+        <w:t>registering</w:t>
+      </w:r>
+      <w:proofErr w:type="spellEnd"/>
+      <w:r>
+        <w:t xml:space="preserve"> </w:t>
+      </w:r>
+      <w:proofErr w:type="spellStart"/>
+      <w:r>
+        <w:t>apps</w:t>
+      </w:r>
+      <w:proofErr w:type="spellEnd"/>
     </w:p>
     <w:p>
       <w:pPr>
@@ -567,21 +1110,38 @@
           <w:numId w:val="1"/>
         </w:numPr>
       </w:pPr>
-      <w:proofErr w:type="spellStart"/>
-      <w:r>
-        <w:t>python</w:t>
-      </w:r>
-      <w:proofErr w:type="spellEnd"/>
-      <w:r>
-        <w:t xml:space="preserve"> csomagok használata, </w:t>
-      </w:r>
-      <w:proofErr w:type="spellStart"/>
-      <w:r>
-        <w:t>django</w:t>
-      </w:r>
-      <w:proofErr w:type="spellEnd"/>
-      <w:r>
-        <w:t xml:space="preserve"> </w:t>
+      <w:r>
+        <w:t xml:space="preserve">test </w:t>
+      </w:r>
+      <w:proofErr w:type="spellStart"/>
+      <w:r>
+        <w:t>apps</w:t>
+      </w:r>
+      <w:proofErr w:type="spellEnd"/>
+    </w:p>
+    <w:p>
+      <w:pPr>
+        <w:pStyle w:val="Listaszerbekezds"/>
+        <w:numPr>
+          <w:ilvl w:val="2"/>
+          <w:numId w:val="1"/>
+        </w:numPr>
+      </w:pPr>
+      <w:proofErr w:type="spellStart"/>
+      <w:r>
+        <w:t>limitations</w:t>
+      </w:r>
+      <w:proofErr w:type="spellEnd"/>
+      <w:r>
+        <w:t xml:space="preserve"> (</w:t>
+      </w:r>
+      <w:proofErr w:type="spellStart"/>
+      <w:r>
+        <w:t>domain</w:t>
+      </w:r>
+      <w:proofErr w:type="spellEnd"/>
+      <w:r>
+        <w:t xml:space="preserve">, </w:t>
       </w:r>
       <w:proofErr w:type="spellStart"/>
       <w:r>
@@ -589,31 +1149,15 @@
       </w:r>
       <w:proofErr w:type="spellEnd"/>
       <w:r>
-        <w:t xml:space="preserve"> felépítés - </w:t>
-      </w:r>
-      <w:proofErr w:type="spellStart"/>
-      <w:r>
-        <w:t>CUser</w:t>
-      </w:r>
-      <w:proofErr w:type="spellEnd"/>
-      <w:r>
-        <w:t xml:space="preserve"> – email </w:t>
-      </w:r>
-      <w:proofErr w:type="spellStart"/>
-      <w:r>
-        <w:t>based</w:t>
-      </w:r>
-      <w:proofErr w:type="spellEnd"/>
-      <w:r>
-        <w:t xml:space="preserve"> </w:t>
-      </w:r>
-      <w:proofErr w:type="spellStart"/>
-      <w:r>
-        <w:t>auth</w:t>
-      </w:r>
-      <w:proofErr w:type="spellEnd"/>
-      <w:r>
-        <w:t>.</w:t>
+        <w:t xml:space="preserve"> </w:t>
+      </w:r>
+      <w:proofErr w:type="spellStart"/>
+      <w:r>
+        <w:t>validation</w:t>
+      </w:r>
+      <w:proofErr w:type="spellEnd"/>
+      <w:r>
+        <w:t>)</w:t>
       </w:r>
     </w:p>
     <w:p>
@@ -624,24 +1168,13 @@
           <w:numId w:val="1"/>
         </w:numPr>
       </w:pPr>
-      <w:r>
-        <w:t xml:space="preserve">opciók </w:t>
-      </w:r>
-      <w:proofErr w:type="gramStart"/>
-      <w:r>
-        <w:t>a</w:t>
-      </w:r>
-      <w:proofErr w:type="gramEnd"/>
-      <w:r>
-        <w:t xml:space="preserve"> </w:t>
-      </w:r>
-      <w:proofErr w:type="spellStart"/>
-      <w:r>
-        <w:t>user</w:t>
-      </w:r>
-      <w:proofErr w:type="spellEnd"/>
-      <w:r>
-        <w:t xml:space="preserve"> modell bővítésére</w:t>
+      <w:proofErr w:type="spellStart"/>
+      <w:r>
+        <w:t>implementation</w:t>
+      </w:r>
+      <w:proofErr w:type="spellEnd"/>
+      <w:r>
+        <w:t xml:space="preserve"> in settings.py</w:t>
       </w:r>
     </w:p>
     <w:p>
@@ -652,562 +1185,8 @@
           <w:numId w:val="1"/>
         </w:numPr>
       </w:pPr>
-      <w:proofErr w:type="spellStart"/>
-      <w:r>
-        <w:t>custom</w:t>
-      </w:r>
-      <w:proofErr w:type="spellEnd"/>
-      <w:r>
-        <w:t xml:space="preserve"> </w:t>
-      </w:r>
-      <w:proofErr w:type="spellStart"/>
-      <w:r>
-        <w:t>user</w:t>
-      </w:r>
-      <w:proofErr w:type="spellEnd"/>
-      <w:r>
-        <w:t xml:space="preserve"> </w:t>
-      </w:r>
-      <w:proofErr w:type="spellStart"/>
-      <w:r>
-        <w:t>model</w:t>
-      </w:r>
-      <w:proofErr w:type="spellEnd"/>
-    </w:p>
-    <w:p>
-      <w:pPr>
-        <w:pStyle w:val="Listaszerbekezds"/>
-        <w:numPr>
-          <w:ilvl w:val="2"/>
-          <w:numId w:val="1"/>
-        </w:numPr>
-      </w:pPr>
-      <w:r>
-        <w:t xml:space="preserve">ehhez </w:t>
-      </w:r>
-      <w:proofErr w:type="spellStart"/>
-      <w:r>
-        <w:t>user</w:t>
-      </w:r>
-      <w:proofErr w:type="spellEnd"/>
-      <w:r>
-        <w:t xml:space="preserve"> </w:t>
-      </w:r>
-      <w:proofErr w:type="spellStart"/>
-      <w:r>
-        <w:t>manager</w:t>
-      </w:r>
-      <w:proofErr w:type="spellEnd"/>
-      <w:r>
-        <w:t>, célja</w:t>
-      </w:r>
-    </w:p>
-    <w:p>
-      <w:pPr>
-        <w:pStyle w:val="Listaszerbekezds"/>
-        <w:numPr>
-          <w:ilvl w:val="2"/>
-          <w:numId w:val="1"/>
-        </w:numPr>
-      </w:pPr>
-      <w:proofErr w:type="spellStart"/>
-      <w:r>
-        <w:t>formok</w:t>
-      </w:r>
-      <w:proofErr w:type="spellEnd"/>
-      <w:r>
-        <w:t xml:space="preserve">, </w:t>
-      </w:r>
-      <w:proofErr w:type="spellStart"/>
-      <w:r>
-        <w:t>model</w:t>
-      </w:r>
-      <w:proofErr w:type="spellEnd"/>
-      <w:r>
-        <w:t xml:space="preserve"> </w:t>
-      </w:r>
-      <w:proofErr w:type="spellStart"/>
-      <w:r>
-        <w:t>formok</w:t>
-      </w:r>
-      <w:proofErr w:type="spellEnd"/>
-    </w:p>
-    <w:p>
-      <w:pPr>
-        <w:pStyle w:val="Listaszerbekezds"/>
-        <w:numPr>
-          <w:ilvl w:val="2"/>
-          <w:numId w:val="1"/>
-        </w:numPr>
-      </w:pPr>
-      <w:proofErr w:type="spellStart"/>
-      <w:r>
-        <w:t>contrib.aut</w:t>
-      </w:r>
-      <w:proofErr w:type="spellEnd"/>
-    </w:p>
-    <w:p>
-      <w:pPr>
-        <w:pStyle w:val="Listaszerbekezds"/>
-        <w:numPr>
-          <w:ilvl w:val="2"/>
-          <w:numId w:val="1"/>
-        </w:numPr>
-      </w:pPr>
-      <w:r>
-        <w:t>+</w:t>
-      </w:r>
-      <w:proofErr w:type="spellStart"/>
-      <w:r>
-        <w:t>reg</w:t>
-      </w:r>
-      <w:proofErr w:type="spellEnd"/>
-    </w:p>
-    <w:p>
-      <w:pPr>
-        <w:pStyle w:val="Listaszerbekezds"/>
-        <w:numPr>
-          <w:ilvl w:val="0"/>
-          <w:numId w:val="1"/>
-        </w:numPr>
-      </w:pPr>
-      <w:r>
-        <w:t>Facebook bevonása</w:t>
-      </w:r>
-    </w:p>
-    <w:p>
-      <w:pPr>
-        <w:pStyle w:val="Listaszerbekezds"/>
-        <w:numPr>
-          <w:ilvl w:val="1"/>
-          <w:numId w:val="1"/>
-        </w:numPr>
-      </w:pPr>
-      <w:proofErr w:type="spellStart"/>
-      <w:r>
-        <w:t>facebook</w:t>
-      </w:r>
-      <w:proofErr w:type="spellEnd"/>
-      <w:r>
-        <w:t xml:space="preserve"> </w:t>
-      </w:r>
-      <w:proofErr w:type="spellStart"/>
-      <w:r>
-        <w:t>deveopers</w:t>
-      </w:r>
-      <w:proofErr w:type="spellEnd"/>
-    </w:p>
-    <w:p>
-      <w:pPr>
-        <w:pStyle w:val="Listaszerbekezds"/>
-        <w:numPr>
-          <w:ilvl w:val="1"/>
-          <w:numId w:val="1"/>
-        </w:numPr>
-      </w:pPr>
-      <w:r>
-        <w:t xml:space="preserve">csatlakozási pontja a projecthez, a </w:t>
-      </w:r>
-      <w:proofErr w:type="spellStart"/>
-      <w:r>
-        <w:t>django</w:t>
-      </w:r>
-      <w:proofErr w:type="spellEnd"/>
-      <w:r>
-        <w:t xml:space="preserve"> </w:t>
-      </w:r>
-      <w:proofErr w:type="spellStart"/>
-      <w:r>
-        <w:t>social</w:t>
-      </w:r>
-      <w:proofErr w:type="spellEnd"/>
-      <w:r>
-        <w:t xml:space="preserve"> </w:t>
-      </w:r>
-      <w:proofErr w:type="spellStart"/>
-      <w:r>
-        <w:t>app</w:t>
-      </w:r>
-      <w:proofErr w:type="spellEnd"/>
-    </w:p>
-    <w:p>
-      <w:pPr>
-        <w:pStyle w:val="Listaszerbekezds"/>
-        <w:numPr>
-          <w:ilvl w:val="1"/>
-          <w:numId w:val="1"/>
-        </w:numPr>
-      </w:pPr>
-      <w:proofErr w:type="spellStart"/>
-      <w:r>
-        <w:t>facebook</w:t>
-      </w:r>
-      <w:proofErr w:type="spellEnd"/>
-      <w:r>
-        <w:t xml:space="preserve"> </w:t>
-      </w:r>
-      <w:proofErr w:type="spellStart"/>
-      <w:r>
-        <w:t>permissions</w:t>
-      </w:r>
-      <w:proofErr w:type="spellEnd"/>
-      <w:r>
-        <w:t xml:space="preserve">, milyen </w:t>
-      </w:r>
-      <w:proofErr w:type="spellStart"/>
-      <w:r>
-        <w:t>feature-hez</w:t>
-      </w:r>
-      <w:proofErr w:type="spellEnd"/>
-      <w:r>
-        <w:t xml:space="preserve"> mi kell</w:t>
-      </w:r>
-    </w:p>
-    <w:p>
-      <w:pPr>
-        <w:pStyle w:val="Listaszerbekezds"/>
-        <w:numPr>
-          <w:ilvl w:val="1"/>
-          <w:numId w:val="1"/>
-        </w:numPr>
-      </w:pPr>
-      <w:proofErr w:type="spellStart"/>
-      <w:r>
-        <w:t>appok</w:t>
-      </w:r>
-      <w:proofErr w:type="spellEnd"/>
-      <w:r>
-        <w:t xml:space="preserve"> és teszt </w:t>
-      </w:r>
-      <w:proofErr w:type="spellStart"/>
-      <w:r>
-        <w:t>appok</w:t>
-      </w:r>
-      <w:proofErr w:type="spellEnd"/>
-      <w:r>
-        <w:t xml:space="preserve"> a </w:t>
-      </w:r>
-      <w:proofErr w:type="spellStart"/>
-      <w:r>
-        <w:t>fb</w:t>
-      </w:r>
-      <w:proofErr w:type="spellEnd"/>
-      <w:r>
-        <w:t xml:space="preserve"> </w:t>
-      </w:r>
-      <w:proofErr w:type="spellStart"/>
-      <w:r>
-        <w:t>dev-ben</w:t>
-      </w:r>
-      <w:proofErr w:type="spellEnd"/>
-    </w:p>
-    <w:p>
-      <w:pPr>
-        <w:pStyle w:val="Listaszerbekezds"/>
-        <w:numPr>
-          <w:ilvl w:val="1"/>
-          <w:numId w:val="1"/>
-        </w:numPr>
-      </w:pPr>
-      <w:proofErr w:type="spellStart"/>
-      <w:r>
-        <w:t>django</w:t>
-      </w:r>
-      <w:proofErr w:type="spellEnd"/>
-      <w:r>
-        <w:t xml:space="preserve"> </w:t>
-      </w:r>
-      <w:proofErr w:type="spellStart"/>
-      <w:r>
-        <w:t>social</w:t>
-      </w:r>
-      <w:proofErr w:type="spellEnd"/>
-      <w:r>
-        <w:t xml:space="preserve"> </w:t>
-      </w:r>
-      <w:proofErr w:type="spellStart"/>
-      <w:r>
-        <w:t>app</w:t>
-      </w:r>
-      <w:proofErr w:type="spellEnd"/>
-      <w:r>
-        <w:t xml:space="preserve"> működési folyamatának leírása</w:t>
-      </w:r>
-    </w:p>
-    <w:p>
-      <w:pPr>
-        <w:pStyle w:val="Listaszerbekezds"/>
-        <w:numPr>
-          <w:ilvl w:val="1"/>
-          <w:numId w:val="1"/>
-        </w:numPr>
-      </w:pPr>
-      <w:proofErr w:type="spellStart"/>
-      <w:r>
-        <w:t>not</w:t>
-      </w:r>
-      <w:proofErr w:type="spellEnd"/>
-      <w:r>
-        <w:t xml:space="preserve"> saving </w:t>
-      </w:r>
-      <w:proofErr w:type="spellStart"/>
-      <w:r>
-        <w:t>data</w:t>
-      </w:r>
-      <w:proofErr w:type="spellEnd"/>
-      <w:r>
-        <w:t xml:space="preserve"> in extra </w:t>
-      </w:r>
-      <w:proofErr w:type="spellStart"/>
-      <w:r>
-        <w:t>tables</w:t>
-      </w:r>
-      <w:proofErr w:type="spellEnd"/>
-      <w:r>
-        <w:t xml:space="preserve">, </w:t>
-      </w:r>
-      <w:proofErr w:type="spellStart"/>
-      <w:r>
-        <w:t>always</w:t>
-      </w:r>
-      <w:proofErr w:type="spellEnd"/>
-      <w:r>
-        <w:t xml:space="preserve"> </w:t>
-      </w:r>
-      <w:proofErr w:type="spellStart"/>
-      <w:r>
-        <w:t>accessing</w:t>
-      </w:r>
-      <w:proofErr w:type="spellEnd"/>
-      <w:r>
-        <w:t xml:space="preserve"> </w:t>
-      </w:r>
-      <w:proofErr w:type="spellStart"/>
-      <w:r>
-        <w:t>them</w:t>
-      </w:r>
-      <w:proofErr w:type="spellEnd"/>
-      <w:r>
-        <w:t xml:space="preserve"> </w:t>
-      </w:r>
-      <w:proofErr w:type="spellStart"/>
-      <w:r>
-        <w:t>via</w:t>
-      </w:r>
-      <w:proofErr w:type="spellEnd"/>
-      <w:r>
-        <w:t xml:space="preserve"> </w:t>
-      </w:r>
-      <w:proofErr w:type="spellStart"/>
-      <w:r>
-        <w:t>userSocialAuth</w:t>
-      </w:r>
-      <w:proofErr w:type="spellEnd"/>
-      <w:r>
-        <w:t xml:space="preserve"> </w:t>
-      </w:r>
-      <w:proofErr w:type="spellStart"/>
-      <w:proofErr w:type="gramStart"/>
-      <w:r>
-        <w:t>table</w:t>
-      </w:r>
-      <w:proofErr w:type="spellEnd"/>
-      <w:r>
-        <w:t xml:space="preserve"> ,</w:t>
-      </w:r>
-      <w:proofErr w:type="gramEnd"/>
-      <w:r>
-        <w:t xml:space="preserve"> </w:t>
-      </w:r>
-      <w:proofErr w:type="spellStart"/>
-      <w:r>
-        <w:t>using</w:t>
-      </w:r>
-      <w:proofErr w:type="spellEnd"/>
-      <w:r>
-        <w:t xml:space="preserve"> </w:t>
-      </w:r>
-      <w:proofErr w:type="spellStart"/>
-      <w:r>
-        <w:t>img</w:t>
-      </w:r>
-      <w:proofErr w:type="spellEnd"/>
-      <w:r>
-        <w:t xml:space="preserve"> </w:t>
-      </w:r>
-      <w:proofErr w:type="spellStart"/>
-      <w:r>
-        <w:t>url</w:t>
-      </w:r>
-      <w:proofErr w:type="spellEnd"/>
-      <w:r>
-        <w:t xml:space="preserve"> </w:t>
-      </w:r>
-      <w:proofErr w:type="spellStart"/>
-      <w:r>
-        <w:t>as</w:t>
-      </w:r>
-      <w:proofErr w:type="spellEnd"/>
-      <w:r>
-        <w:t xml:space="preserve"> </w:t>
-      </w:r>
-      <w:proofErr w:type="spellStart"/>
-      <w:r>
-        <w:t>source</w:t>
-      </w:r>
-      <w:proofErr w:type="spellEnd"/>
-    </w:p>
-    <w:p>
-      <w:pPr>
-        <w:pStyle w:val="Listaszerbekezds"/>
-        <w:numPr>
-          <w:ilvl w:val="1"/>
-          <w:numId w:val="1"/>
-        </w:numPr>
-      </w:pPr>
-      <w:proofErr w:type="spellStart"/>
-      <w:r>
-        <w:t>social</w:t>
-      </w:r>
-      <w:proofErr w:type="spellEnd"/>
-      <w:r>
-        <w:t xml:space="preserve"> </w:t>
-      </w:r>
-      <w:proofErr w:type="spellStart"/>
-      <w:r>
-        <w:t>auth</w:t>
-      </w:r>
-      <w:proofErr w:type="spellEnd"/>
-    </w:p>
-    <w:p>
-      <w:pPr>
-        <w:pStyle w:val="Listaszerbekezds"/>
-        <w:numPr>
-          <w:ilvl w:val="2"/>
-          <w:numId w:val="1"/>
-        </w:numPr>
-      </w:pPr>
-      <w:proofErr w:type="spellStart"/>
-      <w:r>
-        <w:t>facebook</w:t>
-      </w:r>
-      <w:proofErr w:type="spellEnd"/>
-      <w:r>
-        <w:t xml:space="preserve"> </w:t>
-      </w:r>
-      <w:proofErr w:type="spellStart"/>
-      <w:r>
-        <w:t>developers</w:t>
-      </w:r>
-      <w:proofErr w:type="spellEnd"/>
-    </w:p>
-    <w:p>
-      <w:pPr>
-        <w:pStyle w:val="Listaszerbekezds"/>
-        <w:numPr>
-          <w:ilvl w:val="2"/>
-          <w:numId w:val="1"/>
-        </w:numPr>
-      </w:pPr>
-      <w:proofErr w:type="spellStart"/>
-      <w:r>
-        <w:t>registering</w:t>
-      </w:r>
-      <w:proofErr w:type="spellEnd"/>
-      <w:r>
-        <w:t xml:space="preserve"> </w:t>
-      </w:r>
-      <w:proofErr w:type="spellStart"/>
-      <w:r>
-        <w:t>apps</w:t>
-      </w:r>
-      <w:proofErr w:type="spellEnd"/>
-    </w:p>
-    <w:p>
-      <w:pPr>
-        <w:pStyle w:val="Listaszerbekezds"/>
-        <w:numPr>
-          <w:ilvl w:val="2"/>
-          <w:numId w:val="1"/>
-        </w:numPr>
-      </w:pPr>
-      <w:r>
-        <w:t xml:space="preserve">test </w:t>
-      </w:r>
-      <w:proofErr w:type="spellStart"/>
-      <w:r>
-        <w:t>apps</w:t>
-      </w:r>
-      <w:proofErr w:type="spellEnd"/>
-    </w:p>
-    <w:p>
-      <w:pPr>
-        <w:pStyle w:val="Listaszerbekezds"/>
-        <w:numPr>
-          <w:ilvl w:val="2"/>
-          <w:numId w:val="1"/>
-        </w:numPr>
-      </w:pPr>
-      <w:proofErr w:type="spellStart"/>
-      <w:r>
-        <w:t>limitations</w:t>
-      </w:r>
-      <w:proofErr w:type="spellEnd"/>
-      <w:r>
-        <w:t xml:space="preserve"> (</w:t>
-      </w:r>
-      <w:proofErr w:type="spellStart"/>
-      <w:r>
-        <w:t>domain</w:t>
-      </w:r>
-      <w:proofErr w:type="spellEnd"/>
-      <w:r>
-        <w:t xml:space="preserve">, </w:t>
-      </w:r>
-      <w:proofErr w:type="spellStart"/>
-      <w:r>
-        <w:t>app</w:t>
-      </w:r>
-      <w:proofErr w:type="spellEnd"/>
-      <w:r>
-        <w:t xml:space="preserve"> </w:t>
-      </w:r>
-      <w:proofErr w:type="spellStart"/>
-      <w:r>
-        <w:t>validation</w:t>
-      </w:r>
-      <w:proofErr w:type="spellEnd"/>
-      <w:r>
-        <w:t>)</w:t>
-      </w:r>
-    </w:p>
-    <w:p>
-      <w:pPr>
-        <w:pStyle w:val="Listaszerbekezds"/>
-        <w:numPr>
-          <w:ilvl w:val="2"/>
-          <w:numId w:val="1"/>
-        </w:numPr>
-      </w:pPr>
-      <w:proofErr w:type="spellStart"/>
       <w:r>
         <w:lastRenderedPageBreak/>
-        <w:t>implementation</w:t>
-      </w:r>
-      <w:proofErr w:type="spellEnd"/>
-      <w:r>
-        <w:t xml:space="preserve"> in settings.py</w:t>
-      </w:r>
-    </w:p>
-    <w:p>
-      <w:pPr>
-        <w:pStyle w:val="Listaszerbekezds"/>
-        <w:numPr>
-          <w:ilvl w:val="2"/>
-          <w:numId w:val="1"/>
-        </w:numPr>
-      </w:pPr>
-      <w:r>
         <w:t xml:space="preserve">extra </w:t>
       </w:r>
       <w:proofErr w:type="spellStart"/>
@@ -2447,37 +2426,37 @@
       </w:pPr>
       <w:proofErr w:type="spellStart"/>
       <w:r>
+        <w:t>get</w:t>
+      </w:r>
+      <w:proofErr w:type="spellEnd"/>
+      <w:r>
+        <w:t xml:space="preserve"> </w:t>
+      </w:r>
+      <w:proofErr w:type="spellStart"/>
+      <w:r>
+        <w:t>or</w:t>
+      </w:r>
+      <w:proofErr w:type="spellEnd"/>
+      <w:r>
+        <w:t xml:space="preserve"> </w:t>
+      </w:r>
+      <w:proofErr w:type="spellStart"/>
+      <w:r>
+        <w:t>create</w:t>
+      </w:r>
+      <w:proofErr w:type="spellEnd"/>
+    </w:p>
+    <w:p>
+      <w:pPr>
+        <w:pStyle w:val="Listaszerbekezds"/>
+        <w:numPr>
+          <w:ilvl w:val="2"/>
+          <w:numId w:val="1"/>
+        </w:numPr>
+      </w:pPr>
+      <w:proofErr w:type="spellStart"/>
+      <w:r>
         <w:lastRenderedPageBreak/>
-        <w:t>get</w:t>
-      </w:r>
-      <w:proofErr w:type="spellEnd"/>
-      <w:r>
-        <w:t xml:space="preserve"> </w:t>
-      </w:r>
-      <w:proofErr w:type="spellStart"/>
-      <w:r>
-        <w:t>or</w:t>
-      </w:r>
-      <w:proofErr w:type="spellEnd"/>
-      <w:r>
-        <w:t xml:space="preserve"> </w:t>
-      </w:r>
-      <w:proofErr w:type="spellStart"/>
-      <w:r>
-        <w:t>create</w:t>
-      </w:r>
-      <w:proofErr w:type="spellEnd"/>
-    </w:p>
-    <w:p>
-      <w:pPr>
-        <w:pStyle w:val="Listaszerbekezds"/>
-        <w:numPr>
-          <w:ilvl w:val="2"/>
-          <w:numId w:val="1"/>
-        </w:numPr>
-      </w:pPr>
-      <w:proofErr w:type="spellStart"/>
-      <w:r>
         <w:t>check</w:t>
       </w:r>
       <w:proofErr w:type="spellEnd"/>
@@ -3383,74 +3362,77 @@
       </w:pPr>
       <w:proofErr w:type="spellStart"/>
       <w:r>
+        <w:t>default</w:t>
+      </w:r>
+      <w:proofErr w:type="spellEnd"/>
+      <w:r>
+        <w:t xml:space="preserve"> backend</w:t>
+      </w:r>
+      <w:r>
+        <w:t xml:space="preserve"> – </w:t>
+      </w:r>
+      <w:proofErr w:type="spellStart"/>
+      <w:r>
+        <w:t>what</w:t>
+      </w:r>
+      <w:proofErr w:type="spellEnd"/>
+      <w:r>
+        <w:t xml:space="preserve"> </w:t>
+      </w:r>
+      <w:proofErr w:type="spellStart"/>
+      <w:r>
+        <w:t>for</w:t>
+      </w:r>
+      <w:proofErr w:type="spellEnd"/>
+      <w:r>
+        <w:t xml:space="preserve">, </w:t>
+      </w:r>
+      <w:proofErr w:type="spellStart"/>
+      <w:r>
+        <w:t>when</w:t>
+      </w:r>
+      <w:proofErr w:type="spellEnd"/>
+      <w:r>
+        <w:t xml:space="preserve"> </w:t>
+      </w:r>
+      <w:proofErr w:type="spellStart"/>
+      <w:r>
+        <w:t>necessary</w:t>
+      </w:r>
+      <w:proofErr w:type="spellEnd"/>
+      <w:r>
+        <w:t>?</w:t>
+      </w:r>
+      <w:r>
+        <w:t xml:space="preserve"> </w:t>
+      </w:r>
+      <w:proofErr w:type="spellStart"/>
+      <w:r>
+        <w:t>Defaultként</w:t>
+      </w:r>
+      <w:proofErr w:type="spellEnd"/>
+      <w:r>
+        <w:t xml:space="preserve"> be van állítva. Ha mi a </w:t>
+      </w:r>
+      <w:proofErr w:type="spellStart"/>
+      <w:r>
+        <w:t>settingsben</w:t>
+      </w:r>
+      <w:proofErr w:type="spellEnd"/>
+      <w:r>
+        <w:t xml:space="preserve"> hozzáteszünk, akkor azzal felülírjuk a backendek listáját, így oda ezt a </w:t>
+      </w:r>
+      <w:proofErr w:type="spellStart"/>
+      <w:r>
+        <w:t>defaultot</w:t>
+      </w:r>
+      <w:proofErr w:type="spellEnd"/>
+      <w:r>
+        <w:t xml:space="preserve"> is fel kell </w:t>
+      </w:r>
+      <w:r>
         <w:lastRenderedPageBreak/>
-        <w:t>default</w:t>
-      </w:r>
-      <w:proofErr w:type="spellEnd"/>
-      <w:r>
-        <w:t xml:space="preserve"> backend</w:t>
-      </w:r>
-      <w:r>
-        <w:t xml:space="preserve"> – </w:t>
-      </w:r>
-      <w:proofErr w:type="spellStart"/>
-      <w:r>
-        <w:t>what</w:t>
-      </w:r>
-      <w:proofErr w:type="spellEnd"/>
-      <w:r>
-        <w:t xml:space="preserve"> </w:t>
-      </w:r>
-      <w:proofErr w:type="spellStart"/>
-      <w:r>
-        <w:t>for</w:t>
-      </w:r>
-      <w:proofErr w:type="spellEnd"/>
-      <w:r>
-        <w:t xml:space="preserve">, </w:t>
-      </w:r>
-      <w:proofErr w:type="spellStart"/>
-      <w:r>
-        <w:t>when</w:t>
-      </w:r>
-      <w:proofErr w:type="spellEnd"/>
-      <w:r>
-        <w:t xml:space="preserve"> </w:t>
-      </w:r>
-      <w:proofErr w:type="spellStart"/>
-      <w:r>
-        <w:t>necessary</w:t>
-      </w:r>
-      <w:proofErr w:type="spellEnd"/>
-      <w:r>
-        <w:t>?</w:t>
-      </w:r>
-      <w:r>
-        <w:t xml:space="preserve"> </w:t>
-      </w:r>
-      <w:proofErr w:type="spellStart"/>
-      <w:r>
-        <w:t>Defaultként</w:t>
-      </w:r>
-      <w:proofErr w:type="spellEnd"/>
-      <w:r>
-        <w:t xml:space="preserve"> be van állítva. Ha mi a </w:t>
-      </w:r>
-      <w:proofErr w:type="spellStart"/>
-      <w:r>
-        <w:t>settingsben</w:t>
-      </w:r>
-      <w:proofErr w:type="spellEnd"/>
-      <w:r>
-        <w:t xml:space="preserve"> hozzáteszünk, akkor azzal felülírjuk a backendek listáját, így oda ezt a </w:t>
-      </w:r>
-      <w:proofErr w:type="spellStart"/>
-      <w:r>
-        <w:t>defaultot</w:t>
-      </w:r>
-      <w:proofErr w:type="spellEnd"/>
-      <w:r>
-        <w:t xml:space="preserve"> is fel kell tűntetnünk ha </w:t>
+        <w:t xml:space="preserve">tűntetnünk ha </w:t>
       </w:r>
       <w:proofErr w:type="gramStart"/>
       <w:r>
@@ -4098,22 +4080,22 @@
       </w:r>
       <w:proofErr w:type="spellEnd"/>
       <w:r>
-        <w:t xml:space="preserve"> adatbázis szervert, és </w:t>
+        <w:t xml:space="preserve"> adatbázis szervert, és kialakításánál fogva az </w:t>
+      </w:r>
+      <w:proofErr w:type="spellStart"/>
+      <w:r>
+        <w:t>authentikációs</w:t>
+      </w:r>
+      <w:proofErr w:type="spellEnd"/>
+      <w:r>
+        <w:t xml:space="preserve"> folyamatok is igen jól kezelhetők vele.</w:t>
+      </w:r>
+      <w:r>
+        <w:t xml:space="preserve"> Azonban valamivel </w:t>
       </w:r>
       <w:r>
         <w:lastRenderedPageBreak/>
-        <w:t xml:space="preserve">kialakításánál fogva az </w:t>
-      </w:r>
-      <w:proofErr w:type="spellStart"/>
-      <w:r>
-        <w:t>authentikációs</w:t>
-      </w:r>
-      <w:proofErr w:type="spellEnd"/>
-      <w:r>
-        <w:t xml:space="preserve"> folyamatok is igen jól kezelhetők vele.</w:t>
-      </w:r>
-      <w:r>
-        <w:t xml:space="preserve"> Azonban valamivel haladóbb szintű ismereteket igényel a hatékony működtetése, nem biztos, hogy ezzel érdemes kezdeni.</w:t>
+        <w:t>haladóbb szintű ismereteket igényel a hatékony működtetése, nem biztos, hogy ezzel érdemes kezdeni.</w:t>
       </w:r>
     </w:p>
     <w:p>
@@ -4332,13 +4314,10 @@
       </w:r>
       <w:proofErr w:type="spellEnd"/>
       <w:r>
-        <w:t xml:space="preserve"> </w:t>
-      </w:r>
-      <w:proofErr w:type="spellStart"/>
-      <w:r>
-        <w:t>time</w:t>
-      </w:r>
-      <w:proofErr w:type="spellEnd"/>
+        <w:t xml:space="preserve"> time</w:t>
+      </w:r>
+      <w:bookmarkStart w:id="0" w:name="_GoBack"/>
+      <w:bookmarkEnd w:id="0"/>
     </w:p>
     <w:sectPr>
       <w:pgSz w:w="11906" w:h="16838"/>

</xml_diff>

<commit_message>
lesson rejection with ajax implemented
</commit_message>
<xml_diff>
--- a/docu.docx
+++ b/docu.docx
@@ -2919,6 +2919,84 @@
       </w:pPr>
       <w:r>
         <w:t>sebesség és optimalizálás</w:t>
+      </w:r>
+    </w:p>
+    <w:p>
+      <w:pPr>
+        <w:pStyle w:val="Listaszerbekezds"/>
+        <w:numPr>
+          <w:ilvl w:val="1"/>
+          <w:numId w:val="1"/>
+        </w:numPr>
+      </w:pPr>
+      <w:r>
+        <w:t>események szétkapcsolása</w:t>
+      </w:r>
+    </w:p>
+    <w:p>
+      <w:pPr>
+        <w:pStyle w:val="Listaszerbekezds"/>
+        <w:numPr>
+          <w:ilvl w:val="2"/>
+          <w:numId w:val="1"/>
+        </w:numPr>
+      </w:pPr>
+      <w:r>
+        <w:t xml:space="preserve">az e-mailt nem a </w:t>
+      </w:r>
+      <w:proofErr w:type="spellStart"/>
+      <w:r>
+        <w:t>viewban</w:t>
+      </w:r>
+      <w:proofErr w:type="spellEnd"/>
+      <w:r>
+        <w:t xml:space="preserve"> küldeni, mert az lassít rajta, hanem kiadni egy jelzést, ami külön függetlenül elvégzi azt.</w:t>
+      </w:r>
+      <w:bookmarkStart w:id="0" w:name="_GoBack"/>
+      <w:bookmarkEnd w:id="0"/>
+    </w:p>
+    <w:p>
+      <w:pPr>
+        <w:pStyle w:val="Listaszerbekezds"/>
+        <w:numPr>
+          <w:ilvl w:val="2"/>
+          <w:numId w:val="1"/>
+        </w:numPr>
+      </w:pPr>
+      <w:r>
+        <w:t xml:space="preserve">egyszer lekérni </w:t>
+      </w:r>
+      <w:proofErr w:type="gramStart"/>
+      <w:r>
+        <w:t>a</w:t>
+      </w:r>
+      <w:proofErr w:type="gramEnd"/>
+      <w:r>
+        <w:t xml:space="preserve"> </w:t>
+      </w:r>
+      <w:proofErr w:type="spellStart"/>
+      <w:r>
+        <w:t>user</w:t>
+      </w:r>
+      <w:proofErr w:type="spellEnd"/>
+      <w:r>
+        <w:t xml:space="preserve"> </w:t>
+      </w:r>
+      <w:proofErr w:type="spellStart"/>
+      <w:r>
+        <w:t>ubjektumait</w:t>
+      </w:r>
+      <w:proofErr w:type="spellEnd"/>
+      <w:r>
+        <w:t xml:space="preserve"> és utána azt vizsgálni, nem pedig újra és újra </w:t>
+      </w:r>
+      <w:proofErr w:type="spellStart"/>
+      <w:r>
+        <w:t>végigfutni</w:t>
+      </w:r>
+      <w:proofErr w:type="spellEnd"/>
+      <w:r>
+        <w:t xml:space="preserve"> az adatbázison</w:t>
       </w:r>
     </w:p>
     <w:p>
@@ -3428,11 +3506,7 @@
       </w:r>
       <w:proofErr w:type="spellEnd"/>
       <w:r>
-        <w:t xml:space="preserve"> is fel kell </w:t>
-      </w:r>
-      <w:r>
-        <w:lastRenderedPageBreak/>
-        <w:t xml:space="preserve">tűntetnünk ha </w:t>
+        <w:t xml:space="preserve"> is fel kell tűntetnünk ha </w:t>
       </w:r>
       <w:proofErr w:type="gramStart"/>
       <w:r>
@@ -4041,6 +4115,7 @@
     </w:p>
     <w:p>
       <w:r>
+        <w:lastRenderedPageBreak/>
         <w:tab/>
         <w:t xml:space="preserve">A </w:t>
       </w:r>
@@ -4091,11 +4166,7 @@
         <w:t xml:space="preserve"> folyamatok is igen jól kezelhetők vele.</w:t>
       </w:r>
       <w:r>
-        <w:t xml:space="preserve"> Azonban valamivel </w:t>
-      </w:r>
-      <w:r>
-        <w:lastRenderedPageBreak/>
-        <w:t>haladóbb szintű ismereteket igényel a hatékony működtetése, nem biztos, hogy ezzel érdemes kezdeni.</w:t>
+        <w:t xml:space="preserve"> Azonban valamivel haladóbb szintű ismereteket igényel a hatékony működtetése, nem biztos, hogy ezzel érdemes kezdeni.</w:t>
       </w:r>
     </w:p>
     <w:p>
@@ -4314,10 +4385,13 @@
       </w:r>
       <w:proofErr w:type="spellEnd"/>
       <w:r>
-        <w:t xml:space="preserve"> time</w:t>
-      </w:r>
-      <w:bookmarkStart w:id="0" w:name="_GoBack"/>
-      <w:bookmarkEnd w:id="0"/>
+        <w:t xml:space="preserve"> </w:t>
+      </w:r>
+      <w:proofErr w:type="spellStart"/>
+      <w:r>
+        <w:t>time</w:t>
+      </w:r>
+      <w:proofErr w:type="spellEnd"/>
     </w:p>
     <w:sectPr>
       <w:pgSz w:w="11906" w:h="16838"/>

</xml_diff>

<commit_message>
teacher panel functions all set
</commit_message>
<xml_diff>
--- a/docu.docx
+++ b/docu.docx
@@ -2412,6 +2412,43 @@
       </w:pPr>
       <w:proofErr w:type="spellStart"/>
       <w:r>
+        <w:t>schedulers</w:t>
+      </w:r>
+      <w:proofErr w:type="spellEnd"/>
+    </w:p>
+    <w:p>
+      <w:pPr>
+        <w:pStyle w:val="Listaszerbekezds"/>
+        <w:numPr>
+          <w:ilvl w:val="2"/>
+          <w:numId w:val="1"/>
+        </w:numPr>
+      </w:pPr>
+      <w:r>
+        <w:t>figyelemmel kezelve a naiv és „</w:t>
+      </w:r>
+      <w:proofErr w:type="spellStart"/>
+      <w:r>
+        <w:t>aware</w:t>
+      </w:r>
+      <w:proofErr w:type="spellEnd"/>
+      <w:r>
+        <w:t>” datetime-okat</w:t>
+      </w:r>
+      <w:bookmarkStart w:id="0" w:name="_GoBack"/>
+      <w:bookmarkEnd w:id="0"/>
+    </w:p>
+    <w:p>
+      <w:pPr>
+        <w:pStyle w:val="Listaszerbekezds"/>
+        <w:numPr>
+          <w:ilvl w:val="1"/>
+          <w:numId w:val="1"/>
+        </w:numPr>
+      </w:pPr>
+      <w:proofErr w:type="spellStart"/>
+      <w:r>
+        <w:lastRenderedPageBreak/>
         <w:t>teachers</w:t>
       </w:r>
       <w:proofErr w:type="spellEnd"/>
@@ -2456,7 +2493,6 @@
       </w:pPr>
       <w:proofErr w:type="spellStart"/>
       <w:r>
-        <w:lastRenderedPageBreak/>
         <w:t>check</w:t>
       </w:r>
       <w:proofErr w:type="spellEnd"/>
@@ -2952,8 +2988,6 @@
       <w:r>
         <w:t xml:space="preserve"> küldeni, mert az lassít rajta, hanem kiadni egy jelzést, ami külön függetlenül elvégzi azt.</w:t>
       </w:r>
-      <w:bookmarkStart w:id="0" w:name="_GoBack"/>
-      <w:bookmarkEnd w:id="0"/>
     </w:p>
     <w:p>
       <w:pPr>
@@ -3369,7 +3403,11 @@
         <w:t xml:space="preserve">, akkor onnantól </w:t>
       </w:r>
       <w:r>
-        <w:t xml:space="preserve">arra ráépíthetünk mindenféle funkciót, amit megtervezünk az oldalhoz. Mindezeket </w:t>
+        <w:t xml:space="preserve">arra ráépíthetünk mindenféle funkciót, </w:t>
+      </w:r>
+      <w:r>
+        <w:lastRenderedPageBreak/>
+        <w:t xml:space="preserve">amit megtervezünk az oldalhoz. Mindezeket </w:t>
       </w:r>
       <w:proofErr w:type="spellStart"/>
       <w:r>
@@ -4092,6 +4130,7 @@
     </w:p>
     <w:p>
       <w:r>
+        <w:lastRenderedPageBreak/>
         <w:tab/>
         <w:t xml:space="preserve">Az </w:t>
       </w:r>
@@ -4115,7 +4154,6 @@
     </w:p>
     <w:p>
       <w:r>
-        <w:lastRenderedPageBreak/>
         <w:tab/>
         <w:t xml:space="preserve">A </w:t>
       </w:r>

</xml_diff>

<commit_message>
CHECKPOINT - before major cleanup
</commit_message>
<xml_diff>
--- a/docu.docx
+++ b/docu.docx
@@ -147,6 +147,8 @@
       <w:r>
         <w:t>pár általános UI cél</w:t>
       </w:r>
+      <w:bookmarkStart w:id="0" w:name="_GoBack"/>
+      <w:bookmarkEnd w:id="0"/>
     </w:p>
     <w:p>
       <w:pPr>
@@ -2433,10 +2435,13 @@
       </w:r>
       <w:proofErr w:type="spellEnd"/>
       <w:r>
-        <w:t>” datetime-okat</w:t>
-      </w:r>
-      <w:bookmarkStart w:id="0" w:name="_GoBack"/>
-      <w:bookmarkEnd w:id="0"/>
+        <w:t xml:space="preserve">” </w:t>
+      </w:r>
+      <w:proofErr w:type="spellStart"/>
+      <w:r>
+        <w:t>datetime-okat</w:t>
+      </w:r>
+      <w:proofErr w:type="spellEnd"/>
     </w:p>
     <w:p>
       <w:pPr>
@@ -4414,6 +4419,11 @@
       </w:r>
     </w:p>
     <w:p>
+      <w:pPr>
+        <w:pBdr>
+          <w:bottom w:val="single" w:sz="6" w:space="1" w:color="auto"/>
+        </w:pBdr>
+      </w:pPr>
       <w:r>
         <w:t xml:space="preserve">CI/CD </w:t>
       </w:r>
@@ -4431,6 +4441,103 @@
       </w:r>
       <w:proofErr w:type="spellEnd"/>
     </w:p>
+    <w:p>
+      <w:proofErr w:type="spellStart"/>
+      <w:r>
+        <w:t>form</w:t>
+      </w:r>
+      <w:proofErr w:type="spellEnd"/>
+      <w:r>
+        <w:t xml:space="preserve"> </w:t>
+      </w:r>
+      <w:proofErr w:type="spellStart"/>
+      <w:r>
+        <w:t>labelek</w:t>
+      </w:r>
+      <w:proofErr w:type="spellEnd"/>
+      <w:r>
+        <w:t xml:space="preserve"> felülírása</w:t>
+      </w:r>
+    </w:p>
+    <w:p>
+      <w:proofErr w:type="spellStart"/>
+      <w:r>
+        <w:t>model</w:t>
+      </w:r>
+      <w:proofErr w:type="spellEnd"/>
+      <w:r>
+        <w:t xml:space="preserve"> </w:t>
+      </w:r>
+      <w:proofErr w:type="spellStart"/>
+      <w:r>
+        <w:t>formok</w:t>
+      </w:r>
+      <w:proofErr w:type="spellEnd"/>
+      <w:r>
+        <w:t xml:space="preserve"> helyes összerakása: profil </w:t>
+      </w:r>
+      <w:proofErr w:type="spellStart"/>
+      <w:r>
+        <w:t>form</w:t>
+      </w:r>
+      <w:proofErr w:type="spellEnd"/>
+      <w:r>
+        <w:t xml:space="preserve"> javítás + </w:t>
+      </w:r>
+      <w:proofErr w:type="spellStart"/>
+      <w:r>
+        <w:t>ping</w:t>
+      </w:r>
+      <w:proofErr w:type="spellEnd"/>
+      <w:r>
+        <w:t xml:space="preserve"> </w:t>
+      </w:r>
+      <w:proofErr w:type="spellStart"/>
+      <w:r>
+        <w:t>form</w:t>
+      </w:r>
+      <w:proofErr w:type="spellEnd"/>
+      <w:r>
+        <w:t xml:space="preserve"> megírás</w:t>
+      </w:r>
+    </w:p>
+    <w:p>
+      <w:r>
+        <w:t xml:space="preserve">tanár </w:t>
+      </w:r>
+      <w:proofErr w:type="gramStart"/>
+      <w:r>
+        <w:t>oldal lapozás</w:t>
+      </w:r>
+      <w:proofErr w:type="gramEnd"/>
+      <w:r>
+        <w:t xml:space="preserve"> mód</w:t>
+      </w:r>
+    </w:p>
+    <w:p>
+      <w:r>
+        <w:t>3d grafikon</w:t>
+      </w:r>
+    </w:p>
+    <w:p>
+      <w:proofErr w:type="gramStart"/>
+      <w:r>
+        <w:t>zsombortól</w:t>
+      </w:r>
+      <w:proofErr w:type="gramEnd"/>
+      <w:r>
+        <w:t xml:space="preserve"> – </w:t>
+      </w:r>
+      <w:proofErr w:type="spellStart"/>
+      <w:r>
+        <w:t>location</w:t>
+      </w:r>
+      <w:proofErr w:type="spellEnd"/>
+      <w:r>
+        <w:t>? –órarend tábla?</w:t>
+      </w:r>
+    </w:p>
+    <w:p/>
     <w:sectPr>
       <w:pgSz w:w="11906" w:h="16838"/>
       <w:pgMar w:top="1417" w:right="1417" w:bottom="1417" w:left="1417" w:header="708" w:footer="708" w:gutter="0"/>

</xml_diff>

<commit_message>
homepage, and form update
</commit_message>
<xml_diff>
--- a/docu.docx
+++ b/docu.docx
@@ -9,7 +9,6 @@
       </w:r>
       <w:proofErr w:type="spellEnd"/>
     </w:p>
-    <w:p/>
     <w:p>
       <w:pPr>
         <w:pStyle w:val="Listaszerbekezds"/>
@@ -19,13 +18,24 @@
         </w:numPr>
       </w:pPr>
       <w:r>
-        <w:t xml:space="preserve">1p </w:t>
-      </w:r>
-      <w:proofErr w:type="spellStart"/>
-      <w:r>
-        <w:t>abstract</w:t>
-      </w:r>
-      <w:proofErr w:type="spellEnd"/>
+        <w:t xml:space="preserve">mi a célunk – </w:t>
+      </w:r>
+      <w:proofErr w:type="spellStart"/>
+      <w:r>
+        <w:t>beveztés</w:t>
+      </w:r>
+      <w:proofErr w:type="spellEnd"/>
+      <w:r>
+        <w:t xml:space="preserve">, milyen megoldások nyomában leszünk, mi köré </w:t>
+      </w:r>
+      <w:proofErr w:type="gramStart"/>
+      <w:r>
+        <w:t>építjük  a</w:t>
+      </w:r>
+      <w:proofErr w:type="gramEnd"/>
+      <w:r>
+        <w:t xml:space="preserve"> projektünket</w:t>
+      </w:r>
     </w:p>
     <w:p>
       <w:pPr>
@@ -36,51 +46,6 @@
         </w:numPr>
       </w:pPr>
       <w:r>
-        <w:t xml:space="preserve">1p angol </w:t>
-      </w:r>
-      <w:proofErr w:type="spellStart"/>
-      <w:r>
-        <w:t>abstract</w:t>
-      </w:r>
-      <w:proofErr w:type="spellEnd"/>
-    </w:p>
-    <w:p>
-      <w:pPr>
-        <w:pStyle w:val="Listaszerbekezds"/>
-        <w:numPr>
-          <w:ilvl w:val="0"/>
-          <w:numId w:val="1"/>
-        </w:numPr>
-      </w:pPr>
-      <w:r>
-        <w:t xml:space="preserve">mi a célunk – </w:t>
-      </w:r>
-      <w:proofErr w:type="spellStart"/>
-      <w:r>
-        <w:t>beveztés</w:t>
-      </w:r>
-      <w:proofErr w:type="spellEnd"/>
-      <w:r>
-        <w:t xml:space="preserve">, milyen megoldások nyomában leszünk, mi köré </w:t>
-      </w:r>
-      <w:proofErr w:type="gramStart"/>
-      <w:r>
-        <w:t>építjük  a</w:t>
-      </w:r>
-      <w:proofErr w:type="gramEnd"/>
-      <w:r>
-        <w:t xml:space="preserve"> projektünket</w:t>
-      </w:r>
-    </w:p>
-    <w:p>
-      <w:pPr>
-        <w:pStyle w:val="Listaszerbekezds"/>
-        <w:numPr>
-          <w:ilvl w:val="0"/>
-          <w:numId w:val="1"/>
-        </w:numPr>
-      </w:pPr>
-      <w:r>
         <w:t>versenytársak, minták bemutatása</w:t>
       </w:r>
     </w:p>
@@ -105,16 +70,33 @@
         </w:numPr>
       </w:pPr>
       <w:r>
-        <w:t xml:space="preserve">sikeres C2C oldalak és </w:t>
+        <w:t xml:space="preserve">sikeres C2C oldalak </w:t>
+      </w:r>
+      <w:proofErr w:type="spellStart"/>
+      <w:r>
+        <w:t>features</w:t>
+      </w:r>
+      <w:proofErr w:type="spellEnd"/>
+    </w:p>
+    <w:p>
+      <w:pPr>
+        <w:pStyle w:val="Listaszerbekezds"/>
+        <w:numPr>
+          <w:ilvl w:val="1"/>
+          <w:numId w:val="1"/>
+        </w:numPr>
+      </w:pPr>
+      <w:r>
+        <w:t xml:space="preserve">általam beválogatott </w:t>
       </w:r>
       <w:proofErr w:type="spellStart"/>
       <w:r>
         <w:t>feature</w:t>
       </w:r>
-      <w:proofErr w:type="spellEnd"/>
-      <w:r>
-        <w:t>-ik</w:t>
-      </w:r>
+      <w:r>
+        <w:t>s</w:t>
+      </w:r>
+      <w:proofErr w:type="spellEnd"/>
     </w:p>
     <w:p>
       <w:pPr>
@@ -125,30 +107,8 @@
         </w:numPr>
       </w:pPr>
       <w:r>
-        <w:t xml:space="preserve">általam beválogatott </w:t>
-      </w:r>
-      <w:proofErr w:type="spellStart"/>
-      <w:r>
-        <w:t>feature</w:t>
-      </w:r>
-      <w:proofErr w:type="spellEnd"/>
-      <w:r>
-        <w:t>-ok</w:t>
-      </w:r>
-    </w:p>
-    <w:p>
-      <w:pPr>
-        <w:pStyle w:val="Listaszerbekezds"/>
-        <w:numPr>
-          <w:ilvl w:val="1"/>
-          <w:numId w:val="1"/>
-        </w:numPr>
-      </w:pPr>
-      <w:r>
         <w:t>pár általános UI cél</w:t>
       </w:r>
-      <w:bookmarkStart w:id="0" w:name="_GoBack"/>
-      <w:bookmarkEnd w:id="0"/>
     </w:p>
     <w:p>
       <w:pPr>
@@ -912,7 +872,10 @@
       </w:r>
       <w:proofErr w:type="spellEnd"/>
       <w:r>
-        <w:t xml:space="preserve"> működési folyamatának leírása</w:t>
+        <w:t xml:space="preserve"> működési folyamatának </w:t>
+      </w:r>
+      <w:r>
+        <w:t>bemutatása</w:t>
       </w:r>
     </w:p>
     <w:p>
@@ -933,11 +896,38 @@
       </w:r>
       <w:proofErr w:type="spellStart"/>
       <w:r>
+        <w:t>social</w:t>
+      </w:r>
+      <w:proofErr w:type="spellEnd"/>
+      <w:r>
+        <w:t xml:space="preserve"> </w:t>
+      </w:r>
+      <w:proofErr w:type="spellStart"/>
+      <w:r>
         <w:t>data</w:t>
       </w:r>
       <w:proofErr w:type="spellEnd"/>
       <w:r>
-        <w:t xml:space="preserve"> in extra </w:t>
+        <w:t xml:space="preserve"> in </w:t>
+      </w:r>
+      <w:r>
+        <w:t xml:space="preserve">project </w:t>
+      </w:r>
+      <w:proofErr w:type="spellStart"/>
+      <w:r>
+        <w:t>user</w:t>
+      </w:r>
+      <w:proofErr w:type="spellEnd"/>
+      <w:r>
+        <w:t xml:space="preserve"> </w:t>
+      </w:r>
+      <w:proofErr w:type="spellStart"/>
+      <w:r>
+        <w:t>model</w:t>
+      </w:r>
+      <w:proofErr w:type="spellEnd"/>
+      <w:r>
+        <w:t xml:space="preserve"> </w:t>
       </w:r>
       <w:proofErr w:type="spellStart"/>
       <w:r>
@@ -1036,6 +1026,8 @@
       <w:r>
         <w:t>source</w:t>
       </w:r>
+      <w:bookmarkStart w:id="0" w:name="_GoBack"/>
+      <w:bookmarkEnd w:id="0"/>
       <w:proofErr w:type="spellEnd"/>
     </w:p>
     <w:p>
@@ -1188,115 +1180,115 @@
         </w:numPr>
       </w:pPr>
       <w:r>
+        <w:t xml:space="preserve">extra </w:t>
+      </w:r>
+      <w:proofErr w:type="spellStart"/>
+      <w:r>
+        <w:t>fields</w:t>
+      </w:r>
+      <w:proofErr w:type="spellEnd"/>
+    </w:p>
+    <w:p>
+      <w:pPr>
+        <w:pStyle w:val="Listaszerbekezds"/>
+        <w:numPr>
+          <w:ilvl w:val="2"/>
+          <w:numId w:val="1"/>
+        </w:numPr>
+      </w:pPr>
+      <w:r>
+        <w:t>„</w:t>
+      </w:r>
+      <w:proofErr w:type="spellStart"/>
+      <w:r>
+        <w:t>extra_data</w:t>
+      </w:r>
+      <w:proofErr w:type="spellEnd"/>
+      <w:r>
+        <w:t xml:space="preserve">” </w:t>
+      </w:r>
+      <w:proofErr w:type="spellStart"/>
+      <w:r>
+        <w:t>field</w:t>
+      </w:r>
+      <w:proofErr w:type="spellEnd"/>
+      <w:r>
+        <w:t xml:space="preserve"> – </w:t>
+      </w:r>
+      <w:proofErr w:type="spellStart"/>
+      <w:r>
+        <w:t>how</w:t>
+      </w:r>
+      <w:proofErr w:type="spellEnd"/>
+      <w:r>
+        <w:t xml:space="preserve"> </w:t>
+      </w:r>
+      <w:proofErr w:type="spellStart"/>
+      <w:r>
+        <w:t>to</w:t>
+      </w:r>
+      <w:proofErr w:type="spellEnd"/>
+      <w:r>
+        <w:t xml:space="preserve"> </w:t>
+      </w:r>
+      <w:proofErr w:type="spellStart"/>
+      <w:r>
+        <w:t>make</w:t>
+      </w:r>
+      <w:proofErr w:type="spellEnd"/>
+      <w:r>
+        <w:t xml:space="preserve"> it </w:t>
+      </w:r>
+      <w:proofErr w:type="spellStart"/>
+      <w:r>
+        <w:t>work</w:t>
+      </w:r>
+      <w:proofErr w:type="spellEnd"/>
+      <w:r>
+        <w:t xml:space="preserve"> – db </w:t>
+      </w:r>
+      <w:proofErr w:type="spellStart"/>
+      <w:r>
+        <w:t>field</w:t>
+      </w:r>
+      <w:proofErr w:type="spellEnd"/>
+      <w:r>
+        <w:t xml:space="preserve"> </w:t>
+      </w:r>
+      <w:proofErr w:type="spellStart"/>
+      <w:r>
+        <w:t>type</w:t>
+      </w:r>
+      <w:proofErr w:type="spellEnd"/>
+    </w:p>
+    <w:p>
+      <w:pPr>
+        <w:pStyle w:val="Listaszerbekezds"/>
+        <w:numPr>
+          <w:ilvl w:val="2"/>
+          <w:numId w:val="1"/>
+        </w:numPr>
+      </w:pPr>
+      <w:r>
+        <w:t xml:space="preserve">parsing </w:t>
+      </w:r>
+      <w:proofErr w:type="spellStart"/>
+      <w:r>
+        <w:t>json</w:t>
+      </w:r>
+      <w:proofErr w:type="spellEnd"/>
+    </w:p>
+    <w:p>
+      <w:pPr>
+        <w:pStyle w:val="Listaszerbekezds"/>
+        <w:numPr>
+          <w:ilvl w:val="2"/>
+          <w:numId w:val="1"/>
+        </w:numPr>
+      </w:pPr>
+      <w:proofErr w:type="spellStart"/>
+      <w:r>
         <w:lastRenderedPageBreak/>
-        <w:t xml:space="preserve">extra </w:t>
-      </w:r>
-      <w:proofErr w:type="spellStart"/>
-      <w:r>
-        <w:t>fields</w:t>
-      </w:r>
-      <w:proofErr w:type="spellEnd"/>
-    </w:p>
-    <w:p>
-      <w:pPr>
-        <w:pStyle w:val="Listaszerbekezds"/>
-        <w:numPr>
-          <w:ilvl w:val="2"/>
-          <w:numId w:val="1"/>
-        </w:numPr>
-      </w:pPr>
-      <w:r>
-        <w:t>„</w:t>
-      </w:r>
-      <w:proofErr w:type="spellStart"/>
-      <w:r>
-        <w:t>extra_data</w:t>
-      </w:r>
-      <w:proofErr w:type="spellEnd"/>
-      <w:r>
-        <w:t xml:space="preserve">” </w:t>
-      </w:r>
-      <w:proofErr w:type="spellStart"/>
-      <w:r>
-        <w:t>field</w:t>
-      </w:r>
-      <w:proofErr w:type="spellEnd"/>
-      <w:r>
-        <w:t xml:space="preserve"> – </w:t>
-      </w:r>
-      <w:proofErr w:type="spellStart"/>
-      <w:r>
-        <w:t>how</w:t>
-      </w:r>
-      <w:proofErr w:type="spellEnd"/>
-      <w:r>
-        <w:t xml:space="preserve"> </w:t>
-      </w:r>
-      <w:proofErr w:type="spellStart"/>
-      <w:r>
-        <w:t>to</w:t>
-      </w:r>
-      <w:proofErr w:type="spellEnd"/>
-      <w:r>
-        <w:t xml:space="preserve"> </w:t>
-      </w:r>
-      <w:proofErr w:type="spellStart"/>
-      <w:r>
-        <w:t>make</w:t>
-      </w:r>
-      <w:proofErr w:type="spellEnd"/>
-      <w:r>
-        <w:t xml:space="preserve"> it </w:t>
-      </w:r>
-      <w:proofErr w:type="spellStart"/>
-      <w:r>
-        <w:t>work</w:t>
-      </w:r>
-      <w:proofErr w:type="spellEnd"/>
-      <w:r>
-        <w:t xml:space="preserve"> – db </w:t>
-      </w:r>
-      <w:proofErr w:type="spellStart"/>
-      <w:r>
-        <w:t>field</w:t>
-      </w:r>
-      <w:proofErr w:type="spellEnd"/>
-      <w:r>
-        <w:t xml:space="preserve"> </w:t>
-      </w:r>
-      <w:proofErr w:type="spellStart"/>
-      <w:r>
-        <w:t>type</w:t>
-      </w:r>
-      <w:proofErr w:type="spellEnd"/>
-    </w:p>
-    <w:p>
-      <w:pPr>
-        <w:pStyle w:val="Listaszerbekezds"/>
-        <w:numPr>
-          <w:ilvl w:val="2"/>
-          <w:numId w:val="1"/>
-        </w:numPr>
-      </w:pPr>
-      <w:r>
-        <w:t xml:space="preserve">parsing </w:t>
-      </w:r>
-      <w:proofErr w:type="spellStart"/>
-      <w:r>
-        <w:t>json</w:t>
-      </w:r>
-      <w:proofErr w:type="spellEnd"/>
-    </w:p>
-    <w:p>
-      <w:pPr>
-        <w:pStyle w:val="Listaszerbekezds"/>
-        <w:numPr>
-          <w:ilvl w:val="2"/>
-          <w:numId w:val="1"/>
-        </w:numPr>
-      </w:pPr>
-      <w:proofErr w:type="spellStart"/>
-      <w:r>
         <w:t>extracting</w:t>
       </w:r>
       <w:proofErr w:type="spellEnd"/>
@@ -2453,81 +2445,81 @@
       </w:pPr>
       <w:proofErr w:type="spellStart"/>
       <w:r>
+        <w:t>teachers</w:t>
+      </w:r>
+      <w:proofErr w:type="spellEnd"/>
+    </w:p>
+    <w:p>
+      <w:pPr>
+        <w:pStyle w:val="Listaszerbekezds"/>
+        <w:numPr>
+          <w:ilvl w:val="2"/>
+          <w:numId w:val="1"/>
+        </w:numPr>
+      </w:pPr>
+      <w:proofErr w:type="spellStart"/>
+      <w:r>
+        <w:t>get</w:t>
+      </w:r>
+      <w:proofErr w:type="spellEnd"/>
+      <w:r>
+        <w:t xml:space="preserve"> </w:t>
+      </w:r>
+      <w:proofErr w:type="spellStart"/>
+      <w:r>
+        <w:t>or</w:t>
+      </w:r>
+      <w:proofErr w:type="spellEnd"/>
+      <w:r>
+        <w:t xml:space="preserve"> </w:t>
+      </w:r>
+      <w:proofErr w:type="spellStart"/>
+      <w:r>
+        <w:t>create</w:t>
+      </w:r>
+      <w:proofErr w:type="spellEnd"/>
+    </w:p>
+    <w:p>
+      <w:pPr>
+        <w:pStyle w:val="Listaszerbekezds"/>
+        <w:numPr>
+          <w:ilvl w:val="2"/>
+          <w:numId w:val="1"/>
+        </w:numPr>
+      </w:pPr>
+      <w:proofErr w:type="spellStart"/>
+      <w:r>
+        <w:t>check</w:t>
+      </w:r>
+      <w:proofErr w:type="spellEnd"/>
+      <w:r>
+        <w:t xml:space="preserve"> </w:t>
+      </w:r>
+      <w:proofErr w:type="spellStart"/>
+      <w:r>
+        <w:t>if</w:t>
+      </w:r>
+      <w:proofErr w:type="spellEnd"/>
+      <w:r>
+        <w:t xml:space="preserve"> is </w:t>
+      </w:r>
+      <w:proofErr w:type="spellStart"/>
+      <w:r>
+        <w:t>teacher</w:t>
+      </w:r>
+      <w:proofErr w:type="spellEnd"/>
+    </w:p>
+    <w:p>
+      <w:pPr>
+        <w:pStyle w:val="Listaszerbekezds"/>
+        <w:numPr>
+          <w:ilvl w:val="2"/>
+          <w:numId w:val="1"/>
+        </w:numPr>
+      </w:pPr>
+      <w:proofErr w:type="spellStart"/>
+      <w:r>
         <w:lastRenderedPageBreak/>
-        <w:t>teachers</w:t>
-      </w:r>
-      <w:proofErr w:type="spellEnd"/>
-    </w:p>
-    <w:p>
-      <w:pPr>
-        <w:pStyle w:val="Listaszerbekezds"/>
-        <w:numPr>
-          <w:ilvl w:val="2"/>
-          <w:numId w:val="1"/>
-        </w:numPr>
-      </w:pPr>
-      <w:proofErr w:type="spellStart"/>
-      <w:r>
-        <w:t>get</w:t>
-      </w:r>
-      <w:proofErr w:type="spellEnd"/>
-      <w:r>
-        <w:t xml:space="preserve"> </w:t>
-      </w:r>
-      <w:proofErr w:type="spellStart"/>
-      <w:r>
-        <w:t>or</w:t>
-      </w:r>
-      <w:proofErr w:type="spellEnd"/>
-      <w:r>
-        <w:t xml:space="preserve"> </w:t>
-      </w:r>
-      <w:proofErr w:type="spellStart"/>
-      <w:r>
-        <w:t>create</w:t>
-      </w:r>
-      <w:proofErr w:type="spellEnd"/>
-    </w:p>
-    <w:p>
-      <w:pPr>
-        <w:pStyle w:val="Listaszerbekezds"/>
-        <w:numPr>
-          <w:ilvl w:val="2"/>
-          <w:numId w:val="1"/>
-        </w:numPr>
-      </w:pPr>
-      <w:proofErr w:type="spellStart"/>
-      <w:r>
-        <w:t>check</w:t>
-      </w:r>
-      <w:proofErr w:type="spellEnd"/>
-      <w:r>
-        <w:t xml:space="preserve"> </w:t>
-      </w:r>
-      <w:proofErr w:type="spellStart"/>
-      <w:r>
-        <w:t>if</w:t>
-      </w:r>
-      <w:proofErr w:type="spellEnd"/>
-      <w:r>
-        <w:t xml:space="preserve"> is </w:t>
-      </w:r>
-      <w:proofErr w:type="spellStart"/>
-      <w:r>
-        <w:t>teacher</w:t>
-      </w:r>
-      <w:proofErr w:type="spellEnd"/>
-    </w:p>
-    <w:p>
-      <w:pPr>
-        <w:pStyle w:val="Listaszerbekezds"/>
-        <w:numPr>
-          <w:ilvl w:val="2"/>
-          <w:numId w:val="1"/>
-        </w:numPr>
-      </w:pPr>
-      <w:proofErr w:type="spellStart"/>
-      <w:r>
         <w:t>using</w:t>
       </w:r>
       <w:proofErr w:type="spellEnd"/>
@@ -3408,11 +3400,7 @@
         <w:t xml:space="preserve">, akkor onnantól </w:t>
       </w:r>
       <w:r>
-        <w:t xml:space="preserve">arra ráépíthetünk mindenféle funkciót, </w:t>
-      </w:r>
-      <w:r>
-        <w:lastRenderedPageBreak/>
-        <w:t xml:space="preserve">amit megtervezünk az oldalhoz. Mindezeket </w:t>
+        <w:t xml:space="preserve">arra ráépíthetünk mindenféle funkciót, amit megtervezünk az oldalhoz. Mindezeket </w:t>
       </w:r>
       <w:proofErr w:type="spellStart"/>
       <w:r>
@@ -3451,6 +3439,7 @@
       <w:proofErr w:type="spellStart"/>
       <w:proofErr w:type="gramStart"/>
       <w:r>
+        <w:lastRenderedPageBreak/>
         <w:t>django-allauth</w:t>
       </w:r>
       <w:proofErr w:type="spellEnd"/>
@@ -4135,7 +4124,6 @@
     </w:p>
     <w:p>
       <w:r>
-        <w:lastRenderedPageBreak/>
         <w:tab/>
         <w:t xml:space="preserve">Az </w:t>
       </w:r>
@@ -4159,6 +4147,7 @@
     </w:p>
     <w:p>
       <w:r>
+        <w:lastRenderedPageBreak/>
         <w:tab/>
         <w:t xml:space="preserve">A </w:t>
       </w:r>
@@ -4779,7 +4768,7 @@
   <w:abstractNum w:abstractNumId="2" w15:restartNumberingAfterBreak="0">
     <w:nsid w:val="29780C0D"/>
     <w:multiLevelType w:val="hybridMultilevel"/>
-    <w:tmpl w:val="E42066B0"/>
+    <w:tmpl w:val="F4EE0352"/>
     <w:lvl w:ilvl="0" w:tplc="040E0001">
       <w:start w:val="1"/>
       <w:numFmt w:val="bullet"/>

</xml_diff>

<commit_message>
CHECKPOINT - New Image
</commit_message>
<xml_diff>
--- a/docu.docx
+++ b/docu.docx
@@ -16,24 +16,42 @@
           <w:ilvl w:val="0"/>
           <w:numId w:val="1"/>
         </w:numPr>
-      </w:pPr>
-      <w:r>
+        <w:rPr>
+          <w:color w:val="00B050"/>
+        </w:rPr>
+      </w:pPr>
+      <w:r>
+        <w:rPr>
+          <w:color w:val="00B050"/>
+        </w:rPr>
         <w:t xml:space="preserve">mi a célunk – </w:t>
       </w:r>
       <w:proofErr w:type="spellStart"/>
       <w:r>
+        <w:rPr>
+          <w:color w:val="00B050"/>
+        </w:rPr>
         <w:t>beveztés</w:t>
       </w:r>
       <w:proofErr w:type="spellEnd"/>
       <w:r>
+        <w:rPr>
+          <w:color w:val="00B050"/>
+        </w:rPr>
         <w:t xml:space="preserve">, milyen megoldások nyomában leszünk, mi köré </w:t>
       </w:r>
       <w:proofErr w:type="gramStart"/>
       <w:r>
+        <w:rPr>
+          <w:color w:val="00B050"/>
+        </w:rPr>
         <w:t>építjük  a</w:t>
       </w:r>
       <w:proofErr w:type="gramEnd"/>
       <w:r>
+        <w:rPr>
+          <w:color w:val="00B050"/>
+        </w:rPr>
         <w:t xml:space="preserve"> projektünket</w:t>
       </w:r>
     </w:p>
@@ -44,8 +62,14 @@
           <w:ilvl w:val="0"/>
           <w:numId w:val="1"/>
         </w:numPr>
-      </w:pPr>
-      <w:r>
+        <w:rPr>
+          <w:color w:val="00B050"/>
+        </w:rPr>
+      </w:pPr>
+      <w:r>
+        <w:rPr>
+          <w:color w:val="00B050"/>
+        </w:rPr>
         <w:t>versenytársak, minták bemutatása</w:t>
       </w:r>
     </w:p>
@@ -56,8 +80,14 @@
           <w:ilvl w:val="1"/>
           <w:numId w:val="1"/>
         </w:numPr>
-      </w:pPr>
-      <w:r>
+        <w:rPr>
+          <w:color w:val="00B050"/>
+        </w:rPr>
+      </w:pPr>
+      <w:r>
+        <w:rPr>
+          <w:color w:val="00B050"/>
+        </w:rPr>
         <w:t>szempontok C2C oldalak kialakításánál</w:t>
       </w:r>
     </w:p>
@@ -68,12 +98,21 @@
           <w:ilvl w:val="1"/>
           <w:numId w:val="1"/>
         </w:numPr>
-      </w:pPr>
-      <w:r>
+        <w:rPr>
+          <w:color w:val="00B050"/>
+        </w:rPr>
+      </w:pPr>
+      <w:r>
+        <w:rPr>
+          <w:color w:val="00B050"/>
+        </w:rPr>
         <w:t xml:space="preserve">sikeres C2C oldalak </w:t>
       </w:r>
       <w:proofErr w:type="spellStart"/>
       <w:r>
+        <w:rPr>
+          <w:color w:val="00B050"/>
+        </w:rPr>
         <w:t>features</w:t>
       </w:r>
       <w:proofErr w:type="spellEnd"/>
@@ -85,15 +124,27 @@
           <w:ilvl w:val="1"/>
           <w:numId w:val="1"/>
         </w:numPr>
-      </w:pPr>
-      <w:r>
+        <w:rPr>
+          <w:color w:val="00B050"/>
+        </w:rPr>
+      </w:pPr>
+      <w:r>
+        <w:rPr>
+          <w:color w:val="00B050"/>
+        </w:rPr>
         <w:t xml:space="preserve">általam beválogatott </w:t>
       </w:r>
       <w:proofErr w:type="spellStart"/>
       <w:r>
+        <w:rPr>
+          <w:color w:val="00B050"/>
+        </w:rPr>
         <w:t>feature</w:t>
       </w:r>
       <w:r>
+        <w:rPr>
+          <w:color w:val="00B050"/>
+        </w:rPr>
         <w:t>s</w:t>
       </w:r>
       <w:proofErr w:type="spellEnd"/>
@@ -105,8 +156,14 @@
           <w:ilvl w:val="1"/>
           <w:numId w:val="1"/>
         </w:numPr>
-      </w:pPr>
-      <w:r>
+        <w:rPr>
+          <w:color w:val="00B050"/>
+        </w:rPr>
+      </w:pPr>
+      <w:r>
+        <w:rPr>
+          <w:color w:val="00B050"/>
+        </w:rPr>
         <w:t>pár általános UI cél</w:t>
       </w:r>
     </w:p>
@@ -134,17 +191,15 @@
           <w:ilvl w:val="0"/>
           <w:numId w:val="1"/>
         </w:numPr>
-      </w:pPr>
-      <w:r>
-        <w:t xml:space="preserve">Eszközök  – </w:t>
-      </w:r>
-      <w:proofErr w:type="gramStart"/>
-      <w:r>
-        <w:t>minden</w:t>
-      </w:r>
-      <w:proofErr w:type="gramEnd"/>
-      <w:r>
-        <w:t xml:space="preserve"> ami a gördülékeny fejlesztéshez kell</w:t>
+        <w:rPr>
+          <w:color w:val="00B050"/>
+        </w:rPr>
+      </w:pPr>
+      <w:r>
+        <w:rPr>
+          <w:color w:val="00B050"/>
+        </w:rPr>
+        <w:t>Eszközök</w:t>
       </w:r>
     </w:p>
     <w:p>
@@ -154,8 +209,14 @@
           <w:ilvl w:val="1"/>
           <w:numId w:val="1"/>
         </w:numPr>
-      </w:pPr>
-      <w:r>
+        <w:rPr>
+          <w:color w:val="00B050"/>
+        </w:rPr>
+      </w:pPr>
+      <w:r>
+        <w:rPr>
+          <w:color w:val="00B050"/>
+        </w:rPr>
         <w:t>verziókezelés</w:t>
       </w:r>
     </w:p>
@@ -331,6 +392,8 @@
       <w:r>
         <w:t>commits</w:t>
       </w:r>
+      <w:bookmarkStart w:id="0" w:name="_GoBack"/>
+      <w:bookmarkEnd w:id="0"/>
       <w:proofErr w:type="spellEnd"/>
     </w:p>
     <w:p>
@@ -340,14 +403,23 @@
           <w:ilvl w:val="1"/>
           <w:numId w:val="1"/>
         </w:numPr>
+        <w:rPr>
+          <w:color w:val="00B050"/>
+        </w:rPr>
       </w:pPr>
       <w:proofErr w:type="gramStart"/>
       <w:r>
+        <w:rPr>
+          <w:color w:val="00B050"/>
+        </w:rPr>
         <w:t>.</w:t>
       </w:r>
       <w:proofErr w:type="spellStart"/>
       <w:proofErr w:type="gramEnd"/>
       <w:r>
+        <w:rPr>
+          <w:color w:val="00B050"/>
+        </w:rPr>
         <w:t>env</w:t>
       </w:r>
       <w:proofErr w:type="spellEnd"/>
@@ -359,13 +431,22 @@
           <w:ilvl w:val="1"/>
           <w:numId w:val="1"/>
         </w:numPr>
-      </w:pPr>
-      <w:proofErr w:type="spellStart"/>
-      <w:r>
+        <w:rPr>
+          <w:color w:val="00B050"/>
+        </w:rPr>
+      </w:pPr>
+      <w:proofErr w:type="spellStart"/>
+      <w:r>
+        <w:rPr>
+          <w:color w:val="00B050"/>
+        </w:rPr>
         <w:t>dependency</w:t>
       </w:r>
       <w:proofErr w:type="spellEnd"/>
       <w:r>
+        <w:rPr>
+          <w:color w:val="00B050"/>
+        </w:rPr>
         <w:t xml:space="preserve"> management</w:t>
       </w:r>
     </w:p>
@@ -583,23 +664,7 @@
         </w:numPr>
       </w:pPr>
       <w:r>
-        <w:t xml:space="preserve">opciók </w:t>
-      </w:r>
-      <w:proofErr w:type="gramStart"/>
-      <w:r>
-        <w:t>a</w:t>
-      </w:r>
-      <w:proofErr w:type="gramEnd"/>
-      <w:r>
-        <w:t xml:space="preserve"> </w:t>
-      </w:r>
-      <w:proofErr w:type="spellStart"/>
-      <w:r>
-        <w:t>user</w:t>
-      </w:r>
-      <w:proofErr w:type="spellEnd"/>
-      <w:r>
-        <w:t xml:space="preserve"> modell bővítésére</w:t>
+        <w:t xml:space="preserve"> </w:t>
       </w:r>
     </w:p>
     <w:p>
@@ -3106,8 +3171,6 @@
       <w:r>
         <w:t xml:space="preserve"> – cli, </w:t>
       </w:r>
-      <w:bookmarkStart w:id="0" w:name="_GoBack"/>
-      <w:bookmarkEnd w:id="0"/>
     </w:p>
     <w:p>
       <w:pPr>

</xml_diff>